<commit_message>
Add and update Session 4 files.
</commit_message>
<xml_diff>
--- a/CPSC-24700/Calendar-CPSC-24700-Fall2017.docx
+++ b/CPSC-24700/Calendar-CPSC-24700-Fall2017.docx
@@ -1005,45 +1005,6 @@
                 <w:szCs w:val="18"/>
               </w:rPr>
               <w:t>Project #1 Overview</w:t>
-            </w:r>
-          </w:p>
-          <w:p>
-            <w:pPr>
-              <w:rPr>
-                <w:rFonts w:asciiTheme="minorHAnsi" w:hAnsiTheme="minorHAnsi" w:cstheme="minorHAnsi"/>
-                <w:sz w:val="18"/>
-                <w:szCs w:val="18"/>
-              </w:rPr>
-            </w:pPr>
-            <w:r>
-              <w:rPr>
-                <w:rFonts w:asciiTheme="minorHAnsi" w:hAnsiTheme="minorHAnsi" w:cstheme="minorHAnsi"/>
-                <w:sz w:val="18"/>
-                <w:szCs w:val="18"/>
-              </w:rPr>
-              <w:t>Looking Ahead:</w:t>
-            </w:r>
-          </w:p>
-          <w:p>
-            <w:pPr>
-              <w:pStyle w:val="ListParagraph"/>
-              <w:numPr>
-                <w:ilvl w:val="0"/>
-                <w:numId w:val="10"/>
-              </w:numPr>
-              <w:rPr>
-                <w:rFonts w:asciiTheme="minorHAnsi" w:hAnsiTheme="minorHAnsi" w:cstheme="minorHAnsi"/>
-                <w:sz w:val="18"/>
-                <w:szCs w:val="18"/>
-              </w:rPr>
-            </w:pPr>
-            <w:r>
-              <w:rPr>
-                <w:rFonts w:asciiTheme="minorHAnsi" w:hAnsiTheme="minorHAnsi" w:cstheme="minorHAnsi"/>
-                <w:sz w:val="18"/>
-                <w:szCs w:val="18"/>
-              </w:rPr>
-              <w:t>No class Monday… have a great Labor Day weekend!</w:t>
             </w:r>
           </w:p>
         </w:tc>
@@ -1371,32 +1332,31 @@
                 <w:sz w:val="18"/>
                 <w:szCs w:val="18"/>
               </w:rPr>
-              <w:t xml:space="preserve">Making web pages </w:t>
-            </w:r>
-            <w:r>
-              <w:rPr>
-                <w:rFonts w:asciiTheme="minorHAnsi" w:hAnsiTheme="minorHAnsi" w:cstheme="minorHAnsi"/>
-                <w:sz w:val="18"/>
-                <w:szCs w:val="18"/>
-              </w:rPr>
-              <w:t>– HTML 5</w:t>
-            </w:r>
-          </w:p>
-          <w:p>
-            <w:pPr>
-              <w:rPr>
-                <w:rFonts w:asciiTheme="minorHAnsi" w:hAnsiTheme="minorHAnsi" w:cstheme="minorHAnsi"/>
-                <w:sz w:val="18"/>
-                <w:szCs w:val="18"/>
-              </w:rPr>
-            </w:pPr>
-            <w:r>
-              <w:rPr>
-                <w:rFonts w:asciiTheme="minorHAnsi" w:hAnsiTheme="minorHAnsi" w:cstheme="minorHAnsi"/>
-                <w:sz w:val="18"/>
-                <w:szCs w:val="18"/>
-              </w:rPr>
-              <w:t>Looking Ahead:</w:t>
+              <w:t xml:space="preserve">Programming </w:t>
+            </w:r>
+            <w:r>
+              <w:rPr>
+                <w:rFonts w:asciiTheme="minorHAnsi" w:hAnsiTheme="minorHAnsi" w:cstheme="minorHAnsi"/>
+                <w:sz w:val="18"/>
+                <w:szCs w:val="18"/>
+              </w:rPr>
+              <w:t xml:space="preserve">web pages </w:t>
+            </w:r>
+            <w:r>
+              <w:rPr>
+                <w:rFonts w:asciiTheme="minorHAnsi" w:hAnsiTheme="minorHAnsi" w:cstheme="minorHAnsi"/>
+                <w:sz w:val="18"/>
+                <w:szCs w:val="18"/>
+              </w:rPr>
+              <w:t xml:space="preserve">with </w:t>
+            </w:r>
+            <w:r>
+              <w:rPr>
+                <w:rFonts w:asciiTheme="minorHAnsi" w:hAnsiTheme="minorHAnsi" w:cstheme="minorHAnsi"/>
+                <w:sz w:val="18"/>
+                <w:szCs w:val="18"/>
+              </w:rPr>
+              <w:t>HTML 5</w:t>
             </w:r>
           </w:p>
           <w:p>
@@ -1404,7 +1364,7 @@
               <w:pStyle w:val="ListParagraph"/>
               <w:numPr>
                 <w:ilvl w:val="0"/>
-                <w:numId w:val="9"/>
+                <w:numId w:val="10"/>
               </w:numPr>
               <w:rPr>
                 <w:rFonts w:asciiTheme="minorHAnsi" w:hAnsiTheme="minorHAnsi" w:cstheme="minorHAnsi"/>
@@ -1418,37 +1378,23 @@
                 <w:sz w:val="18"/>
                 <w:szCs w:val="18"/>
               </w:rPr>
-              <w:t xml:space="preserve">Start working on Project 1 this week… it is due </w:t>
-            </w:r>
-            <w:r>
-              <w:rPr>
-                <w:rFonts w:asciiTheme="minorHAnsi" w:hAnsiTheme="minorHAnsi" w:cstheme="minorHAnsi"/>
-                <w:sz w:val="18"/>
-                <w:szCs w:val="18"/>
-              </w:rPr>
-              <w:t>in two weeks</w:t>
-            </w:r>
-          </w:p>
-          <w:p>
-            <w:pPr>
-              <w:pStyle w:val="ListParagraph"/>
-              <w:numPr>
-                <w:ilvl w:val="0"/>
-                <w:numId w:val="9"/>
-              </w:numPr>
-              <w:rPr>
-                <w:rFonts w:asciiTheme="minorHAnsi" w:hAnsiTheme="minorHAnsi" w:cstheme="minorHAnsi"/>
-                <w:sz w:val="18"/>
-                <w:szCs w:val="18"/>
-              </w:rPr>
-            </w:pPr>
-            <w:r>
-              <w:rPr>
-                <w:rFonts w:asciiTheme="minorHAnsi" w:hAnsiTheme="minorHAnsi" w:cstheme="minorHAnsi"/>
-                <w:sz w:val="18"/>
-                <w:szCs w:val="18"/>
-              </w:rPr>
-              <w:t>Quiz 1 will be due next Wed… Wed, Sep 13 (11:59pm)</w:t>
+              <w:t>“Hello World! – HTML</w:t>
+            </w:r>
+            <w:r>
+              <w:rPr>
+                <w:rFonts w:asciiTheme="minorHAnsi" w:hAnsiTheme="minorHAnsi" w:cstheme="minorHAnsi"/>
+                <w:sz w:val="18"/>
+                <w:szCs w:val="18"/>
+              </w:rPr>
+              <w:t>5</w:t>
+            </w:r>
+            <w:r>
+              <w:rPr>
+                <w:rFonts w:asciiTheme="minorHAnsi" w:hAnsiTheme="minorHAnsi" w:cstheme="minorHAnsi"/>
+                <w:sz w:val="18"/>
+                <w:szCs w:val="18"/>
+              </w:rPr>
+              <w:t>” Lab</w:t>
             </w:r>
           </w:p>
         </w:tc>
@@ -1456,6 +1402,23 @@
           <w:tcPr>
             <w:tcW w:w="1617" w:type="dxa"/>
           </w:tcPr>
+          <w:p>
+            <w:pPr>
+              <w:rPr>
+                <w:rFonts w:asciiTheme="minorHAnsi" w:hAnsiTheme="minorHAnsi" w:cstheme="minorHAnsi"/>
+                <w:sz w:val="18"/>
+                <w:szCs w:val="18"/>
+              </w:rPr>
+            </w:pPr>
+            <w:r>
+              <w:rPr>
+                <w:rFonts w:asciiTheme="minorHAnsi" w:hAnsiTheme="minorHAnsi" w:cstheme="minorHAnsi"/>
+                <w:sz w:val="18"/>
+                <w:szCs w:val="18"/>
+              </w:rPr>
+              <w:t>Review &amp; Start Working on Project 1</w:t>
+            </w:r>
+          </w:p>
           <w:p>
             <w:pPr>
               <w:rPr>
@@ -1611,24 +1574,7 @@
                 <w:sz w:val="18"/>
                 <w:szCs w:val="18"/>
               </w:rPr>
-              <w:t>“Practice” taking Quiz 1 in class… first attempt</w:t>
-            </w:r>
-          </w:p>
-          <w:p>
-            <w:pPr>
-              <w:rPr>
-                <w:rFonts w:asciiTheme="minorHAnsi" w:hAnsiTheme="minorHAnsi" w:cstheme="minorHAnsi"/>
-                <w:sz w:val="18"/>
-                <w:szCs w:val="18"/>
-              </w:rPr>
-            </w:pPr>
-            <w:r>
-              <w:rPr>
-                <w:rFonts w:asciiTheme="minorHAnsi" w:hAnsiTheme="minorHAnsi" w:cstheme="minorHAnsi"/>
-                <w:sz w:val="18"/>
-                <w:szCs w:val="18"/>
-              </w:rPr>
-              <w:t>Looking Ahead:</w:t>
+              <w:t>Project #1 Overview</w:t>
             </w:r>
           </w:p>
           <w:p>
@@ -1636,7 +1582,7 @@
               <w:pStyle w:val="ListParagraph"/>
               <w:numPr>
                 <w:ilvl w:val="0"/>
-                <w:numId w:val="9"/>
+                <w:numId w:val="10"/>
               </w:numPr>
               <w:rPr>
                 <w:rFonts w:asciiTheme="minorHAnsi" w:hAnsiTheme="minorHAnsi" w:cstheme="minorHAnsi"/>
@@ -1650,7 +1596,15 @@
                 <w:sz w:val="18"/>
                 <w:szCs w:val="18"/>
               </w:rPr>
-              <w:t xml:space="preserve">Keep working on Project 1 </w:t>
+              <w:t>“Practice” taking Quiz 1 in class… first attempt</w:t>
+            </w:r>
+            <w:r>
+              <w:rPr>
+                <w:rFonts w:asciiTheme="minorHAnsi" w:hAnsiTheme="minorHAnsi" w:cstheme="minorHAnsi"/>
+                <w:sz w:val="18"/>
+                <w:szCs w:val="18"/>
+              </w:rPr>
+              <w:t xml:space="preserve"> </w:t>
             </w:r>
           </w:p>
         </w:tc>
@@ -1672,7 +1626,17 @@
                 <w:sz w:val="18"/>
                 <w:szCs w:val="18"/>
               </w:rPr>
-              <w:t>Complete Ch.2</w:t>
+              <w:t>Complete</w:t>
+            </w:r>
+            <w:bookmarkStart w:id="1" w:name="_GoBack"/>
+            <w:bookmarkEnd w:id="1"/>
+            <w:r>
+              <w:rPr>
+                <w:rFonts w:asciiTheme="minorHAnsi" w:hAnsiTheme="minorHAnsi" w:cstheme="minorHAnsi"/>
+                <w:sz w:val="18"/>
+                <w:szCs w:val="18"/>
+              </w:rPr>
+              <w:t xml:space="preserve"> Ch.2</w:t>
             </w:r>
           </w:p>
         </w:tc>
@@ -1984,8 +1948,6 @@
               </w:rPr>
               <w:t>Complete Quiz 1 by Wed, Sep 13 (11:59pm)</w:t>
             </w:r>
-            <w:bookmarkStart w:id="1" w:name="_GoBack"/>
-            <w:bookmarkEnd w:id="1"/>
           </w:p>
           <w:p>
             <w:pPr>
@@ -2211,15 +2173,7 @@
                 <w:sz w:val="18"/>
                 <w:szCs w:val="18"/>
               </w:rPr>
-              <w:t xml:space="preserve"> </w:t>
-            </w:r>
-            <w:r>
-              <w:rPr>
-                <w:rFonts w:asciiTheme="minorHAnsi" w:hAnsiTheme="minorHAnsi" w:cstheme="minorHAnsi"/>
-                <w:sz w:val="18"/>
-                <w:szCs w:val="18"/>
-              </w:rPr>
-              <w:t xml:space="preserve">(7) </w:t>
+              <w:t xml:space="preserve"> (7) </w:t>
             </w:r>
           </w:p>
           <w:p>
@@ -2864,7 +2818,7 @@
                 <w:sz w:val="18"/>
                 <w:szCs w:val="18"/>
               </w:rPr>
-              <w:t>Making web pages – HTML 5 (continued)</w:t>
+              <w:t>tbd</w:t>
             </w:r>
           </w:p>
           <w:p>
@@ -3189,15 +3143,7 @@
                 <w:sz w:val="18"/>
                 <w:szCs w:val="18"/>
               </w:rPr>
-              <w:t>(by 11:59pm)</w:t>
-            </w:r>
-            <w:r>
-              <w:rPr>
-                <w:rFonts w:asciiTheme="minorHAnsi" w:hAnsiTheme="minorHAnsi" w:cstheme="minorHAnsi"/>
-                <w:sz w:val="18"/>
-                <w:szCs w:val="18"/>
-              </w:rPr>
-              <w:t xml:space="preserve"> </w:t>
+              <w:t xml:space="preserve">(by 11:59pm) </w:t>
             </w:r>
           </w:p>
           <w:p>
@@ -3457,15 +3403,7 @@
                 <w:sz w:val="18"/>
                 <w:szCs w:val="18"/>
               </w:rPr>
-              <w:t>Ch4.1</w:t>
-            </w:r>
-            <w:r>
-              <w:rPr>
-                <w:rFonts w:asciiTheme="minorHAnsi" w:hAnsiTheme="minorHAnsi" w:cstheme="minorHAnsi"/>
-                <w:sz w:val="18"/>
-                <w:szCs w:val="18"/>
-              </w:rPr>
-              <w:t xml:space="preserve"> through</w:t>
+              <w:t>Ch4.1 through</w:t>
             </w:r>
             <w:r>
               <w:rPr>
@@ -4099,15 +4037,7 @@
                 <w:sz w:val="18"/>
                 <w:szCs w:val="18"/>
               </w:rPr>
-              <w:t xml:space="preserve"> </w:t>
-            </w:r>
-            <w:r>
-              <w:rPr>
-                <w:rFonts w:asciiTheme="minorHAnsi" w:hAnsiTheme="minorHAnsi" w:cstheme="minorHAnsi"/>
-                <w:sz w:val="18"/>
-                <w:szCs w:val="18"/>
-              </w:rPr>
-              <w:t>(by 11:59)</w:t>
+              <w:t xml:space="preserve"> (by 11:59)</w:t>
             </w:r>
           </w:p>
           <w:p>

</xml_diff>

<commit_message>
Update documents after class.
</commit_message>
<xml_diff>
--- a/CPSC-24700/Calendar-CPSC-24700-Fall2017.docx
+++ b/CPSC-24700/Calendar-CPSC-24700-Fall2017.docx
@@ -1626,17 +1626,7 @@
                 <w:sz w:val="18"/>
                 <w:szCs w:val="18"/>
               </w:rPr>
-              <w:t>Complete</w:t>
-            </w:r>
-            <w:bookmarkStart w:id="1" w:name="_GoBack"/>
-            <w:bookmarkEnd w:id="1"/>
-            <w:r>
-              <w:rPr>
-                <w:rFonts w:asciiTheme="minorHAnsi" w:hAnsiTheme="minorHAnsi" w:cstheme="minorHAnsi"/>
-                <w:sz w:val="18"/>
-                <w:szCs w:val="18"/>
-              </w:rPr>
-              <w:t xml:space="preserve"> Ch.2</w:t>
+              <w:t>Complete Ch.2</w:t>
             </w:r>
           </w:p>
         </w:tc>
@@ -2212,7 +2202,7 @@
                 <w:sz w:val="18"/>
                 <w:szCs w:val="18"/>
               </w:rPr>
-              <w:t>Making web pages – HTML 5 (continued)</w:t>
+              <w:t>Styling web pages - CSS</w:t>
             </w:r>
           </w:p>
           <w:p>
@@ -2413,28 +2403,8 @@
                 <w:szCs w:val="18"/>
               </w:rPr>
             </w:pPr>
-            <w:r>
-              <w:rPr>
-                <w:rFonts w:asciiTheme="minorHAnsi" w:hAnsiTheme="minorHAnsi" w:cstheme="minorHAnsi"/>
-                <w:sz w:val="18"/>
-                <w:szCs w:val="18"/>
-              </w:rPr>
-              <w:t>Complete Making web pages – HTML 5</w:t>
-            </w:r>
-          </w:p>
-          <w:p>
-            <w:pPr>
-              <w:pStyle w:val="ListParagraph"/>
-              <w:numPr>
-                <w:ilvl w:val="0"/>
-                <w:numId w:val="10"/>
-              </w:numPr>
-              <w:rPr>
-                <w:rFonts w:asciiTheme="minorHAnsi" w:hAnsiTheme="minorHAnsi" w:cstheme="minorHAnsi"/>
-                <w:sz w:val="18"/>
-                <w:szCs w:val="18"/>
-              </w:rPr>
-            </w:pPr>
+            <w:bookmarkStart w:id="1" w:name="_GoBack"/>
+            <w:bookmarkEnd w:id="1"/>
             <w:r>
               <w:rPr>
                 <w:rFonts w:asciiTheme="minorHAnsi" w:hAnsiTheme="minorHAnsi" w:cstheme="minorHAnsi"/>

</xml_diff>

<commit_message>
Add grading criteria and update session 8 documents.
</commit_message>
<xml_diff>
--- a/CPSC-24700/Calendar-CPSC-24700-Fall2017.docx
+++ b/CPSC-24700/Calendar-CPSC-24700-Fall2017.docx
@@ -1388,6 +1388,30 @@
           </w:p>
           <w:p>
             <w:pPr>
+              <w:pStyle w:val="ListParagraph"/>
+              <w:numPr>
+                <w:ilvl w:val="0"/>
+                <w:numId w:val="10"/>
+              </w:numPr>
+              <w:rPr>
+                <w:rFonts w:asciiTheme="minorHAnsi" w:hAnsiTheme="minorHAnsi" w:cstheme="minorHAnsi"/>
+                <w:sz w:val="18"/>
+                <w:szCs w:val="18"/>
+              </w:rPr>
+            </w:pPr>
+            <w:r>
+              <w:rPr>
+                <w:rFonts w:asciiTheme="minorHAnsi" w:hAnsiTheme="minorHAnsi" w:cstheme="minorHAnsi"/>
+                <w:sz w:val="18"/>
+                <w:szCs w:val="18"/>
+              </w:rPr>
+              <w:t>Project 1</w:t>
+            </w:r>
+            <w:bookmarkStart w:id="0" w:name="_GoBack"/>
+            <w:bookmarkEnd w:id="0"/>
+          </w:p>
+          <w:p>
+            <w:pPr>
               <w:rPr>
                 <w:rFonts w:asciiTheme="minorHAnsi" w:hAnsiTheme="minorHAnsi" w:cstheme="minorHAnsi"/>
                 <w:sz w:val="18"/>
@@ -1565,28 +1589,6 @@
                 <w:szCs w:val="18"/>
               </w:rPr>
               <w:t>Key Topics:</w:t>
-            </w:r>
-          </w:p>
-          <w:p>
-            <w:pPr>
-              <w:pStyle w:val="ListParagraph"/>
-              <w:numPr>
-                <w:ilvl w:val="0"/>
-                <w:numId w:val="9"/>
-              </w:numPr>
-              <w:rPr>
-                <w:rFonts w:asciiTheme="minorHAnsi" w:hAnsiTheme="minorHAnsi" w:cstheme="minorHAnsi"/>
-                <w:sz w:val="18"/>
-                <w:szCs w:val="18"/>
-              </w:rPr>
-            </w:pPr>
-            <w:r>
-              <w:rPr>
-                <w:rFonts w:asciiTheme="minorHAnsi" w:hAnsiTheme="minorHAnsi" w:cstheme="minorHAnsi"/>
-                <w:sz w:val="18"/>
-                <w:szCs w:val="18"/>
-              </w:rPr>
-              <w:t>Cascading Style Sheets (CSS)</w:t>
             </w:r>
           </w:p>
           <w:p>
@@ -2190,8 +2192,6 @@
               </w:rPr>
               <w:t>Class (13) – Week 5</w:t>
             </w:r>
-            <w:bookmarkStart w:id="0" w:name="_GoBack"/>
-            <w:bookmarkEnd w:id="0"/>
           </w:p>
         </w:tc>
         <w:tc>

</xml_diff>

<commit_message>
Add and update session 9 materials.
</commit_message>
<xml_diff>
--- a/CPSC-24700/Calendar-CPSC-24700-Fall2017.docx
+++ b/CPSC-24700/Calendar-CPSC-24700-Fall2017.docx
@@ -300,827 +300,6 @@
       </w:pPr>
     </w:p>
     <w:p>
-      <w:r>
-        <w:rPr>
-          <w:rFonts w:asciiTheme="minorHAnsi" w:hAnsiTheme="minorHAnsi" w:cstheme="minorHAnsi"/>
-          <w:b/>
-        </w:rPr>
-        <w:t>Course Calendar</w:t>
-      </w:r>
-      <w:r>
-        <w:rPr>
-          <w:rFonts w:asciiTheme="minorHAnsi" w:hAnsiTheme="minorHAnsi" w:cstheme="minorHAnsi"/>
-          <w:b/>
-        </w:rPr>
-        <w:t xml:space="preserve"> – Week 3</w:t>
-      </w:r>
-    </w:p>
-    <w:tbl>
-      <w:tblPr>
-        <w:tblStyle w:val="TableGrid"/>
-        <w:tblW w:w="0" w:type="auto"/>
-        <w:tblLook w:val="04A0" w:firstRow="1" w:lastRow="0" w:firstColumn="1" w:lastColumn="0" w:noHBand="0" w:noVBand="1"/>
-      </w:tblPr>
-      <w:tblGrid>
-        <w:gridCol w:w="1150"/>
-        <w:gridCol w:w="4605"/>
-        <w:gridCol w:w="1617"/>
-        <w:gridCol w:w="1618"/>
-      </w:tblGrid>
-      <w:tr>
-        <w:trPr>
-          <w:cantSplit/>
-        </w:trPr>
-        <w:tc>
-          <w:tcPr>
-            <w:tcW w:w="1150" w:type="dxa"/>
-            <w:shd w:val="clear" w:color="auto" w:fill="BFBFBF" w:themeFill="background1" w:themeFillShade="BF"/>
-          </w:tcPr>
-          <w:p>
-            <w:pPr>
-              <w:rPr>
-                <w:rFonts w:asciiTheme="minorHAnsi" w:hAnsiTheme="minorHAnsi" w:cstheme="minorHAnsi"/>
-                <w:sz w:val="18"/>
-                <w:szCs w:val="18"/>
-              </w:rPr>
-            </w:pPr>
-            <w:r>
-              <w:rPr>
-                <w:rFonts w:asciiTheme="minorHAnsi" w:hAnsiTheme="minorHAnsi" w:cstheme="minorHAnsi"/>
-                <w:sz w:val="18"/>
-                <w:szCs w:val="18"/>
-              </w:rPr>
-              <w:t>Date</w:t>
-            </w:r>
-          </w:p>
-        </w:tc>
-        <w:tc>
-          <w:tcPr>
-            <w:tcW w:w="4605" w:type="dxa"/>
-            <w:shd w:val="clear" w:color="auto" w:fill="BFBFBF" w:themeFill="background1" w:themeFillShade="BF"/>
-          </w:tcPr>
-          <w:p>
-            <w:pPr>
-              <w:rPr>
-                <w:rFonts w:asciiTheme="minorHAnsi" w:hAnsiTheme="minorHAnsi" w:cstheme="minorHAnsi"/>
-                <w:sz w:val="18"/>
-                <w:szCs w:val="18"/>
-              </w:rPr>
-            </w:pPr>
-            <w:r>
-              <w:rPr>
-                <w:rFonts w:asciiTheme="minorHAnsi" w:hAnsiTheme="minorHAnsi" w:cstheme="minorHAnsi"/>
-                <w:sz w:val="18"/>
-                <w:szCs w:val="18"/>
-              </w:rPr>
-              <w:t>Class Description/Agenda</w:t>
-            </w:r>
-          </w:p>
-        </w:tc>
-        <w:tc>
-          <w:tcPr>
-            <w:tcW w:w="1617" w:type="dxa"/>
-            <w:shd w:val="clear" w:color="auto" w:fill="BFBFBF" w:themeFill="background1" w:themeFillShade="BF"/>
-          </w:tcPr>
-          <w:p>
-            <w:pPr>
-              <w:rPr>
-                <w:rFonts w:asciiTheme="minorHAnsi" w:hAnsiTheme="minorHAnsi" w:cstheme="minorHAnsi"/>
-                <w:sz w:val="18"/>
-                <w:szCs w:val="18"/>
-              </w:rPr>
-            </w:pPr>
-            <w:r>
-              <w:rPr>
-                <w:rFonts w:asciiTheme="minorHAnsi" w:hAnsiTheme="minorHAnsi" w:cstheme="minorHAnsi"/>
-                <w:sz w:val="18"/>
-                <w:szCs w:val="18"/>
-              </w:rPr>
-              <w:t>For Next Class</w:t>
-            </w:r>
-          </w:p>
-        </w:tc>
-        <w:tc>
-          <w:tcPr>
-            <w:tcW w:w="1618" w:type="dxa"/>
-            <w:shd w:val="clear" w:color="auto" w:fill="BFBFBF" w:themeFill="background1" w:themeFillShade="BF"/>
-          </w:tcPr>
-          <w:p>
-            <w:pPr>
-              <w:rPr>
-                <w:rFonts w:asciiTheme="minorHAnsi" w:hAnsiTheme="minorHAnsi" w:cstheme="minorHAnsi"/>
-                <w:sz w:val="18"/>
-                <w:szCs w:val="18"/>
-              </w:rPr>
-            </w:pPr>
-            <w:r>
-              <w:rPr>
-                <w:rFonts w:asciiTheme="minorHAnsi" w:hAnsiTheme="minorHAnsi" w:cstheme="minorHAnsi"/>
-                <w:sz w:val="18"/>
-                <w:szCs w:val="18"/>
-              </w:rPr>
-              <w:t>Assignments Due</w:t>
-            </w:r>
-          </w:p>
-        </w:tc>
-      </w:tr>
-      <w:tr>
-        <w:trPr>
-          <w:cantSplit/>
-        </w:trPr>
-        <w:tc>
-          <w:tcPr>
-            <w:tcW w:w="1150" w:type="dxa"/>
-          </w:tcPr>
-          <w:p>
-            <w:pPr>
-              <w:rPr>
-                <w:rFonts w:asciiTheme="minorHAnsi" w:hAnsiTheme="minorHAnsi" w:cstheme="minorHAnsi"/>
-                <w:sz w:val="18"/>
-                <w:szCs w:val="18"/>
-              </w:rPr>
-            </w:pPr>
-            <w:r>
-              <w:rPr>
-                <w:rFonts w:asciiTheme="minorHAnsi" w:hAnsiTheme="minorHAnsi" w:cstheme="minorHAnsi"/>
-                <w:sz w:val="18"/>
-                <w:szCs w:val="18"/>
-              </w:rPr>
-              <w:t>Mon, Sep 11</w:t>
-            </w:r>
-          </w:p>
-        </w:tc>
-        <w:tc>
-          <w:tcPr>
-            <w:tcW w:w="4605" w:type="dxa"/>
-          </w:tcPr>
-          <w:p>
-            <w:pPr>
-              <w:rPr>
-                <w:rFonts w:asciiTheme="minorHAnsi" w:hAnsiTheme="minorHAnsi" w:cstheme="minorHAnsi"/>
-                <w:sz w:val="18"/>
-                <w:szCs w:val="18"/>
-              </w:rPr>
-            </w:pPr>
-            <w:r>
-              <w:rPr>
-                <w:rFonts w:asciiTheme="minorHAnsi" w:hAnsiTheme="minorHAnsi" w:cstheme="minorHAnsi"/>
-                <w:sz w:val="18"/>
-                <w:szCs w:val="18"/>
-              </w:rPr>
-              <w:t>Lecture/Lab</w:t>
-            </w:r>
-            <w:r>
-              <w:rPr>
-                <w:rFonts w:asciiTheme="minorHAnsi" w:hAnsiTheme="minorHAnsi" w:cstheme="minorHAnsi"/>
-                <w:sz w:val="18"/>
-                <w:szCs w:val="18"/>
-              </w:rPr>
-              <w:t xml:space="preserve"> (6) </w:t>
-            </w:r>
-          </w:p>
-          <w:p>
-            <w:pPr>
-              <w:rPr>
-                <w:rFonts w:asciiTheme="minorHAnsi" w:hAnsiTheme="minorHAnsi" w:cstheme="minorHAnsi"/>
-                <w:sz w:val="18"/>
-                <w:szCs w:val="18"/>
-              </w:rPr>
-            </w:pPr>
-            <w:r>
-              <w:rPr>
-                <w:rFonts w:asciiTheme="minorHAnsi" w:hAnsiTheme="minorHAnsi" w:cstheme="minorHAnsi"/>
-                <w:sz w:val="18"/>
-                <w:szCs w:val="18"/>
-              </w:rPr>
-              <w:t>Agenda:</w:t>
-            </w:r>
-          </w:p>
-          <w:p>
-            <w:pPr>
-              <w:pStyle w:val="ListParagraph"/>
-              <w:numPr>
-                <w:ilvl w:val="0"/>
-                <w:numId w:val="10"/>
-              </w:numPr>
-              <w:rPr>
-                <w:rFonts w:asciiTheme="minorHAnsi" w:hAnsiTheme="minorHAnsi" w:cstheme="minorHAnsi"/>
-                <w:sz w:val="18"/>
-                <w:szCs w:val="18"/>
-              </w:rPr>
-            </w:pPr>
-            <w:r>
-              <w:rPr>
-                <w:rFonts w:asciiTheme="minorHAnsi" w:hAnsiTheme="minorHAnsi" w:cstheme="minorHAnsi"/>
-                <w:sz w:val="18"/>
-                <w:szCs w:val="18"/>
-              </w:rPr>
-              <w:t>Making web pages – HTML 5 (continued)</w:t>
-            </w:r>
-          </w:p>
-          <w:p>
-            <w:pPr>
-              <w:rPr>
-                <w:rFonts w:asciiTheme="minorHAnsi" w:hAnsiTheme="minorHAnsi" w:cstheme="minorHAnsi"/>
-                <w:sz w:val="18"/>
-                <w:szCs w:val="18"/>
-              </w:rPr>
-            </w:pPr>
-            <w:r>
-              <w:rPr>
-                <w:rFonts w:asciiTheme="minorHAnsi" w:hAnsiTheme="minorHAnsi" w:cstheme="minorHAnsi"/>
-                <w:sz w:val="18"/>
-                <w:szCs w:val="18"/>
-              </w:rPr>
-              <w:t>Assignment:</w:t>
-            </w:r>
-          </w:p>
-          <w:p>
-            <w:pPr>
-              <w:pStyle w:val="ListParagraph"/>
-              <w:numPr>
-                <w:ilvl w:val="0"/>
-                <w:numId w:val="9"/>
-              </w:numPr>
-              <w:rPr>
-                <w:rFonts w:asciiTheme="minorHAnsi" w:hAnsiTheme="minorHAnsi" w:cstheme="minorHAnsi"/>
-                <w:sz w:val="18"/>
-                <w:szCs w:val="18"/>
-              </w:rPr>
-            </w:pPr>
-            <w:r>
-              <w:rPr>
-                <w:rFonts w:asciiTheme="minorHAnsi" w:hAnsiTheme="minorHAnsi" w:cstheme="minorHAnsi"/>
-                <w:sz w:val="18"/>
-                <w:szCs w:val="18"/>
-              </w:rPr>
-              <w:t>Ch.3.1 to 3.7 of Sebesta</w:t>
-            </w:r>
-          </w:p>
-          <w:p>
-            <w:pPr>
-              <w:pStyle w:val="ListParagraph"/>
-              <w:numPr>
-                <w:ilvl w:val="0"/>
-                <w:numId w:val="9"/>
-              </w:numPr>
-              <w:rPr>
-                <w:rFonts w:asciiTheme="minorHAnsi" w:hAnsiTheme="minorHAnsi" w:cstheme="minorHAnsi"/>
-                <w:sz w:val="18"/>
-                <w:szCs w:val="18"/>
-              </w:rPr>
-            </w:pPr>
-            <w:r>
-              <w:rPr>
-                <w:rFonts w:asciiTheme="minorHAnsi" w:hAnsiTheme="minorHAnsi" w:cstheme="minorHAnsi"/>
-                <w:sz w:val="18"/>
-                <w:szCs w:val="18"/>
-              </w:rPr>
-              <w:t>Complete Quiz 1 by Wed, Sep 13 (11:59pm)</w:t>
-            </w:r>
-          </w:p>
-          <w:p>
-            <w:pPr>
-              <w:rPr>
-                <w:rFonts w:asciiTheme="minorHAnsi" w:hAnsiTheme="minorHAnsi" w:cstheme="minorHAnsi"/>
-                <w:sz w:val="18"/>
-                <w:szCs w:val="18"/>
-              </w:rPr>
-            </w:pPr>
-            <w:r>
-              <w:rPr>
-                <w:rFonts w:asciiTheme="minorHAnsi" w:hAnsiTheme="minorHAnsi" w:cstheme="minorHAnsi"/>
-                <w:sz w:val="18"/>
-                <w:szCs w:val="18"/>
-              </w:rPr>
-              <w:t>Looking Ahead:</w:t>
-            </w:r>
-          </w:p>
-          <w:p>
-            <w:pPr>
-              <w:pStyle w:val="ListParagraph"/>
-              <w:numPr>
-                <w:ilvl w:val="0"/>
-                <w:numId w:val="9"/>
-              </w:numPr>
-              <w:rPr>
-                <w:rFonts w:asciiTheme="minorHAnsi" w:hAnsiTheme="minorHAnsi" w:cstheme="minorHAnsi"/>
-                <w:sz w:val="18"/>
-                <w:szCs w:val="18"/>
-              </w:rPr>
-            </w:pPr>
-            <w:r>
-              <w:rPr>
-                <w:rFonts w:asciiTheme="minorHAnsi" w:hAnsiTheme="minorHAnsi" w:cstheme="minorHAnsi"/>
-                <w:sz w:val="18"/>
-                <w:szCs w:val="18"/>
-              </w:rPr>
-              <w:t>Project 1, project 1, project 1</w:t>
-            </w:r>
-          </w:p>
-          <w:p>
-            <w:pPr>
-              <w:pStyle w:val="ListParagraph"/>
-              <w:numPr>
-                <w:ilvl w:val="0"/>
-                <w:numId w:val="9"/>
-              </w:numPr>
-              <w:rPr>
-                <w:rFonts w:asciiTheme="minorHAnsi" w:hAnsiTheme="minorHAnsi" w:cstheme="minorHAnsi"/>
-                <w:sz w:val="18"/>
-                <w:szCs w:val="18"/>
-              </w:rPr>
-            </w:pPr>
-            <w:r>
-              <w:rPr>
-                <w:rFonts w:asciiTheme="minorHAnsi" w:hAnsiTheme="minorHAnsi" w:cstheme="minorHAnsi"/>
-                <w:sz w:val="18"/>
-                <w:szCs w:val="18"/>
-              </w:rPr>
-              <w:t>Who is interested in doing their presentation/demo on Project 1?</w:t>
-            </w:r>
-          </w:p>
-        </w:tc>
-        <w:tc>
-          <w:tcPr>
-            <w:tcW w:w="1617" w:type="dxa"/>
-          </w:tcPr>
-          <w:p>
-            <w:pPr>
-              <w:rPr>
-                <w:rFonts w:asciiTheme="minorHAnsi" w:hAnsiTheme="minorHAnsi" w:cstheme="minorHAnsi"/>
-                <w:sz w:val="18"/>
-                <w:szCs w:val="18"/>
-              </w:rPr>
-            </w:pPr>
-            <w:r>
-              <w:rPr>
-                <w:rFonts w:asciiTheme="minorHAnsi" w:hAnsiTheme="minorHAnsi" w:cstheme="minorHAnsi"/>
-                <w:sz w:val="18"/>
-                <w:szCs w:val="18"/>
-              </w:rPr>
-              <w:t>Ch.</w:t>
-            </w:r>
-            <w:r>
-              <w:rPr>
-                <w:rFonts w:asciiTheme="minorHAnsi" w:hAnsiTheme="minorHAnsi" w:cstheme="minorHAnsi"/>
-                <w:sz w:val="18"/>
-                <w:szCs w:val="18"/>
-              </w:rPr>
-              <w:t>3</w:t>
-            </w:r>
-            <w:r>
-              <w:rPr>
-                <w:rFonts w:asciiTheme="minorHAnsi" w:hAnsiTheme="minorHAnsi" w:cstheme="minorHAnsi"/>
-                <w:sz w:val="18"/>
-                <w:szCs w:val="18"/>
-              </w:rPr>
-              <w:t>.</w:t>
-            </w:r>
-            <w:r>
-              <w:rPr>
-                <w:rFonts w:asciiTheme="minorHAnsi" w:hAnsiTheme="minorHAnsi" w:cstheme="minorHAnsi"/>
-                <w:sz w:val="18"/>
-                <w:szCs w:val="18"/>
-              </w:rPr>
-              <w:t>1</w:t>
-            </w:r>
-            <w:r>
-              <w:rPr>
-                <w:rFonts w:asciiTheme="minorHAnsi" w:hAnsiTheme="minorHAnsi" w:cstheme="minorHAnsi"/>
-                <w:sz w:val="18"/>
-                <w:szCs w:val="18"/>
-              </w:rPr>
-              <w:t xml:space="preserve"> thr</w:t>
-            </w:r>
-            <w:r>
-              <w:rPr>
-                <w:rFonts w:asciiTheme="minorHAnsi" w:hAnsiTheme="minorHAnsi" w:cstheme="minorHAnsi"/>
-                <w:sz w:val="18"/>
-                <w:szCs w:val="18"/>
-              </w:rPr>
-              <w:t>ough</w:t>
-            </w:r>
-            <w:r>
-              <w:rPr>
-                <w:rFonts w:asciiTheme="minorHAnsi" w:hAnsiTheme="minorHAnsi" w:cstheme="minorHAnsi"/>
-                <w:sz w:val="18"/>
-                <w:szCs w:val="18"/>
-              </w:rPr>
-              <w:t xml:space="preserve"> </w:t>
-            </w:r>
-            <w:r>
-              <w:rPr>
-                <w:rFonts w:asciiTheme="minorHAnsi" w:hAnsiTheme="minorHAnsi" w:cstheme="minorHAnsi"/>
-                <w:sz w:val="18"/>
-                <w:szCs w:val="18"/>
-              </w:rPr>
-              <w:t>3</w:t>
-            </w:r>
-            <w:r>
-              <w:rPr>
-                <w:rFonts w:asciiTheme="minorHAnsi" w:hAnsiTheme="minorHAnsi" w:cstheme="minorHAnsi"/>
-                <w:sz w:val="18"/>
-                <w:szCs w:val="18"/>
-              </w:rPr>
-              <w:t>.7</w:t>
-            </w:r>
-          </w:p>
-          <w:p>
-            <w:pPr>
-              <w:rPr>
-                <w:rFonts w:asciiTheme="minorHAnsi" w:hAnsiTheme="minorHAnsi" w:cstheme="minorHAnsi"/>
-                <w:sz w:val="18"/>
-                <w:szCs w:val="18"/>
-              </w:rPr>
-            </w:pPr>
-          </w:p>
-        </w:tc>
-        <w:tc>
-          <w:tcPr>
-            <w:tcW w:w="1618" w:type="dxa"/>
-          </w:tcPr>
-          <w:p>
-            <w:pPr>
-              <w:rPr>
-                <w:rFonts w:asciiTheme="minorHAnsi" w:hAnsiTheme="minorHAnsi" w:cstheme="minorHAnsi"/>
-                <w:sz w:val="18"/>
-                <w:szCs w:val="18"/>
-              </w:rPr>
-            </w:pPr>
-          </w:p>
-        </w:tc>
-      </w:tr>
-      <w:tr>
-        <w:trPr>
-          <w:cantSplit/>
-        </w:trPr>
-        <w:tc>
-          <w:tcPr>
-            <w:tcW w:w="1150" w:type="dxa"/>
-          </w:tcPr>
-          <w:p>
-            <w:pPr>
-              <w:rPr>
-                <w:rFonts w:asciiTheme="minorHAnsi" w:hAnsiTheme="minorHAnsi" w:cstheme="minorHAnsi"/>
-                <w:sz w:val="18"/>
-                <w:szCs w:val="18"/>
-              </w:rPr>
-            </w:pPr>
-            <w:r>
-              <w:rPr>
-                <w:rFonts w:asciiTheme="minorHAnsi" w:hAnsiTheme="minorHAnsi" w:cstheme="minorHAnsi"/>
-                <w:sz w:val="18"/>
-                <w:szCs w:val="18"/>
-              </w:rPr>
-              <w:t>Wed, Sep 13</w:t>
-            </w:r>
-          </w:p>
-        </w:tc>
-        <w:tc>
-          <w:tcPr>
-            <w:tcW w:w="4605" w:type="dxa"/>
-          </w:tcPr>
-          <w:p>
-            <w:pPr>
-              <w:rPr>
-                <w:rFonts w:asciiTheme="minorHAnsi" w:hAnsiTheme="minorHAnsi" w:cstheme="minorHAnsi"/>
-                <w:sz w:val="18"/>
-                <w:szCs w:val="18"/>
-              </w:rPr>
-            </w:pPr>
-            <w:r>
-              <w:rPr>
-                <w:rFonts w:asciiTheme="minorHAnsi" w:hAnsiTheme="minorHAnsi" w:cstheme="minorHAnsi"/>
-                <w:sz w:val="18"/>
-                <w:szCs w:val="18"/>
-              </w:rPr>
-              <w:t>Lecture/Lab</w:t>
-            </w:r>
-            <w:r>
-              <w:rPr>
-                <w:rFonts w:asciiTheme="minorHAnsi" w:hAnsiTheme="minorHAnsi" w:cstheme="minorHAnsi"/>
-                <w:sz w:val="18"/>
-                <w:szCs w:val="18"/>
-              </w:rPr>
-              <w:t xml:space="preserve"> (7) </w:t>
-            </w:r>
-          </w:p>
-          <w:p>
-            <w:pPr>
-              <w:rPr>
-                <w:rFonts w:asciiTheme="minorHAnsi" w:hAnsiTheme="minorHAnsi" w:cstheme="minorHAnsi"/>
-                <w:sz w:val="18"/>
-                <w:szCs w:val="18"/>
-              </w:rPr>
-            </w:pPr>
-            <w:r>
-              <w:rPr>
-                <w:rFonts w:asciiTheme="minorHAnsi" w:hAnsiTheme="minorHAnsi" w:cstheme="minorHAnsi"/>
-                <w:sz w:val="18"/>
-                <w:szCs w:val="18"/>
-              </w:rPr>
-              <w:t>Key Topics</w:t>
-            </w:r>
-            <w:r>
-              <w:rPr>
-                <w:rFonts w:asciiTheme="minorHAnsi" w:hAnsiTheme="minorHAnsi" w:cstheme="minorHAnsi"/>
-                <w:sz w:val="18"/>
-                <w:szCs w:val="18"/>
-              </w:rPr>
-              <w:t>:</w:t>
-            </w:r>
-          </w:p>
-          <w:p>
-            <w:pPr>
-              <w:pStyle w:val="ListParagraph"/>
-              <w:numPr>
-                <w:ilvl w:val="0"/>
-                <w:numId w:val="10"/>
-              </w:numPr>
-              <w:rPr>
-                <w:rFonts w:asciiTheme="minorHAnsi" w:hAnsiTheme="minorHAnsi" w:cstheme="minorHAnsi"/>
-                <w:sz w:val="18"/>
-                <w:szCs w:val="18"/>
-              </w:rPr>
-            </w:pPr>
-            <w:r>
-              <w:rPr>
-                <w:rFonts w:asciiTheme="minorHAnsi" w:hAnsiTheme="minorHAnsi" w:cstheme="minorHAnsi"/>
-                <w:sz w:val="18"/>
-                <w:szCs w:val="18"/>
-              </w:rPr>
-              <w:t>Cascading Style Sheets (CSS)</w:t>
-            </w:r>
-          </w:p>
-          <w:p>
-            <w:pPr>
-              <w:pStyle w:val="ListParagraph"/>
-              <w:numPr>
-                <w:ilvl w:val="0"/>
-                <w:numId w:val="10"/>
-              </w:numPr>
-              <w:rPr>
-                <w:rFonts w:asciiTheme="minorHAnsi" w:hAnsiTheme="minorHAnsi" w:cstheme="minorHAnsi"/>
-                <w:sz w:val="18"/>
-                <w:szCs w:val="18"/>
-              </w:rPr>
-            </w:pPr>
-            <w:r>
-              <w:rPr>
-                <w:rFonts w:asciiTheme="minorHAnsi" w:hAnsiTheme="minorHAnsi" w:cstheme="minorHAnsi"/>
-                <w:sz w:val="18"/>
-                <w:szCs w:val="18"/>
-              </w:rPr>
-              <w:t>W</w:t>
-            </w:r>
-            <w:r>
-              <w:rPr>
-                <w:rFonts w:asciiTheme="minorHAnsi" w:hAnsiTheme="minorHAnsi" w:cstheme="minorHAnsi"/>
-                <w:sz w:val="18"/>
-                <w:szCs w:val="18"/>
-              </w:rPr>
-              <w:t>eek 3 Lab</w:t>
-            </w:r>
-          </w:p>
-        </w:tc>
-        <w:tc>
-          <w:tcPr>
-            <w:tcW w:w="1617" w:type="dxa"/>
-          </w:tcPr>
-          <w:p>
-            <w:pPr>
-              <w:rPr>
-                <w:rFonts w:asciiTheme="minorHAnsi" w:hAnsiTheme="minorHAnsi" w:cstheme="minorHAnsi"/>
-                <w:b/>
-                <w:sz w:val="18"/>
-                <w:szCs w:val="18"/>
-              </w:rPr>
-            </w:pPr>
-          </w:p>
-        </w:tc>
-        <w:tc>
-          <w:tcPr>
-            <w:tcW w:w="1618" w:type="dxa"/>
-          </w:tcPr>
-          <w:p>
-            <w:pPr>
-              <w:rPr>
-                <w:rFonts w:asciiTheme="minorHAnsi" w:hAnsiTheme="minorHAnsi" w:cstheme="minorHAnsi"/>
-                <w:sz w:val="18"/>
-                <w:szCs w:val="18"/>
-              </w:rPr>
-            </w:pPr>
-            <w:r>
-              <w:rPr>
-                <w:rFonts w:asciiTheme="minorHAnsi" w:hAnsiTheme="minorHAnsi" w:cstheme="minorHAnsi"/>
-                <w:sz w:val="18"/>
-                <w:szCs w:val="18"/>
-              </w:rPr>
-              <w:t xml:space="preserve">Quiz 1 due today </w:t>
-            </w:r>
-          </w:p>
-          <w:p>
-            <w:pPr>
-              <w:rPr>
-                <w:rFonts w:asciiTheme="minorHAnsi" w:hAnsiTheme="minorHAnsi" w:cstheme="minorHAnsi"/>
-                <w:sz w:val="18"/>
-                <w:szCs w:val="18"/>
-              </w:rPr>
-            </w:pPr>
-            <w:r>
-              <w:rPr>
-                <w:rFonts w:asciiTheme="minorHAnsi" w:hAnsiTheme="minorHAnsi" w:cstheme="minorHAnsi"/>
-                <w:sz w:val="18"/>
-                <w:szCs w:val="18"/>
-              </w:rPr>
-              <w:t>(by 11:59pm)</w:t>
-            </w:r>
-          </w:p>
-          <w:p>
-            <w:pPr>
-              <w:rPr>
-                <w:rFonts w:asciiTheme="minorHAnsi" w:hAnsiTheme="minorHAnsi" w:cstheme="minorHAnsi"/>
-                <w:sz w:val="18"/>
-                <w:szCs w:val="18"/>
-              </w:rPr>
-            </w:pPr>
-          </w:p>
-          <w:p>
-            <w:pPr>
-              <w:rPr>
-                <w:rFonts w:asciiTheme="minorHAnsi" w:hAnsiTheme="minorHAnsi" w:cstheme="minorHAnsi"/>
-                <w:sz w:val="18"/>
-                <w:szCs w:val="18"/>
-              </w:rPr>
-            </w:pPr>
-          </w:p>
-        </w:tc>
-      </w:tr>
-      <w:tr>
-        <w:trPr>
-          <w:cantSplit/>
-        </w:trPr>
-        <w:tc>
-          <w:tcPr>
-            <w:tcW w:w="1150" w:type="dxa"/>
-          </w:tcPr>
-          <w:p>
-            <w:pPr>
-              <w:rPr>
-                <w:rFonts w:asciiTheme="minorHAnsi" w:hAnsiTheme="minorHAnsi" w:cstheme="minorHAnsi"/>
-                <w:sz w:val="18"/>
-                <w:szCs w:val="18"/>
-              </w:rPr>
-            </w:pPr>
-            <w:r>
-              <w:rPr>
-                <w:rFonts w:asciiTheme="minorHAnsi" w:hAnsiTheme="minorHAnsi" w:cstheme="minorHAnsi"/>
-                <w:sz w:val="18"/>
-                <w:szCs w:val="18"/>
-              </w:rPr>
-              <w:t>Fri, Sep 15</w:t>
-            </w:r>
-          </w:p>
-        </w:tc>
-        <w:tc>
-          <w:tcPr>
-            <w:tcW w:w="4605" w:type="dxa"/>
-          </w:tcPr>
-          <w:p>
-            <w:pPr>
-              <w:rPr>
-                <w:rFonts w:asciiTheme="minorHAnsi" w:hAnsiTheme="minorHAnsi" w:cstheme="minorHAnsi"/>
-                <w:sz w:val="18"/>
-                <w:szCs w:val="18"/>
-              </w:rPr>
-            </w:pPr>
-            <w:r>
-              <w:rPr>
-                <w:rFonts w:asciiTheme="minorHAnsi" w:hAnsiTheme="minorHAnsi" w:cstheme="minorHAnsi"/>
-                <w:sz w:val="18"/>
-                <w:szCs w:val="18"/>
-              </w:rPr>
-              <w:t>Lecture/Lab</w:t>
-            </w:r>
-            <w:r>
-              <w:rPr>
-                <w:rFonts w:asciiTheme="minorHAnsi" w:hAnsiTheme="minorHAnsi" w:cstheme="minorHAnsi"/>
-                <w:sz w:val="18"/>
-                <w:szCs w:val="18"/>
-              </w:rPr>
-              <w:t xml:space="preserve"> (8) </w:t>
-            </w:r>
-          </w:p>
-          <w:p>
-            <w:pPr>
-              <w:rPr>
-                <w:rFonts w:asciiTheme="minorHAnsi" w:hAnsiTheme="minorHAnsi" w:cstheme="minorHAnsi"/>
-                <w:sz w:val="18"/>
-                <w:szCs w:val="18"/>
-              </w:rPr>
-            </w:pPr>
-            <w:r>
-              <w:rPr>
-                <w:rFonts w:asciiTheme="minorHAnsi" w:hAnsiTheme="minorHAnsi" w:cstheme="minorHAnsi"/>
-                <w:sz w:val="18"/>
-                <w:szCs w:val="18"/>
-              </w:rPr>
-              <w:t>Key Topics:</w:t>
-            </w:r>
-          </w:p>
-          <w:p>
-            <w:pPr>
-              <w:pStyle w:val="ListParagraph"/>
-              <w:numPr>
-                <w:ilvl w:val="0"/>
-                <w:numId w:val="10"/>
-              </w:numPr>
-              <w:rPr>
-                <w:rFonts w:asciiTheme="minorHAnsi" w:hAnsiTheme="minorHAnsi" w:cstheme="minorHAnsi"/>
-                <w:sz w:val="18"/>
-                <w:szCs w:val="18"/>
-              </w:rPr>
-            </w:pPr>
-            <w:r>
-              <w:rPr>
-                <w:rFonts w:asciiTheme="minorHAnsi" w:hAnsiTheme="minorHAnsi" w:cstheme="minorHAnsi"/>
-                <w:sz w:val="18"/>
-                <w:szCs w:val="18"/>
-              </w:rPr>
-              <w:t>Cascading Style Sheets (CSS)</w:t>
-            </w:r>
-          </w:p>
-          <w:p>
-            <w:pPr>
-              <w:pStyle w:val="ListParagraph"/>
-              <w:numPr>
-                <w:ilvl w:val="0"/>
-                <w:numId w:val="10"/>
-              </w:numPr>
-              <w:rPr>
-                <w:rFonts w:asciiTheme="minorHAnsi" w:hAnsiTheme="minorHAnsi" w:cstheme="minorHAnsi"/>
-                <w:sz w:val="18"/>
-                <w:szCs w:val="18"/>
-              </w:rPr>
-            </w:pPr>
-            <w:r>
-              <w:rPr>
-                <w:rFonts w:asciiTheme="minorHAnsi" w:hAnsiTheme="minorHAnsi" w:cstheme="minorHAnsi"/>
-                <w:sz w:val="18"/>
-                <w:szCs w:val="18"/>
-              </w:rPr>
-              <w:t>Project 1 “beta” submission</w:t>
-            </w:r>
-          </w:p>
-        </w:tc>
-        <w:tc>
-          <w:tcPr>
-            <w:tcW w:w="1617" w:type="dxa"/>
-          </w:tcPr>
-          <w:p>
-            <w:pPr>
-              <w:rPr>
-                <w:rFonts w:asciiTheme="minorHAnsi" w:hAnsiTheme="minorHAnsi" w:cstheme="minorHAnsi"/>
-                <w:sz w:val="18"/>
-                <w:szCs w:val="18"/>
-              </w:rPr>
-            </w:pPr>
-            <w:r>
-              <w:rPr>
-                <w:rFonts w:asciiTheme="minorHAnsi" w:hAnsiTheme="minorHAnsi" w:cstheme="minorHAnsi"/>
-                <w:sz w:val="18"/>
-                <w:szCs w:val="18"/>
-              </w:rPr>
-              <w:t xml:space="preserve">Complete </w:t>
-            </w:r>
-            <w:r>
-              <w:rPr>
-                <w:rFonts w:asciiTheme="minorHAnsi" w:hAnsiTheme="minorHAnsi" w:cstheme="minorHAnsi"/>
-                <w:sz w:val="18"/>
-                <w:szCs w:val="18"/>
-              </w:rPr>
-              <w:t>Ch.3</w:t>
-            </w:r>
-          </w:p>
-        </w:tc>
-        <w:tc>
-          <w:tcPr>
-            <w:tcW w:w="1618" w:type="dxa"/>
-          </w:tcPr>
-          <w:p>
-            <w:pPr>
-              <w:rPr>
-                <w:rFonts w:asciiTheme="minorHAnsi" w:hAnsiTheme="minorHAnsi" w:cstheme="minorHAnsi"/>
-                <w:sz w:val="18"/>
-                <w:szCs w:val="18"/>
-              </w:rPr>
-            </w:pPr>
-          </w:p>
-        </w:tc>
-      </w:tr>
-    </w:tbl>
-    <w:p>
       <w:pPr>
         <w:spacing w:before="240"/>
         <w:rPr>
@@ -1407,8 +586,6 @@
               </w:rPr>
               <w:t>Project 1</w:t>
             </w:r>
-            <w:bookmarkStart w:id="0" w:name="_GoBack"/>
-            <w:bookmarkEnd w:id="0"/>
           </w:p>
           <w:p>
             <w:pPr>
@@ -5297,7 +4474,7 @@
                 <w:szCs w:val="18"/>
               </w:rPr>
             </w:pPr>
-            <w:bookmarkStart w:id="1" w:name="_Hlk491253705"/>
+            <w:bookmarkStart w:id="0" w:name="_Hlk491253705"/>
             <w:r>
               <w:rPr>
                 <w:rFonts w:asciiTheme="minorHAnsi" w:hAnsiTheme="minorHAnsi" w:cstheme="minorHAnsi"/>
@@ -5378,7 +4555,7 @@
           </w:p>
         </w:tc>
       </w:tr>
-      <w:bookmarkEnd w:id="1"/>
+      <w:bookmarkEnd w:id="0"/>
       <w:tr>
         <w:trPr>
           <w:cantSplit/>
@@ -6617,6 +5794,829 @@
           <w:b/>
         </w:rPr>
       </w:pPr>
+    </w:p>
+    <w:p>
+      <w:r>
+        <w:rPr>
+          <w:rFonts w:asciiTheme="minorHAnsi" w:hAnsiTheme="minorHAnsi" w:cstheme="minorHAnsi"/>
+          <w:b/>
+        </w:rPr>
+        <w:t>Course Calendar</w:t>
+      </w:r>
+      <w:r>
+        <w:rPr>
+          <w:rFonts w:asciiTheme="minorHAnsi" w:hAnsiTheme="minorHAnsi" w:cstheme="minorHAnsi"/>
+          <w:b/>
+        </w:rPr>
+        <w:t xml:space="preserve"> – Week 3</w:t>
+      </w:r>
+    </w:p>
+    <w:tbl>
+      <w:tblPr>
+        <w:tblStyle w:val="TableGrid"/>
+        <w:tblW w:w="0" w:type="auto"/>
+        <w:tblLook w:val="04A0" w:firstRow="1" w:lastRow="0" w:firstColumn="1" w:lastColumn="0" w:noHBand="0" w:noVBand="1"/>
+      </w:tblPr>
+      <w:tblGrid>
+        <w:gridCol w:w="1150"/>
+        <w:gridCol w:w="4605"/>
+        <w:gridCol w:w="1617"/>
+        <w:gridCol w:w="1618"/>
+      </w:tblGrid>
+      <w:tr>
+        <w:trPr>
+          <w:cantSplit/>
+        </w:trPr>
+        <w:tc>
+          <w:tcPr>
+            <w:tcW w:w="1150" w:type="dxa"/>
+            <w:shd w:val="clear" w:color="auto" w:fill="BFBFBF" w:themeFill="background1" w:themeFillShade="BF"/>
+          </w:tcPr>
+          <w:p>
+            <w:pPr>
+              <w:rPr>
+                <w:rFonts w:asciiTheme="minorHAnsi" w:hAnsiTheme="minorHAnsi" w:cstheme="minorHAnsi"/>
+                <w:sz w:val="18"/>
+                <w:szCs w:val="18"/>
+              </w:rPr>
+            </w:pPr>
+            <w:r>
+              <w:rPr>
+                <w:rFonts w:asciiTheme="minorHAnsi" w:hAnsiTheme="minorHAnsi" w:cstheme="minorHAnsi"/>
+                <w:sz w:val="18"/>
+                <w:szCs w:val="18"/>
+              </w:rPr>
+              <w:t>Date</w:t>
+            </w:r>
+          </w:p>
+        </w:tc>
+        <w:tc>
+          <w:tcPr>
+            <w:tcW w:w="4605" w:type="dxa"/>
+            <w:shd w:val="clear" w:color="auto" w:fill="BFBFBF" w:themeFill="background1" w:themeFillShade="BF"/>
+          </w:tcPr>
+          <w:p>
+            <w:pPr>
+              <w:rPr>
+                <w:rFonts w:asciiTheme="minorHAnsi" w:hAnsiTheme="minorHAnsi" w:cstheme="minorHAnsi"/>
+                <w:sz w:val="18"/>
+                <w:szCs w:val="18"/>
+              </w:rPr>
+            </w:pPr>
+            <w:r>
+              <w:rPr>
+                <w:rFonts w:asciiTheme="minorHAnsi" w:hAnsiTheme="minorHAnsi" w:cstheme="minorHAnsi"/>
+                <w:sz w:val="18"/>
+                <w:szCs w:val="18"/>
+              </w:rPr>
+              <w:t>Class Description/Agenda</w:t>
+            </w:r>
+          </w:p>
+        </w:tc>
+        <w:tc>
+          <w:tcPr>
+            <w:tcW w:w="1617" w:type="dxa"/>
+            <w:shd w:val="clear" w:color="auto" w:fill="BFBFBF" w:themeFill="background1" w:themeFillShade="BF"/>
+          </w:tcPr>
+          <w:p>
+            <w:pPr>
+              <w:rPr>
+                <w:rFonts w:asciiTheme="minorHAnsi" w:hAnsiTheme="minorHAnsi" w:cstheme="minorHAnsi"/>
+                <w:sz w:val="18"/>
+                <w:szCs w:val="18"/>
+              </w:rPr>
+            </w:pPr>
+            <w:r>
+              <w:rPr>
+                <w:rFonts w:asciiTheme="minorHAnsi" w:hAnsiTheme="minorHAnsi" w:cstheme="minorHAnsi"/>
+                <w:sz w:val="18"/>
+                <w:szCs w:val="18"/>
+              </w:rPr>
+              <w:t>For Next Class</w:t>
+            </w:r>
+          </w:p>
+        </w:tc>
+        <w:tc>
+          <w:tcPr>
+            <w:tcW w:w="1618" w:type="dxa"/>
+            <w:shd w:val="clear" w:color="auto" w:fill="BFBFBF" w:themeFill="background1" w:themeFillShade="BF"/>
+          </w:tcPr>
+          <w:p>
+            <w:pPr>
+              <w:rPr>
+                <w:rFonts w:asciiTheme="minorHAnsi" w:hAnsiTheme="minorHAnsi" w:cstheme="minorHAnsi"/>
+                <w:sz w:val="18"/>
+                <w:szCs w:val="18"/>
+              </w:rPr>
+            </w:pPr>
+            <w:r>
+              <w:rPr>
+                <w:rFonts w:asciiTheme="minorHAnsi" w:hAnsiTheme="minorHAnsi" w:cstheme="minorHAnsi"/>
+                <w:sz w:val="18"/>
+                <w:szCs w:val="18"/>
+              </w:rPr>
+              <w:t>Assignments Due</w:t>
+            </w:r>
+          </w:p>
+        </w:tc>
+      </w:tr>
+      <w:tr>
+        <w:trPr>
+          <w:cantSplit/>
+        </w:trPr>
+        <w:tc>
+          <w:tcPr>
+            <w:tcW w:w="1150" w:type="dxa"/>
+          </w:tcPr>
+          <w:p>
+            <w:pPr>
+              <w:rPr>
+                <w:rFonts w:asciiTheme="minorHAnsi" w:hAnsiTheme="minorHAnsi" w:cstheme="minorHAnsi"/>
+                <w:sz w:val="18"/>
+                <w:szCs w:val="18"/>
+              </w:rPr>
+            </w:pPr>
+            <w:r>
+              <w:rPr>
+                <w:rFonts w:asciiTheme="minorHAnsi" w:hAnsiTheme="minorHAnsi" w:cstheme="minorHAnsi"/>
+                <w:sz w:val="18"/>
+                <w:szCs w:val="18"/>
+              </w:rPr>
+              <w:t>Mon, Sep 11</w:t>
+            </w:r>
+          </w:p>
+        </w:tc>
+        <w:tc>
+          <w:tcPr>
+            <w:tcW w:w="4605" w:type="dxa"/>
+          </w:tcPr>
+          <w:p>
+            <w:pPr>
+              <w:rPr>
+                <w:rFonts w:asciiTheme="minorHAnsi" w:hAnsiTheme="minorHAnsi" w:cstheme="minorHAnsi"/>
+                <w:sz w:val="18"/>
+                <w:szCs w:val="18"/>
+              </w:rPr>
+            </w:pPr>
+            <w:r>
+              <w:rPr>
+                <w:rFonts w:asciiTheme="minorHAnsi" w:hAnsiTheme="minorHAnsi" w:cstheme="minorHAnsi"/>
+                <w:sz w:val="18"/>
+                <w:szCs w:val="18"/>
+              </w:rPr>
+              <w:t>Lecture/Lab</w:t>
+            </w:r>
+            <w:r>
+              <w:rPr>
+                <w:rFonts w:asciiTheme="minorHAnsi" w:hAnsiTheme="minorHAnsi" w:cstheme="minorHAnsi"/>
+                <w:sz w:val="18"/>
+                <w:szCs w:val="18"/>
+              </w:rPr>
+              <w:t xml:space="preserve"> (6) </w:t>
+            </w:r>
+          </w:p>
+          <w:p>
+            <w:pPr>
+              <w:rPr>
+                <w:rFonts w:asciiTheme="minorHAnsi" w:hAnsiTheme="minorHAnsi" w:cstheme="minorHAnsi"/>
+                <w:sz w:val="18"/>
+                <w:szCs w:val="18"/>
+              </w:rPr>
+            </w:pPr>
+            <w:r>
+              <w:rPr>
+                <w:rFonts w:asciiTheme="minorHAnsi" w:hAnsiTheme="minorHAnsi" w:cstheme="minorHAnsi"/>
+                <w:sz w:val="18"/>
+                <w:szCs w:val="18"/>
+              </w:rPr>
+              <w:t>Agenda:</w:t>
+            </w:r>
+          </w:p>
+          <w:p>
+            <w:pPr>
+              <w:pStyle w:val="ListParagraph"/>
+              <w:numPr>
+                <w:ilvl w:val="0"/>
+                <w:numId w:val="10"/>
+              </w:numPr>
+              <w:rPr>
+                <w:rFonts w:asciiTheme="minorHAnsi" w:hAnsiTheme="minorHAnsi" w:cstheme="minorHAnsi"/>
+                <w:sz w:val="18"/>
+                <w:szCs w:val="18"/>
+              </w:rPr>
+            </w:pPr>
+            <w:r>
+              <w:rPr>
+                <w:rFonts w:asciiTheme="minorHAnsi" w:hAnsiTheme="minorHAnsi" w:cstheme="minorHAnsi"/>
+                <w:sz w:val="18"/>
+                <w:szCs w:val="18"/>
+              </w:rPr>
+              <w:t>Making web pages – HTML 5 (continued)</w:t>
+            </w:r>
+          </w:p>
+          <w:p>
+            <w:pPr>
+              <w:rPr>
+                <w:rFonts w:asciiTheme="minorHAnsi" w:hAnsiTheme="minorHAnsi" w:cstheme="minorHAnsi"/>
+                <w:sz w:val="18"/>
+                <w:szCs w:val="18"/>
+              </w:rPr>
+            </w:pPr>
+            <w:r>
+              <w:rPr>
+                <w:rFonts w:asciiTheme="minorHAnsi" w:hAnsiTheme="minorHAnsi" w:cstheme="minorHAnsi"/>
+                <w:sz w:val="18"/>
+                <w:szCs w:val="18"/>
+              </w:rPr>
+              <w:t>Assignment:</w:t>
+            </w:r>
+          </w:p>
+          <w:p>
+            <w:pPr>
+              <w:pStyle w:val="ListParagraph"/>
+              <w:numPr>
+                <w:ilvl w:val="0"/>
+                <w:numId w:val="9"/>
+              </w:numPr>
+              <w:rPr>
+                <w:rFonts w:asciiTheme="minorHAnsi" w:hAnsiTheme="minorHAnsi" w:cstheme="minorHAnsi"/>
+                <w:sz w:val="18"/>
+                <w:szCs w:val="18"/>
+              </w:rPr>
+            </w:pPr>
+            <w:r>
+              <w:rPr>
+                <w:rFonts w:asciiTheme="minorHAnsi" w:hAnsiTheme="minorHAnsi" w:cstheme="minorHAnsi"/>
+                <w:sz w:val="18"/>
+                <w:szCs w:val="18"/>
+              </w:rPr>
+              <w:t>Ch.3.1 to 3.7 of Sebesta</w:t>
+            </w:r>
+          </w:p>
+          <w:p>
+            <w:pPr>
+              <w:pStyle w:val="ListParagraph"/>
+              <w:numPr>
+                <w:ilvl w:val="0"/>
+                <w:numId w:val="9"/>
+              </w:numPr>
+              <w:rPr>
+                <w:rFonts w:asciiTheme="minorHAnsi" w:hAnsiTheme="minorHAnsi" w:cstheme="minorHAnsi"/>
+                <w:sz w:val="18"/>
+                <w:szCs w:val="18"/>
+              </w:rPr>
+            </w:pPr>
+            <w:r>
+              <w:rPr>
+                <w:rFonts w:asciiTheme="minorHAnsi" w:hAnsiTheme="minorHAnsi" w:cstheme="minorHAnsi"/>
+                <w:sz w:val="18"/>
+                <w:szCs w:val="18"/>
+              </w:rPr>
+              <w:t>Complete Quiz 1 by Wed, Sep 13 (11:59pm)</w:t>
+            </w:r>
+          </w:p>
+          <w:p>
+            <w:pPr>
+              <w:rPr>
+                <w:rFonts w:asciiTheme="minorHAnsi" w:hAnsiTheme="minorHAnsi" w:cstheme="minorHAnsi"/>
+                <w:sz w:val="18"/>
+                <w:szCs w:val="18"/>
+              </w:rPr>
+            </w:pPr>
+            <w:r>
+              <w:rPr>
+                <w:rFonts w:asciiTheme="minorHAnsi" w:hAnsiTheme="minorHAnsi" w:cstheme="minorHAnsi"/>
+                <w:sz w:val="18"/>
+                <w:szCs w:val="18"/>
+              </w:rPr>
+              <w:t>Looking Ahead:</w:t>
+            </w:r>
+          </w:p>
+          <w:p>
+            <w:pPr>
+              <w:pStyle w:val="ListParagraph"/>
+              <w:numPr>
+                <w:ilvl w:val="0"/>
+                <w:numId w:val="9"/>
+              </w:numPr>
+              <w:rPr>
+                <w:rFonts w:asciiTheme="minorHAnsi" w:hAnsiTheme="minorHAnsi" w:cstheme="minorHAnsi"/>
+                <w:sz w:val="18"/>
+                <w:szCs w:val="18"/>
+              </w:rPr>
+            </w:pPr>
+            <w:r>
+              <w:rPr>
+                <w:rFonts w:asciiTheme="minorHAnsi" w:hAnsiTheme="minorHAnsi" w:cstheme="minorHAnsi"/>
+                <w:sz w:val="18"/>
+                <w:szCs w:val="18"/>
+              </w:rPr>
+              <w:t>Project 1, project 1, project 1</w:t>
+            </w:r>
+          </w:p>
+          <w:p>
+            <w:pPr>
+              <w:pStyle w:val="ListParagraph"/>
+              <w:numPr>
+                <w:ilvl w:val="0"/>
+                <w:numId w:val="9"/>
+              </w:numPr>
+              <w:rPr>
+                <w:rFonts w:asciiTheme="minorHAnsi" w:hAnsiTheme="minorHAnsi" w:cstheme="minorHAnsi"/>
+                <w:sz w:val="18"/>
+                <w:szCs w:val="18"/>
+              </w:rPr>
+            </w:pPr>
+            <w:r>
+              <w:rPr>
+                <w:rFonts w:asciiTheme="minorHAnsi" w:hAnsiTheme="minorHAnsi" w:cstheme="minorHAnsi"/>
+                <w:sz w:val="18"/>
+                <w:szCs w:val="18"/>
+              </w:rPr>
+              <w:t>Who is interested in doing their presentation/demo on Project 1?</w:t>
+            </w:r>
+          </w:p>
+        </w:tc>
+        <w:tc>
+          <w:tcPr>
+            <w:tcW w:w="1617" w:type="dxa"/>
+          </w:tcPr>
+          <w:p>
+            <w:pPr>
+              <w:rPr>
+                <w:rFonts w:asciiTheme="minorHAnsi" w:hAnsiTheme="minorHAnsi" w:cstheme="minorHAnsi"/>
+                <w:sz w:val="18"/>
+                <w:szCs w:val="18"/>
+              </w:rPr>
+            </w:pPr>
+            <w:r>
+              <w:rPr>
+                <w:rFonts w:asciiTheme="minorHAnsi" w:hAnsiTheme="minorHAnsi" w:cstheme="minorHAnsi"/>
+                <w:sz w:val="18"/>
+                <w:szCs w:val="18"/>
+              </w:rPr>
+              <w:t>Ch.</w:t>
+            </w:r>
+            <w:r>
+              <w:rPr>
+                <w:rFonts w:asciiTheme="minorHAnsi" w:hAnsiTheme="minorHAnsi" w:cstheme="minorHAnsi"/>
+                <w:sz w:val="18"/>
+                <w:szCs w:val="18"/>
+              </w:rPr>
+              <w:t>3</w:t>
+            </w:r>
+            <w:r>
+              <w:rPr>
+                <w:rFonts w:asciiTheme="minorHAnsi" w:hAnsiTheme="minorHAnsi" w:cstheme="minorHAnsi"/>
+                <w:sz w:val="18"/>
+                <w:szCs w:val="18"/>
+              </w:rPr>
+              <w:t>.</w:t>
+            </w:r>
+            <w:r>
+              <w:rPr>
+                <w:rFonts w:asciiTheme="minorHAnsi" w:hAnsiTheme="minorHAnsi" w:cstheme="minorHAnsi"/>
+                <w:sz w:val="18"/>
+                <w:szCs w:val="18"/>
+              </w:rPr>
+              <w:t>1</w:t>
+            </w:r>
+            <w:r>
+              <w:rPr>
+                <w:rFonts w:asciiTheme="minorHAnsi" w:hAnsiTheme="minorHAnsi" w:cstheme="minorHAnsi"/>
+                <w:sz w:val="18"/>
+                <w:szCs w:val="18"/>
+              </w:rPr>
+              <w:t xml:space="preserve"> thr</w:t>
+            </w:r>
+            <w:r>
+              <w:rPr>
+                <w:rFonts w:asciiTheme="minorHAnsi" w:hAnsiTheme="minorHAnsi" w:cstheme="minorHAnsi"/>
+                <w:sz w:val="18"/>
+                <w:szCs w:val="18"/>
+              </w:rPr>
+              <w:t>ough</w:t>
+            </w:r>
+            <w:r>
+              <w:rPr>
+                <w:rFonts w:asciiTheme="minorHAnsi" w:hAnsiTheme="minorHAnsi" w:cstheme="minorHAnsi"/>
+                <w:sz w:val="18"/>
+                <w:szCs w:val="18"/>
+              </w:rPr>
+              <w:t xml:space="preserve"> </w:t>
+            </w:r>
+            <w:r>
+              <w:rPr>
+                <w:rFonts w:asciiTheme="minorHAnsi" w:hAnsiTheme="minorHAnsi" w:cstheme="minorHAnsi"/>
+                <w:sz w:val="18"/>
+                <w:szCs w:val="18"/>
+              </w:rPr>
+              <w:t>3</w:t>
+            </w:r>
+            <w:r>
+              <w:rPr>
+                <w:rFonts w:asciiTheme="minorHAnsi" w:hAnsiTheme="minorHAnsi" w:cstheme="minorHAnsi"/>
+                <w:sz w:val="18"/>
+                <w:szCs w:val="18"/>
+              </w:rPr>
+              <w:t>.7</w:t>
+            </w:r>
+          </w:p>
+          <w:p>
+            <w:pPr>
+              <w:rPr>
+                <w:rFonts w:asciiTheme="minorHAnsi" w:hAnsiTheme="minorHAnsi" w:cstheme="minorHAnsi"/>
+                <w:sz w:val="18"/>
+                <w:szCs w:val="18"/>
+              </w:rPr>
+            </w:pPr>
+          </w:p>
+        </w:tc>
+        <w:tc>
+          <w:tcPr>
+            <w:tcW w:w="1618" w:type="dxa"/>
+          </w:tcPr>
+          <w:p>
+            <w:pPr>
+              <w:rPr>
+                <w:rFonts w:asciiTheme="minorHAnsi" w:hAnsiTheme="minorHAnsi" w:cstheme="minorHAnsi"/>
+                <w:sz w:val="18"/>
+                <w:szCs w:val="18"/>
+              </w:rPr>
+            </w:pPr>
+          </w:p>
+        </w:tc>
+      </w:tr>
+      <w:tr>
+        <w:trPr>
+          <w:cantSplit/>
+        </w:trPr>
+        <w:tc>
+          <w:tcPr>
+            <w:tcW w:w="1150" w:type="dxa"/>
+          </w:tcPr>
+          <w:p>
+            <w:pPr>
+              <w:rPr>
+                <w:rFonts w:asciiTheme="minorHAnsi" w:hAnsiTheme="minorHAnsi" w:cstheme="minorHAnsi"/>
+                <w:sz w:val="18"/>
+                <w:szCs w:val="18"/>
+              </w:rPr>
+            </w:pPr>
+            <w:r>
+              <w:rPr>
+                <w:rFonts w:asciiTheme="minorHAnsi" w:hAnsiTheme="minorHAnsi" w:cstheme="minorHAnsi"/>
+                <w:sz w:val="18"/>
+                <w:szCs w:val="18"/>
+              </w:rPr>
+              <w:t>Wed, Sep 13</w:t>
+            </w:r>
+          </w:p>
+        </w:tc>
+        <w:tc>
+          <w:tcPr>
+            <w:tcW w:w="4605" w:type="dxa"/>
+          </w:tcPr>
+          <w:p>
+            <w:pPr>
+              <w:rPr>
+                <w:rFonts w:asciiTheme="minorHAnsi" w:hAnsiTheme="minorHAnsi" w:cstheme="minorHAnsi"/>
+                <w:sz w:val="18"/>
+                <w:szCs w:val="18"/>
+              </w:rPr>
+            </w:pPr>
+            <w:r>
+              <w:rPr>
+                <w:rFonts w:asciiTheme="minorHAnsi" w:hAnsiTheme="minorHAnsi" w:cstheme="minorHAnsi"/>
+                <w:sz w:val="18"/>
+                <w:szCs w:val="18"/>
+              </w:rPr>
+              <w:t>Lecture/Lab</w:t>
+            </w:r>
+            <w:r>
+              <w:rPr>
+                <w:rFonts w:asciiTheme="minorHAnsi" w:hAnsiTheme="minorHAnsi" w:cstheme="minorHAnsi"/>
+                <w:sz w:val="18"/>
+                <w:szCs w:val="18"/>
+              </w:rPr>
+              <w:t xml:space="preserve"> (7) </w:t>
+            </w:r>
+          </w:p>
+          <w:p>
+            <w:pPr>
+              <w:rPr>
+                <w:rFonts w:asciiTheme="minorHAnsi" w:hAnsiTheme="minorHAnsi" w:cstheme="minorHAnsi"/>
+                <w:sz w:val="18"/>
+                <w:szCs w:val="18"/>
+              </w:rPr>
+            </w:pPr>
+            <w:r>
+              <w:rPr>
+                <w:rFonts w:asciiTheme="minorHAnsi" w:hAnsiTheme="minorHAnsi" w:cstheme="minorHAnsi"/>
+                <w:sz w:val="18"/>
+                <w:szCs w:val="18"/>
+              </w:rPr>
+              <w:t>Key Topics</w:t>
+            </w:r>
+            <w:r>
+              <w:rPr>
+                <w:rFonts w:asciiTheme="minorHAnsi" w:hAnsiTheme="minorHAnsi" w:cstheme="minorHAnsi"/>
+                <w:sz w:val="18"/>
+                <w:szCs w:val="18"/>
+              </w:rPr>
+              <w:t>:</w:t>
+            </w:r>
+          </w:p>
+          <w:p>
+            <w:pPr>
+              <w:pStyle w:val="ListParagraph"/>
+              <w:numPr>
+                <w:ilvl w:val="0"/>
+                <w:numId w:val="10"/>
+              </w:numPr>
+              <w:rPr>
+                <w:rFonts w:asciiTheme="minorHAnsi" w:hAnsiTheme="minorHAnsi" w:cstheme="minorHAnsi"/>
+                <w:sz w:val="18"/>
+                <w:szCs w:val="18"/>
+              </w:rPr>
+            </w:pPr>
+            <w:r>
+              <w:rPr>
+                <w:rFonts w:asciiTheme="minorHAnsi" w:hAnsiTheme="minorHAnsi" w:cstheme="minorHAnsi"/>
+                <w:sz w:val="18"/>
+                <w:szCs w:val="18"/>
+              </w:rPr>
+              <w:t>Cascading Style Sheets (CSS)</w:t>
+            </w:r>
+          </w:p>
+          <w:p>
+            <w:pPr>
+              <w:pStyle w:val="ListParagraph"/>
+              <w:numPr>
+                <w:ilvl w:val="0"/>
+                <w:numId w:val="10"/>
+              </w:numPr>
+              <w:rPr>
+                <w:rFonts w:asciiTheme="minorHAnsi" w:hAnsiTheme="minorHAnsi" w:cstheme="minorHAnsi"/>
+                <w:sz w:val="18"/>
+                <w:szCs w:val="18"/>
+              </w:rPr>
+            </w:pPr>
+            <w:r>
+              <w:rPr>
+                <w:rFonts w:asciiTheme="minorHAnsi" w:hAnsiTheme="minorHAnsi" w:cstheme="minorHAnsi"/>
+                <w:sz w:val="18"/>
+                <w:szCs w:val="18"/>
+              </w:rPr>
+              <w:t>Week 3 Lab</w:t>
+            </w:r>
+          </w:p>
+        </w:tc>
+        <w:tc>
+          <w:tcPr>
+            <w:tcW w:w="1617" w:type="dxa"/>
+          </w:tcPr>
+          <w:p>
+            <w:pPr>
+              <w:rPr>
+                <w:rFonts w:asciiTheme="minorHAnsi" w:hAnsiTheme="minorHAnsi" w:cstheme="minorHAnsi"/>
+                <w:b/>
+                <w:sz w:val="18"/>
+                <w:szCs w:val="18"/>
+              </w:rPr>
+            </w:pPr>
+          </w:p>
+        </w:tc>
+        <w:tc>
+          <w:tcPr>
+            <w:tcW w:w="1618" w:type="dxa"/>
+          </w:tcPr>
+          <w:p>
+            <w:pPr>
+              <w:rPr>
+                <w:rFonts w:asciiTheme="minorHAnsi" w:hAnsiTheme="minorHAnsi" w:cstheme="minorHAnsi"/>
+                <w:sz w:val="18"/>
+                <w:szCs w:val="18"/>
+              </w:rPr>
+            </w:pPr>
+            <w:r>
+              <w:rPr>
+                <w:rFonts w:asciiTheme="minorHAnsi" w:hAnsiTheme="minorHAnsi" w:cstheme="minorHAnsi"/>
+                <w:sz w:val="18"/>
+                <w:szCs w:val="18"/>
+              </w:rPr>
+              <w:t xml:space="preserve">Quiz 1 due today </w:t>
+            </w:r>
+          </w:p>
+          <w:p>
+            <w:pPr>
+              <w:rPr>
+                <w:rFonts w:asciiTheme="minorHAnsi" w:hAnsiTheme="minorHAnsi" w:cstheme="minorHAnsi"/>
+                <w:sz w:val="18"/>
+                <w:szCs w:val="18"/>
+              </w:rPr>
+            </w:pPr>
+            <w:r>
+              <w:rPr>
+                <w:rFonts w:asciiTheme="minorHAnsi" w:hAnsiTheme="minorHAnsi" w:cstheme="minorHAnsi"/>
+                <w:sz w:val="18"/>
+                <w:szCs w:val="18"/>
+              </w:rPr>
+              <w:t>(by 11:59pm)</w:t>
+            </w:r>
+          </w:p>
+          <w:p>
+            <w:pPr>
+              <w:rPr>
+                <w:rFonts w:asciiTheme="minorHAnsi" w:hAnsiTheme="minorHAnsi" w:cstheme="minorHAnsi"/>
+                <w:sz w:val="18"/>
+                <w:szCs w:val="18"/>
+              </w:rPr>
+            </w:pPr>
+          </w:p>
+          <w:p>
+            <w:pPr>
+              <w:rPr>
+                <w:rFonts w:asciiTheme="minorHAnsi" w:hAnsiTheme="minorHAnsi" w:cstheme="minorHAnsi"/>
+                <w:sz w:val="18"/>
+                <w:szCs w:val="18"/>
+              </w:rPr>
+            </w:pPr>
+          </w:p>
+        </w:tc>
+      </w:tr>
+      <w:tr>
+        <w:trPr>
+          <w:cantSplit/>
+        </w:trPr>
+        <w:tc>
+          <w:tcPr>
+            <w:tcW w:w="1150" w:type="dxa"/>
+          </w:tcPr>
+          <w:p>
+            <w:pPr>
+              <w:rPr>
+                <w:rFonts w:asciiTheme="minorHAnsi" w:hAnsiTheme="minorHAnsi" w:cstheme="minorHAnsi"/>
+                <w:sz w:val="18"/>
+                <w:szCs w:val="18"/>
+              </w:rPr>
+            </w:pPr>
+            <w:r>
+              <w:rPr>
+                <w:rFonts w:asciiTheme="minorHAnsi" w:hAnsiTheme="minorHAnsi" w:cstheme="minorHAnsi"/>
+                <w:sz w:val="18"/>
+                <w:szCs w:val="18"/>
+              </w:rPr>
+              <w:t>Fri, Sep 15</w:t>
+            </w:r>
+          </w:p>
+        </w:tc>
+        <w:tc>
+          <w:tcPr>
+            <w:tcW w:w="4605" w:type="dxa"/>
+          </w:tcPr>
+          <w:p>
+            <w:pPr>
+              <w:rPr>
+                <w:rFonts w:asciiTheme="minorHAnsi" w:hAnsiTheme="minorHAnsi" w:cstheme="minorHAnsi"/>
+                <w:sz w:val="18"/>
+                <w:szCs w:val="18"/>
+              </w:rPr>
+            </w:pPr>
+            <w:r>
+              <w:rPr>
+                <w:rFonts w:asciiTheme="minorHAnsi" w:hAnsiTheme="minorHAnsi" w:cstheme="minorHAnsi"/>
+                <w:sz w:val="18"/>
+                <w:szCs w:val="18"/>
+              </w:rPr>
+              <w:t>Lecture/Lab</w:t>
+            </w:r>
+            <w:r>
+              <w:rPr>
+                <w:rFonts w:asciiTheme="minorHAnsi" w:hAnsiTheme="minorHAnsi" w:cstheme="minorHAnsi"/>
+                <w:sz w:val="18"/>
+                <w:szCs w:val="18"/>
+              </w:rPr>
+              <w:t xml:space="preserve"> (8) </w:t>
+            </w:r>
+          </w:p>
+          <w:p>
+            <w:pPr>
+              <w:rPr>
+                <w:rFonts w:asciiTheme="minorHAnsi" w:hAnsiTheme="minorHAnsi" w:cstheme="minorHAnsi"/>
+                <w:sz w:val="18"/>
+                <w:szCs w:val="18"/>
+              </w:rPr>
+            </w:pPr>
+            <w:r>
+              <w:rPr>
+                <w:rFonts w:asciiTheme="minorHAnsi" w:hAnsiTheme="minorHAnsi" w:cstheme="minorHAnsi"/>
+                <w:sz w:val="18"/>
+                <w:szCs w:val="18"/>
+              </w:rPr>
+              <w:t>Key Topics:</w:t>
+            </w:r>
+          </w:p>
+          <w:p>
+            <w:pPr>
+              <w:pStyle w:val="ListParagraph"/>
+              <w:numPr>
+                <w:ilvl w:val="0"/>
+                <w:numId w:val="10"/>
+              </w:numPr>
+              <w:rPr>
+                <w:rFonts w:asciiTheme="minorHAnsi" w:hAnsiTheme="minorHAnsi" w:cstheme="minorHAnsi"/>
+                <w:sz w:val="18"/>
+                <w:szCs w:val="18"/>
+              </w:rPr>
+            </w:pPr>
+            <w:r>
+              <w:rPr>
+                <w:rFonts w:asciiTheme="minorHAnsi" w:hAnsiTheme="minorHAnsi" w:cstheme="minorHAnsi"/>
+                <w:sz w:val="18"/>
+                <w:szCs w:val="18"/>
+              </w:rPr>
+              <w:t>Cascading Style Sheets (CSS)</w:t>
+            </w:r>
+          </w:p>
+          <w:p>
+            <w:pPr>
+              <w:pStyle w:val="ListParagraph"/>
+              <w:numPr>
+                <w:ilvl w:val="0"/>
+                <w:numId w:val="10"/>
+              </w:numPr>
+              <w:rPr>
+                <w:rFonts w:asciiTheme="minorHAnsi" w:hAnsiTheme="minorHAnsi" w:cstheme="minorHAnsi"/>
+                <w:sz w:val="18"/>
+                <w:szCs w:val="18"/>
+              </w:rPr>
+            </w:pPr>
+            <w:r>
+              <w:rPr>
+                <w:rFonts w:asciiTheme="minorHAnsi" w:hAnsiTheme="minorHAnsi" w:cstheme="minorHAnsi"/>
+                <w:sz w:val="18"/>
+                <w:szCs w:val="18"/>
+              </w:rPr>
+              <w:t>Project 1 “beta” submission</w:t>
+            </w:r>
+          </w:p>
+        </w:tc>
+        <w:tc>
+          <w:tcPr>
+            <w:tcW w:w="1617" w:type="dxa"/>
+          </w:tcPr>
+          <w:p>
+            <w:pPr>
+              <w:rPr>
+                <w:rFonts w:asciiTheme="minorHAnsi" w:hAnsiTheme="minorHAnsi" w:cstheme="minorHAnsi"/>
+                <w:sz w:val="18"/>
+                <w:szCs w:val="18"/>
+              </w:rPr>
+            </w:pPr>
+            <w:r>
+              <w:rPr>
+                <w:rFonts w:asciiTheme="minorHAnsi" w:hAnsiTheme="minorHAnsi" w:cstheme="minorHAnsi"/>
+                <w:sz w:val="18"/>
+                <w:szCs w:val="18"/>
+              </w:rPr>
+              <w:t xml:space="preserve">Complete </w:t>
+            </w:r>
+            <w:r>
+              <w:rPr>
+                <w:rFonts w:asciiTheme="minorHAnsi" w:hAnsiTheme="minorHAnsi" w:cstheme="minorHAnsi"/>
+                <w:sz w:val="18"/>
+                <w:szCs w:val="18"/>
+              </w:rPr>
+              <w:t>Ch.3</w:t>
+            </w:r>
+          </w:p>
+        </w:tc>
+        <w:tc>
+          <w:tcPr>
+            <w:tcW w:w="1618" w:type="dxa"/>
+          </w:tcPr>
+          <w:p>
+            <w:pPr>
+              <w:rPr>
+                <w:rFonts w:asciiTheme="minorHAnsi" w:hAnsiTheme="minorHAnsi" w:cstheme="minorHAnsi"/>
+                <w:sz w:val="18"/>
+                <w:szCs w:val="18"/>
+              </w:rPr>
+            </w:pPr>
+          </w:p>
+        </w:tc>
+      </w:tr>
+    </w:tbl>
+    <w:p>
+      <w:pPr>
+        <w:rPr>
+          <w:rFonts w:asciiTheme="minorHAnsi" w:hAnsiTheme="minorHAnsi" w:cstheme="minorHAnsi"/>
+          <w:b/>
+        </w:rPr>
+      </w:pPr>
+      <w:bookmarkStart w:id="1" w:name="_GoBack"/>
+      <w:bookmarkEnd w:id="1"/>
     </w:p>
     <w:sectPr>
       <w:type w:val="continuous"/>

</xml_diff>

<commit_message>
Update session 14 documents.
</commit_message>
<xml_diff>
--- a/CPSC-24700/Calendar-CPSC-24700-Fall2017.docx
+++ b/CPSC-24700/Calendar-CPSC-24700-Fall2017.docx
@@ -319,766 +319,6 @@
           <w:rFonts w:asciiTheme="minorHAnsi" w:hAnsiTheme="minorHAnsi" w:cstheme="minorHAnsi"/>
           <w:b/>
         </w:rPr>
-        <w:t xml:space="preserve"> – Week 4</w:t>
-      </w:r>
-    </w:p>
-    <w:tbl>
-      <w:tblPr>
-        <w:tblStyle w:val="TableGrid"/>
-        <w:tblW w:w="0" w:type="auto"/>
-        <w:tblLook w:val="04A0" w:firstRow="1" w:lastRow="0" w:firstColumn="1" w:lastColumn="0" w:noHBand="0" w:noVBand="1"/>
-      </w:tblPr>
-      <w:tblGrid>
-        <w:gridCol w:w="1150"/>
-        <w:gridCol w:w="4515"/>
-        <w:gridCol w:w="1662"/>
-        <w:gridCol w:w="1663"/>
-      </w:tblGrid>
-      <w:tr>
-        <w:trPr>
-          <w:cantSplit/>
-        </w:trPr>
-        <w:tc>
-          <w:tcPr>
-            <w:tcW w:w="1150" w:type="dxa"/>
-            <w:shd w:val="clear" w:color="auto" w:fill="BFBFBF" w:themeFill="background1" w:themeFillShade="BF"/>
-          </w:tcPr>
-          <w:p>
-            <w:pPr>
-              <w:rPr>
-                <w:rFonts w:asciiTheme="minorHAnsi" w:hAnsiTheme="minorHAnsi" w:cstheme="minorHAnsi"/>
-                <w:sz w:val="18"/>
-                <w:szCs w:val="18"/>
-              </w:rPr>
-            </w:pPr>
-            <w:r>
-              <w:rPr>
-                <w:rFonts w:asciiTheme="minorHAnsi" w:hAnsiTheme="minorHAnsi" w:cstheme="minorHAnsi"/>
-                <w:sz w:val="18"/>
-                <w:szCs w:val="18"/>
-              </w:rPr>
-              <w:t>Date</w:t>
-            </w:r>
-          </w:p>
-        </w:tc>
-        <w:tc>
-          <w:tcPr>
-            <w:tcW w:w="4515" w:type="dxa"/>
-            <w:shd w:val="clear" w:color="auto" w:fill="BFBFBF" w:themeFill="background1" w:themeFillShade="BF"/>
-          </w:tcPr>
-          <w:p>
-            <w:pPr>
-              <w:rPr>
-                <w:rFonts w:asciiTheme="minorHAnsi" w:hAnsiTheme="minorHAnsi" w:cstheme="minorHAnsi"/>
-                <w:sz w:val="18"/>
-                <w:szCs w:val="18"/>
-              </w:rPr>
-            </w:pPr>
-            <w:r>
-              <w:rPr>
-                <w:rFonts w:asciiTheme="minorHAnsi" w:hAnsiTheme="minorHAnsi" w:cstheme="minorHAnsi"/>
-                <w:sz w:val="18"/>
-                <w:szCs w:val="18"/>
-              </w:rPr>
-              <w:t>Class Description/Agenda</w:t>
-            </w:r>
-          </w:p>
-        </w:tc>
-        <w:tc>
-          <w:tcPr>
-            <w:tcW w:w="1662" w:type="dxa"/>
-            <w:shd w:val="clear" w:color="auto" w:fill="BFBFBF" w:themeFill="background1" w:themeFillShade="BF"/>
-          </w:tcPr>
-          <w:p>
-            <w:pPr>
-              <w:rPr>
-                <w:rFonts w:asciiTheme="minorHAnsi" w:hAnsiTheme="minorHAnsi" w:cstheme="minorHAnsi"/>
-                <w:sz w:val="18"/>
-                <w:szCs w:val="18"/>
-              </w:rPr>
-            </w:pPr>
-            <w:r>
-              <w:rPr>
-                <w:rFonts w:asciiTheme="minorHAnsi" w:hAnsiTheme="minorHAnsi" w:cstheme="minorHAnsi"/>
-                <w:sz w:val="18"/>
-                <w:szCs w:val="18"/>
-              </w:rPr>
-              <w:t>For Next Class</w:t>
-            </w:r>
-          </w:p>
-        </w:tc>
-        <w:tc>
-          <w:tcPr>
-            <w:tcW w:w="1663" w:type="dxa"/>
-            <w:shd w:val="clear" w:color="auto" w:fill="BFBFBF" w:themeFill="background1" w:themeFillShade="BF"/>
-          </w:tcPr>
-          <w:p>
-            <w:pPr>
-              <w:rPr>
-                <w:rFonts w:asciiTheme="minorHAnsi" w:hAnsiTheme="minorHAnsi" w:cstheme="minorHAnsi"/>
-                <w:sz w:val="18"/>
-                <w:szCs w:val="18"/>
-              </w:rPr>
-            </w:pPr>
-            <w:r>
-              <w:rPr>
-                <w:rFonts w:asciiTheme="minorHAnsi" w:hAnsiTheme="minorHAnsi" w:cstheme="minorHAnsi"/>
-                <w:sz w:val="18"/>
-                <w:szCs w:val="18"/>
-              </w:rPr>
-              <w:t>Assignments</w:t>
-            </w:r>
-            <w:r>
-              <w:rPr>
-                <w:rFonts w:asciiTheme="minorHAnsi" w:hAnsiTheme="minorHAnsi" w:cstheme="minorHAnsi"/>
-                <w:sz w:val="18"/>
-                <w:szCs w:val="18"/>
-              </w:rPr>
-              <w:t xml:space="preserve"> Due</w:t>
-            </w:r>
-          </w:p>
-        </w:tc>
-      </w:tr>
-      <w:tr>
-        <w:trPr>
-          <w:cantSplit/>
-        </w:trPr>
-        <w:tc>
-          <w:tcPr>
-            <w:tcW w:w="1150" w:type="dxa"/>
-          </w:tcPr>
-          <w:p>
-            <w:pPr>
-              <w:rPr>
-                <w:rFonts w:asciiTheme="minorHAnsi" w:hAnsiTheme="minorHAnsi" w:cstheme="minorHAnsi"/>
-                <w:sz w:val="18"/>
-                <w:szCs w:val="18"/>
-              </w:rPr>
-            </w:pPr>
-            <w:r>
-              <w:rPr>
-                <w:rFonts w:asciiTheme="minorHAnsi" w:hAnsiTheme="minorHAnsi" w:cstheme="minorHAnsi"/>
-                <w:sz w:val="18"/>
-                <w:szCs w:val="18"/>
-              </w:rPr>
-              <w:t>Mon, Sep 1</w:t>
-            </w:r>
-            <w:r>
-              <w:rPr>
-                <w:rFonts w:asciiTheme="minorHAnsi" w:hAnsiTheme="minorHAnsi" w:cstheme="minorHAnsi"/>
-                <w:sz w:val="18"/>
-                <w:szCs w:val="18"/>
-              </w:rPr>
-              <w:t>8</w:t>
-            </w:r>
-          </w:p>
-        </w:tc>
-        <w:tc>
-          <w:tcPr>
-            <w:tcW w:w="4515" w:type="dxa"/>
-          </w:tcPr>
-          <w:p>
-            <w:pPr>
-              <w:rPr>
-                <w:rFonts w:asciiTheme="minorHAnsi" w:hAnsiTheme="minorHAnsi" w:cstheme="minorHAnsi"/>
-                <w:sz w:val="18"/>
-                <w:szCs w:val="18"/>
-              </w:rPr>
-            </w:pPr>
-            <w:r>
-              <w:rPr>
-                <w:rFonts w:asciiTheme="minorHAnsi" w:hAnsiTheme="minorHAnsi" w:cstheme="minorHAnsi"/>
-                <w:sz w:val="18"/>
-                <w:szCs w:val="18"/>
-              </w:rPr>
-              <w:t>Lecture/Lab</w:t>
-            </w:r>
-            <w:r>
-              <w:rPr>
-                <w:rFonts w:asciiTheme="minorHAnsi" w:hAnsiTheme="minorHAnsi" w:cstheme="minorHAnsi"/>
-                <w:sz w:val="18"/>
-                <w:szCs w:val="18"/>
-              </w:rPr>
-              <w:t xml:space="preserve"> (</w:t>
-            </w:r>
-            <w:r>
-              <w:rPr>
-                <w:rFonts w:asciiTheme="minorHAnsi" w:hAnsiTheme="minorHAnsi" w:cstheme="minorHAnsi"/>
-                <w:sz w:val="18"/>
-                <w:szCs w:val="18"/>
-              </w:rPr>
-              <w:t>9</w:t>
-            </w:r>
-            <w:r>
-              <w:rPr>
-                <w:rFonts w:asciiTheme="minorHAnsi" w:hAnsiTheme="minorHAnsi" w:cstheme="minorHAnsi"/>
-                <w:sz w:val="18"/>
-                <w:szCs w:val="18"/>
-              </w:rPr>
-              <w:t>)</w:t>
-            </w:r>
-          </w:p>
-          <w:p>
-            <w:pPr>
-              <w:rPr>
-                <w:rFonts w:asciiTheme="minorHAnsi" w:hAnsiTheme="minorHAnsi" w:cstheme="minorHAnsi"/>
-                <w:sz w:val="18"/>
-                <w:szCs w:val="18"/>
-              </w:rPr>
-            </w:pPr>
-            <w:r>
-              <w:rPr>
-                <w:rFonts w:asciiTheme="minorHAnsi" w:hAnsiTheme="minorHAnsi" w:cstheme="minorHAnsi"/>
-                <w:sz w:val="18"/>
-                <w:szCs w:val="18"/>
-              </w:rPr>
-              <w:t>Key Topics</w:t>
-            </w:r>
-            <w:r>
-              <w:rPr>
-                <w:rFonts w:asciiTheme="minorHAnsi" w:hAnsiTheme="minorHAnsi" w:cstheme="minorHAnsi"/>
-                <w:sz w:val="18"/>
-                <w:szCs w:val="18"/>
-              </w:rPr>
-              <w:t>:</w:t>
-            </w:r>
-          </w:p>
-          <w:p>
-            <w:pPr>
-              <w:pStyle w:val="ListParagraph"/>
-              <w:numPr>
-                <w:ilvl w:val="0"/>
-                <w:numId w:val="10"/>
-              </w:numPr>
-              <w:rPr>
-                <w:rFonts w:asciiTheme="minorHAnsi" w:hAnsiTheme="minorHAnsi" w:cstheme="minorHAnsi"/>
-                <w:sz w:val="18"/>
-                <w:szCs w:val="18"/>
-              </w:rPr>
-            </w:pPr>
-            <w:r>
-              <w:rPr>
-                <w:rFonts w:asciiTheme="minorHAnsi" w:hAnsiTheme="minorHAnsi" w:cstheme="minorHAnsi"/>
-                <w:sz w:val="18"/>
-                <w:szCs w:val="18"/>
-              </w:rPr>
-              <w:t>Cascading Style Sheets (CSS)</w:t>
-            </w:r>
-          </w:p>
-          <w:p>
-            <w:pPr>
-              <w:pStyle w:val="ListParagraph"/>
-              <w:numPr>
-                <w:ilvl w:val="0"/>
-                <w:numId w:val="10"/>
-              </w:numPr>
-              <w:rPr>
-                <w:rFonts w:asciiTheme="minorHAnsi" w:hAnsiTheme="minorHAnsi" w:cstheme="minorHAnsi"/>
-                <w:sz w:val="18"/>
-                <w:szCs w:val="18"/>
-              </w:rPr>
-            </w:pPr>
-            <w:r>
-              <w:rPr>
-                <w:rFonts w:asciiTheme="minorHAnsi" w:hAnsiTheme="minorHAnsi" w:cstheme="minorHAnsi"/>
-                <w:sz w:val="18"/>
-                <w:szCs w:val="18"/>
-              </w:rPr>
-              <w:t>Project 1</w:t>
-            </w:r>
-          </w:p>
-          <w:p>
-            <w:pPr>
-              <w:rPr>
-                <w:rFonts w:asciiTheme="minorHAnsi" w:hAnsiTheme="minorHAnsi" w:cstheme="minorHAnsi"/>
-                <w:sz w:val="18"/>
-                <w:szCs w:val="18"/>
-              </w:rPr>
-            </w:pPr>
-            <w:r>
-              <w:rPr>
-                <w:rFonts w:asciiTheme="minorHAnsi" w:hAnsiTheme="minorHAnsi" w:cstheme="minorHAnsi"/>
-                <w:sz w:val="18"/>
-                <w:szCs w:val="18"/>
-              </w:rPr>
-              <w:t>Assignment:</w:t>
-            </w:r>
-          </w:p>
-          <w:p>
-            <w:pPr>
-              <w:pStyle w:val="ListParagraph"/>
-              <w:numPr>
-                <w:ilvl w:val="0"/>
-                <w:numId w:val="9"/>
-              </w:numPr>
-              <w:rPr>
-                <w:rFonts w:asciiTheme="minorHAnsi" w:hAnsiTheme="minorHAnsi" w:cstheme="minorHAnsi"/>
-                <w:sz w:val="18"/>
-                <w:szCs w:val="18"/>
-              </w:rPr>
-            </w:pPr>
-            <w:r>
-              <w:rPr>
-                <w:rFonts w:asciiTheme="minorHAnsi" w:hAnsiTheme="minorHAnsi" w:cstheme="minorHAnsi"/>
-                <w:sz w:val="18"/>
-                <w:szCs w:val="18"/>
-              </w:rPr>
-              <w:t xml:space="preserve">Project 1, </w:t>
-            </w:r>
-            <w:r>
-              <w:rPr>
-                <w:rFonts w:asciiTheme="minorHAnsi" w:hAnsiTheme="minorHAnsi" w:cstheme="minorHAnsi"/>
-                <w:sz w:val="18"/>
-                <w:szCs w:val="18"/>
-              </w:rPr>
-              <w:t>P</w:t>
-            </w:r>
-            <w:r>
-              <w:rPr>
-                <w:rFonts w:asciiTheme="minorHAnsi" w:hAnsiTheme="minorHAnsi" w:cstheme="minorHAnsi"/>
-                <w:sz w:val="18"/>
-                <w:szCs w:val="18"/>
-              </w:rPr>
-              <w:t xml:space="preserve">roject 1, </w:t>
-            </w:r>
-            <w:r>
-              <w:rPr>
-                <w:rFonts w:asciiTheme="minorHAnsi" w:hAnsiTheme="minorHAnsi" w:cstheme="minorHAnsi"/>
-                <w:sz w:val="18"/>
-                <w:szCs w:val="18"/>
-              </w:rPr>
-              <w:t>and more P</w:t>
-            </w:r>
-            <w:r>
-              <w:rPr>
-                <w:rFonts w:asciiTheme="minorHAnsi" w:hAnsiTheme="minorHAnsi" w:cstheme="minorHAnsi"/>
-                <w:sz w:val="18"/>
-                <w:szCs w:val="18"/>
-              </w:rPr>
-              <w:t>roject 1</w:t>
-            </w:r>
-          </w:p>
-        </w:tc>
-        <w:tc>
-          <w:tcPr>
-            <w:tcW w:w="1662" w:type="dxa"/>
-          </w:tcPr>
-          <w:p>
-            <w:pPr>
-              <w:rPr>
-                <w:rFonts w:asciiTheme="minorHAnsi" w:hAnsiTheme="minorHAnsi" w:cstheme="minorHAnsi"/>
-                <w:sz w:val="18"/>
-                <w:szCs w:val="18"/>
-              </w:rPr>
-            </w:pPr>
-          </w:p>
-        </w:tc>
-        <w:tc>
-          <w:tcPr>
-            <w:tcW w:w="1663" w:type="dxa"/>
-          </w:tcPr>
-          <w:p>
-            <w:pPr>
-              <w:rPr>
-                <w:rFonts w:asciiTheme="minorHAnsi" w:hAnsiTheme="minorHAnsi" w:cstheme="minorHAnsi"/>
-                <w:sz w:val="18"/>
-                <w:szCs w:val="18"/>
-              </w:rPr>
-            </w:pPr>
-          </w:p>
-        </w:tc>
-      </w:tr>
-      <w:tr>
-        <w:trPr>
-          <w:cantSplit/>
-        </w:trPr>
-        <w:tc>
-          <w:tcPr>
-            <w:tcW w:w="1150" w:type="dxa"/>
-          </w:tcPr>
-          <w:p>
-            <w:pPr>
-              <w:rPr>
-                <w:rFonts w:asciiTheme="minorHAnsi" w:hAnsiTheme="minorHAnsi" w:cstheme="minorHAnsi"/>
-                <w:sz w:val="18"/>
-                <w:szCs w:val="18"/>
-              </w:rPr>
-            </w:pPr>
-            <w:r>
-              <w:rPr>
-                <w:rFonts w:asciiTheme="minorHAnsi" w:hAnsiTheme="minorHAnsi" w:cstheme="minorHAnsi"/>
-                <w:sz w:val="18"/>
-                <w:szCs w:val="18"/>
-              </w:rPr>
-              <w:t>Wed, Sep 20</w:t>
-            </w:r>
-          </w:p>
-        </w:tc>
-        <w:tc>
-          <w:tcPr>
-            <w:tcW w:w="4515" w:type="dxa"/>
-          </w:tcPr>
-          <w:p>
-            <w:pPr>
-              <w:rPr>
-                <w:rFonts w:asciiTheme="minorHAnsi" w:hAnsiTheme="minorHAnsi" w:cstheme="minorHAnsi"/>
-                <w:sz w:val="18"/>
-                <w:szCs w:val="18"/>
-              </w:rPr>
-            </w:pPr>
-            <w:r>
-              <w:rPr>
-                <w:rFonts w:asciiTheme="minorHAnsi" w:hAnsiTheme="minorHAnsi" w:cstheme="minorHAnsi"/>
-                <w:sz w:val="18"/>
-                <w:szCs w:val="18"/>
-              </w:rPr>
-              <w:t>Class (</w:t>
-            </w:r>
-            <w:r>
-              <w:rPr>
-                <w:rFonts w:asciiTheme="minorHAnsi" w:hAnsiTheme="minorHAnsi" w:cstheme="minorHAnsi"/>
-                <w:sz w:val="18"/>
-                <w:szCs w:val="18"/>
-              </w:rPr>
-              <w:t>10</w:t>
-            </w:r>
-            <w:r>
-              <w:rPr>
-                <w:rFonts w:asciiTheme="minorHAnsi" w:hAnsiTheme="minorHAnsi" w:cstheme="minorHAnsi"/>
-                <w:sz w:val="18"/>
-                <w:szCs w:val="18"/>
-              </w:rPr>
-              <w:t>)</w:t>
-            </w:r>
-          </w:p>
-          <w:p>
-            <w:pPr>
-              <w:rPr>
-                <w:rFonts w:asciiTheme="minorHAnsi" w:hAnsiTheme="minorHAnsi" w:cstheme="minorHAnsi"/>
-                <w:sz w:val="18"/>
-                <w:szCs w:val="18"/>
-              </w:rPr>
-            </w:pPr>
-            <w:r>
-              <w:rPr>
-                <w:rFonts w:asciiTheme="minorHAnsi" w:hAnsiTheme="minorHAnsi" w:cstheme="minorHAnsi"/>
-                <w:sz w:val="18"/>
-                <w:szCs w:val="18"/>
-              </w:rPr>
-              <w:t>Key Topics:</w:t>
-            </w:r>
-          </w:p>
-          <w:p>
-            <w:pPr>
-              <w:pStyle w:val="ListParagraph"/>
-              <w:numPr>
-                <w:ilvl w:val="0"/>
-                <w:numId w:val="9"/>
-              </w:numPr>
-              <w:rPr>
-                <w:rFonts w:asciiTheme="minorHAnsi" w:hAnsiTheme="minorHAnsi" w:cstheme="minorHAnsi"/>
-                <w:sz w:val="18"/>
-                <w:szCs w:val="18"/>
-              </w:rPr>
-            </w:pPr>
-            <w:r>
-              <w:rPr>
-                <w:rFonts w:asciiTheme="minorHAnsi" w:hAnsiTheme="minorHAnsi" w:cstheme="minorHAnsi"/>
-                <w:sz w:val="18"/>
-                <w:szCs w:val="18"/>
-              </w:rPr>
-              <w:t>JavaScript</w:t>
-            </w:r>
-          </w:p>
-          <w:p>
-            <w:pPr>
-              <w:rPr>
-                <w:rFonts w:asciiTheme="minorHAnsi" w:hAnsiTheme="minorHAnsi" w:cstheme="minorHAnsi"/>
-                <w:sz w:val="18"/>
-                <w:szCs w:val="18"/>
-              </w:rPr>
-            </w:pPr>
-            <w:r>
-              <w:rPr>
-                <w:rFonts w:asciiTheme="minorHAnsi" w:hAnsiTheme="minorHAnsi" w:cstheme="minorHAnsi"/>
-                <w:sz w:val="18"/>
-                <w:szCs w:val="18"/>
-              </w:rPr>
-              <w:t>Assignment:</w:t>
-            </w:r>
-          </w:p>
-          <w:p>
-            <w:pPr>
-              <w:pStyle w:val="ListParagraph"/>
-              <w:numPr>
-                <w:ilvl w:val="0"/>
-                <w:numId w:val="9"/>
-              </w:numPr>
-              <w:rPr>
-                <w:rFonts w:asciiTheme="minorHAnsi" w:hAnsiTheme="minorHAnsi" w:cstheme="minorHAnsi"/>
-                <w:sz w:val="18"/>
-                <w:szCs w:val="18"/>
-              </w:rPr>
-            </w:pPr>
-            <w:r>
-              <w:rPr>
-                <w:rFonts w:asciiTheme="minorHAnsi" w:hAnsiTheme="minorHAnsi" w:cstheme="minorHAnsi"/>
-                <w:sz w:val="18"/>
-                <w:szCs w:val="18"/>
-              </w:rPr>
-              <w:t>… did I mention Project 1</w:t>
-            </w:r>
-          </w:p>
-        </w:tc>
-        <w:tc>
-          <w:tcPr>
-            <w:tcW w:w="1662" w:type="dxa"/>
-          </w:tcPr>
-          <w:p>
-            <w:pPr>
-              <w:rPr>
-                <w:rFonts w:asciiTheme="minorHAnsi" w:hAnsiTheme="minorHAnsi" w:cstheme="minorHAnsi"/>
-                <w:b/>
-                <w:sz w:val="18"/>
-                <w:szCs w:val="18"/>
-              </w:rPr>
-            </w:pPr>
-          </w:p>
-        </w:tc>
-        <w:tc>
-          <w:tcPr>
-            <w:tcW w:w="1663" w:type="dxa"/>
-          </w:tcPr>
-          <w:p>
-            <w:pPr>
-              <w:rPr>
-                <w:rFonts w:asciiTheme="minorHAnsi" w:hAnsiTheme="minorHAnsi" w:cstheme="minorHAnsi"/>
-                <w:sz w:val="18"/>
-                <w:szCs w:val="18"/>
-              </w:rPr>
-            </w:pPr>
-            <w:r>
-              <w:rPr>
-                <w:rFonts w:asciiTheme="minorHAnsi" w:hAnsiTheme="minorHAnsi" w:cstheme="minorHAnsi"/>
-                <w:sz w:val="18"/>
-                <w:szCs w:val="18"/>
-              </w:rPr>
-              <w:t xml:space="preserve">Project 1 </w:t>
-            </w:r>
-          </w:p>
-          <w:p>
-            <w:pPr>
-              <w:rPr>
-                <w:rFonts w:asciiTheme="minorHAnsi" w:hAnsiTheme="minorHAnsi" w:cstheme="minorHAnsi"/>
-                <w:sz w:val="18"/>
-                <w:szCs w:val="18"/>
-              </w:rPr>
-            </w:pPr>
-            <w:r>
-              <w:rPr>
-                <w:rFonts w:asciiTheme="minorHAnsi" w:hAnsiTheme="minorHAnsi" w:cstheme="minorHAnsi"/>
-                <w:sz w:val="18"/>
-                <w:szCs w:val="18"/>
-              </w:rPr>
-              <w:t xml:space="preserve">(by 11:59pm) </w:t>
-            </w:r>
-          </w:p>
-        </w:tc>
-      </w:tr>
-      <w:tr>
-        <w:trPr>
-          <w:cantSplit/>
-        </w:trPr>
-        <w:tc>
-          <w:tcPr>
-            <w:tcW w:w="1150" w:type="dxa"/>
-          </w:tcPr>
-          <w:p>
-            <w:pPr>
-              <w:rPr>
-                <w:rFonts w:asciiTheme="minorHAnsi" w:hAnsiTheme="minorHAnsi" w:cstheme="minorHAnsi"/>
-                <w:sz w:val="18"/>
-                <w:szCs w:val="18"/>
-              </w:rPr>
-            </w:pPr>
-            <w:r>
-              <w:rPr>
-                <w:rFonts w:asciiTheme="minorHAnsi" w:hAnsiTheme="minorHAnsi" w:cstheme="minorHAnsi"/>
-                <w:sz w:val="18"/>
-                <w:szCs w:val="18"/>
-              </w:rPr>
-              <w:t>Fri, Sep 22</w:t>
-            </w:r>
-          </w:p>
-        </w:tc>
-        <w:tc>
-          <w:tcPr>
-            <w:tcW w:w="4515" w:type="dxa"/>
-          </w:tcPr>
-          <w:p>
-            <w:pPr>
-              <w:rPr>
-                <w:rFonts w:asciiTheme="minorHAnsi" w:hAnsiTheme="minorHAnsi" w:cstheme="minorHAnsi"/>
-                <w:sz w:val="18"/>
-                <w:szCs w:val="18"/>
-              </w:rPr>
-            </w:pPr>
-            <w:r>
-              <w:rPr>
-                <w:rFonts w:asciiTheme="minorHAnsi" w:hAnsiTheme="minorHAnsi" w:cstheme="minorHAnsi"/>
-                <w:sz w:val="18"/>
-                <w:szCs w:val="18"/>
-              </w:rPr>
-              <w:t>Class (</w:t>
-            </w:r>
-            <w:r>
-              <w:rPr>
-                <w:rFonts w:asciiTheme="minorHAnsi" w:hAnsiTheme="minorHAnsi" w:cstheme="minorHAnsi"/>
-                <w:sz w:val="18"/>
-                <w:szCs w:val="18"/>
-              </w:rPr>
-              <w:t>11</w:t>
-            </w:r>
-            <w:r>
-              <w:rPr>
-                <w:rFonts w:asciiTheme="minorHAnsi" w:hAnsiTheme="minorHAnsi" w:cstheme="minorHAnsi"/>
-                <w:sz w:val="18"/>
-                <w:szCs w:val="18"/>
-              </w:rPr>
-              <w:t>) – Week 3</w:t>
-            </w:r>
-          </w:p>
-          <w:p>
-            <w:pPr>
-              <w:rPr>
-                <w:rFonts w:asciiTheme="minorHAnsi" w:hAnsiTheme="minorHAnsi" w:cstheme="minorHAnsi"/>
-                <w:sz w:val="18"/>
-                <w:szCs w:val="18"/>
-              </w:rPr>
-            </w:pPr>
-            <w:r>
-              <w:rPr>
-                <w:rFonts w:asciiTheme="minorHAnsi" w:hAnsiTheme="minorHAnsi" w:cstheme="minorHAnsi"/>
-                <w:sz w:val="18"/>
-                <w:szCs w:val="18"/>
-              </w:rPr>
-              <w:t>Key Topics:</w:t>
-            </w:r>
-          </w:p>
-          <w:p>
-            <w:pPr>
-              <w:pStyle w:val="ListParagraph"/>
-              <w:numPr>
-                <w:ilvl w:val="0"/>
-                <w:numId w:val="9"/>
-              </w:numPr>
-              <w:rPr>
-                <w:rFonts w:asciiTheme="minorHAnsi" w:hAnsiTheme="minorHAnsi" w:cstheme="minorHAnsi"/>
-                <w:sz w:val="18"/>
-                <w:szCs w:val="18"/>
-              </w:rPr>
-            </w:pPr>
-            <w:r>
-              <w:rPr>
-                <w:rFonts w:asciiTheme="minorHAnsi" w:hAnsiTheme="minorHAnsi" w:cstheme="minorHAnsi"/>
-                <w:sz w:val="18"/>
-                <w:szCs w:val="18"/>
-              </w:rPr>
-              <w:t>JavaScript</w:t>
-            </w:r>
-          </w:p>
-        </w:tc>
-        <w:tc>
-          <w:tcPr>
-            <w:tcW w:w="1662" w:type="dxa"/>
-          </w:tcPr>
-          <w:p>
-            <w:pPr>
-              <w:rPr>
-                <w:rFonts w:asciiTheme="minorHAnsi" w:hAnsiTheme="minorHAnsi" w:cstheme="minorHAnsi"/>
-                <w:sz w:val="18"/>
-                <w:szCs w:val="18"/>
-              </w:rPr>
-            </w:pPr>
-            <w:r>
-              <w:rPr>
-                <w:rFonts w:asciiTheme="minorHAnsi" w:hAnsiTheme="minorHAnsi" w:cstheme="minorHAnsi"/>
-                <w:sz w:val="18"/>
-                <w:szCs w:val="18"/>
-              </w:rPr>
-              <w:t>Ch4.1 through</w:t>
-            </w:r>
-            <w:r>
-              <w:rPr>
-                <w:rFonts w:asciiTheme="minorHAnsi" w:hAnsiTheme="minorHAnsi" w:cstheme="minorHAnsi"/>
-                <w:sz w:val="18"/>
-                <w:szCs w:val="18"/>
-              </w:rPr>
-              <w:t xml:space="preserve"> </w:t>
-            </w:r>
-            <w:r>
-              <w:rPr>
-                <w:rFonts w:asciiTheme="minorHAnsi" w:hAnsiTheme="minorHAnsi" w:cstheme="minorHAnsi"/>
-                <w:sz w:val="18"/>
-                <w:szCs w:val="18"/>
-              </w:rPr>
-              <w:t>4.10</w:t>
-            </w:r>
-          </w:p>
-        </w:tc>
-        <w:tc>
-          <w:tcPr>
-            <w:tcW w:w="1663" w:type="dxa"/>
-          </w:tcPr>
-          <w:p>
-            <w:pPr>
-              <w:rPr>
-                <w:rFonts w:asciiTheme="minorHAnsi" w:hAnsiTheme="minorHAnsi" w:cstheme="minorHAnsi"/>
-                <w:sz w:val="18"/>
-                <w:szCs w:val="18"/>
-              </w:rPr>
-            </w:pPr>
-          </w:p>
-        </w:tc>
-      </w:tr>
-    </w:tbl>
-    <w:p/>
-    <w:p>
-      <w:pPr>
-        <w:rPr>
-          <w:rFonts w:asciiTheme="minorHAnsi" w:hAnsiTheme="minorHAnsi" w:cstheme="minorHAnsi"/>
-          <w:b/>
-        </w:rPr>
-      </w:pPr>
-      <w:r>
-        <w:rPr>
-          <w:rFonts w:asciiTheme="minorHAnsi" w:hAnsiTheme="minorHAnsi" w:cstheme="minorHAnsi"/>
-          <w:b/>
-        </w:rPr>
-        <w:br w:type="page"/>
-      </w:r>
-    </w:p>
-    <w:p>
-      <w:pPr>
-        <w:spacing w:before="240"/>
-        <w:rPr>
-          <w:rFonts w:asciiTheme="minorHAnsi" w:hAnsiTheme="minorHAnsi" w:cstheme="minorHAnsi"/>
-          <w:b/>
-        </w:rPr>
-      </w:pPr>
-      <w:r>
-        <w:rPr>
-          <w:rFonts w:asciiTheme="minorHAnsi" w:hAnsiTheme="minorHAnsi" w:cstheme="minorHAnsi"/>
-          <w:b/>
-        </w:rPr>
-        <w:lastRenderedPageBreak/>
-        <w:t>Course Calendar</w:t>
-      </w:r>
-      <w:r>
-        <w:rPr>
-          <w:rFonts w:asciiTheme="minorHAnsi" w:hAnsiTheme="minorHAnsi" w:cstheme="minorHAnsi"/>
-          <w:b/>
-        </w:rPr>
         <w:t xml:space="preserve"> – Ongoing </w:t>
       </w:r>
     </w:p>
@@ -1384,6 +624,46 @@
                 <w:szCs w:val="18"/>
               </w:rPr>
             </w:pPr>
+            <w:r>
+              <w:rPr>
+                <w:rFonts w:asciiTheme="minorHAnsi" w:hAnsiTheme="minorHAnsi" w:cstheme="minorHAnsi"/>
+                <w:sz w:val="18"/>
+                <w:szCs w:val="18"/>
+              </w:rPr>
+              <w:t>Ch5</w:t>
+            </w:r>
+            <w:r>
+              <w:rPr>
+                <w:rFonts w:asciiTheme="minorHAnsi" w:hAnsiTheme="minorHAnsi" w:cstheme="minorHAnsi"/>
+                <w:sz w:val="18"/>
+                <w:szCs w:val="18"/>
+              </w:rPr>
+              <w:t xml:space="preserve">.1 through </w:t>
+            </w:r>
+            <w:r>
+              <w:rPr>
+                <w:rFonts w:asciiTheme="minorHAnsi" w:hAnsiTheme="minorHAnsi" w:cstheme="minorHAnsi"/>
+                <w:sz w:val="18"/>
+                <w:szCs w:val="18"/>
+              </w:rPr>
+              <w:t>5</w:t>
+            </w:r>
+            <w:r>
+              <w:rPr>
+                <w:rFonts w:asciiTheme="minorHAnsi" w:hAnsiTheme="minorHAnsi" w:cstheme="minorHAnsi"/>
+                <w:sz w:val="18"/>
+                <w:szCs w:val="18"/>
+              </w:rPr>
+              <w:t>.</w:t>
+            </w:r>
+            <w:r>
+              <w:rPr>
+                <w:rFonts w:asciiTheme="minorHAnsi" w:hAnsiTheme="minorHAnsi" w:cstheme="minorHAnsi"/>
+                <w:sz w:val="18"/>
+                <w:szCs w:val="18"/>
+              </w:rPr>
+              <w:t>4</w:t>
+            </w:r>
           </w:p>
         </w:tc>
         <w:tc>
@@ -1594,7 +874,7 @@
                 <w:sz w:val="18"/>
                 <w:szCs w:val="18"/>
               </w:rPr>
-              <w:t xml:space="preserve">.1 through </w:t>
+              <w:t>.</w:t>
             </w:r>
             <w:r>
               <w:rPr>
@@ -1610,16 +890,26 @@
                 <w:sz w:val="18"/>
                 <w:szCs w:val="18"/>
               </w:rPr>
-              <w:t>.</w:t>
-            </w:r>
-            <w:r>
-              <w:rPr>
-                <w:rFonts w:asciiTheme="minorHAnsi" w:hAnsiTheme="minorHAnsi" w:cstheme="minorHAnsi"/>
-                <w:sz w:val="18"/>
-                <w:szCs w:val="18"/>
-              </w:rPr>
-              <w:t>7</w:t>
-            </w:r>
+              <w:t xml:space="preserve"> through </w:t>
+            </w:r>
+            <w:r>
+              <w:rPr>
+                <w:rFonts w:asciiTheme="minorHAnsi" w:hAnsiTheme="minorHAnsi" w:cstheme="minorHAnsi"/>
+                <w:sz w:val="18"/>
+                <w:szCs w:val="18"/>
+              </w:rPr>
+              <w:t>5</w:t>
+            </w:r>
+            <w:r>
+              <w:rPr>
+                <w:rFonts w:asciiTheme="minorHAnsi" w:hAnsiTheme="minorHAnsi" w:cstheme="minorHAnsi"/>
+                <w:sz w:val="18"/>
+                <w:szCs w:val="18"/>
+              </w:rPr>
+              <w:t>.8</w:t>
+            </w:r>
+            <w:bookmarkStart w:id="0" w:name="_GoBack"/>
+            <w:bookmarkEnd w:id="0"/>
           </w:p>
         </w:tc>
         <w:tc>
@@ -4038,6 +3328,7 @@
                 <w:sz w:val="18"/>
                 <w:szCs w:val="18"/>
               </w:rPr>
+              <w:lastRenderedPageBreak/>
               <w:t>Mon, Dec 4</w:t>
             </w:r>
           </w:p>
@@ -4474,7 +3765,7 @@
                 <w:szCs w:val="18"/>
               </w:rPr>
             </w:pPr>
-            <w:bookmarkStart w:id="0" w:name="_Hlk491253705"/>
+            <w:bookmarkStart w:id="1" w:name="_Hlk491253705"/>
             <w:r>
               <w:rPr>
                 <w:rFonts w:asciiTheme="minorHAnsi" w:hAnsiTheme="minorHAnsi" w:cstheme="minorHAnsi"/>
@@ -4555,7 +3846,7 @@
           </w:p>
         </w:tc>
       </w:tr>
-      <w:bookmarkEnd w:id="0"/>
+      <w:bookmarkEnd w:id="1"/>
       <w:tr>
         <w:trPr>
           <w:cantSplit/>
@@ -6615,8 +5906,726 @@
           <w:b/>
         </w:rPr>
       </w:pPr>
-      <w:bookmarkStart w:id="1" w:name="_GoBack"/>
-      <w:bookmarkEnd w:id="1"/>
+    </w:p>
+    <w:p>
+      <w:pPr>
+        <w:spacing w:before="240"/>
+        <w:rPr>
+          <w:rFonts w:asciiTheme="minorHAnsi" w:hAnsiTheme="minorHAnsi" w:cstheme="minorHAnsi"/>
+          <w:b/>
+        </w:rPr>
+      </w:pPr>
+      <w:r>
+        <w:rPr>
+          <w:rFonts w:asciiTheme="minorHAnsi" w:hAnsiTheme="minorHAnsi" w:cstheme="minorHAnsi"/>
+          <w:b/>
+        </w:rPr>
+        <w:lastRenderedPageBreak/>
+        <w:t>Course Calendar</w:t>
+      </w:r>
+      <w:r>
+        <w:rPr>
+          <w:rFonts w:asciiTheme="minorHAnsi" w:hAnsiTheme="minorHAnsi" w:cstheme="minorHAnsi"/>
+          <w:b/>
+        </w:rPr>
+        <w:t xml:space="preserve"> – Week 4</w:t>
+      </w:r>
+    </w:p>
+    <w:tbl>
+      <w:tblPr>
+        <w:tblStyle w:val="TableGrid"/>
+        <w:tblW w:w="0" w:type="auto"/>
+        <w:tblLook w:val="04A0" w:firstRow="1" w:lastRow="0" w:firstColumn="1" w:lastColumn="0" w:noHBand="0" w:noVBand="1"/>
+      </w:tblPr>
+      <w:tblGrid>
+        <w:gridCol w:w="1150"/>
+        <w:gridCol w:w="4515"/>
+        <w:gridCol w:w="1662"/>
+        <w:gridCol w:w="1663"/>
+      </w:tblGrid>
+      <w:tr>
+        <w:trPr>
+          <w:cantSplit/>
+        </w:trPr>
+        <w:tc>
+          <w:tcPr>
+            <w:tcW w:w="1150" w:type="dxa"/>
+            <w:shd w:val="clear" w:color="auto" w:fill="BFBFBF" w:themeFill="background1" w:themeFillShade="BF"/>
+          </w:tcPr>
+          <w:p>
+            <w:pPr>
+              <w:rPr>
+                <w:rFonts w:asciiTheme="minorHAnsi" w:hAnsiTheme="minorHAnsi" w:cstheme="minorHAnsi"/>
+                <w:sz w:val="18"/>
+                <w:szCs w:val="18"/>
+              </w:rPr>
+            </w:pPr>
+            <w:r>
+              <w:rPr>
+                <w:rFonts w:asciiTheme="minorHAnsi" w:hAnsiTheme="minorHAnsi" w:cstheme="minorHAnsi"/>
+                <w:sz w:val="18"/>
+                <w:szCs w:val="18"/>
+              </w:rPr>
+              <w:t>Date</w:t>
+            </w:r>
+          </w:p>
+        </w:tc>
+        <w:tc>
+          <w:tcPr>
+            <w:tcW w:w="4515" w:type="dxa"/>
+            <w:shd w:val="clear" w:color="auto" w:fill="BFBFBF" w:themeFill="background1" w:themeFillShade="BF"/>
+          </w:tcPr>
+          <w:p>
+            <w:pPr>
+              <w:rPr>
+                <w:rFonts w:asciiTheme="minorHAnsi" w:hAnsiTheme="minorHAnsi" w:cstheme="minorHAnsi"/>
+                <w:sz w:val="18"/>
+                <w:szCs w:val="18"/>
+              </w:rPr>
+            </w:pPr>
+            <w:r>
+              <w:rPr>
+                <w:rFonts w:asciiTheme="minorHAnsi" w:hAnsiTheme="minorHAnsi" w:cstheme="minorHAnsi"/>
+                <w:sz w:val="18"/>
+                <w:szCs w:val="18"/>
+              </w:rPr>
+              <w:t>Class Description/Agenda</w:t>
+            </w:r>
+          </w:p>
+        </w:tc>
+        <w:tc>
+          <w:tcPr>
+            <w:tcW w:w="1662" w:type="dxa"/>
+            <w:shd w:val="clear" w:color="auto" w:fill="BFBFBF" w:themeFill="background1" w:themeFillShade="BF"/>
+          </w:tcPr>
+          <w:p>
+            <w:pPr>
+              <w:rPr>
+                <w:rFonts w:asciiTheme="minorHAnsi" w:hAnsiTheme="minorHAnsi" w:cstheme="minorHAnsi"/>
+                <w:sz w:val="18"/>
+                <w:szCs w:val="18"/>
+              </w:rPr>
+            </w:pPr>
+            <w:r>
+              <w:rPr>
+                <w:rFonts w:asciiTheme="minorHAnsi" w:hAnsiTheme="minorHAnsi" w:cstheme="minorHAnsi"/>
+                <w:sz w:val="18"/>
+                <w:szCs w:val="18"/>
+              </w:rPr>
+              <w:t>For Next Class</w:t>
+            </w:r>
+          </w:p>
+        </w:tc>
+        <w:tc>
+          <w:tcPr>
+            <w:tcW w:w="1663" w:type="dxa"/>
+            <w:shd w:val="clear" w:color="auto" w:fill="BFBFBF" w:themeFill="background1" w:themeFillShade="BF"/>
+          </w:tcPr>
+          <w:p>
+            <w:pPr>
+              <w:rPr>
+                <w:rFonts w:asciiTheme="minorHAnsi" w:hAnsiTheme="minorHAnsi" w:cstheme="minorHAnsi"/>
+                <w:sz w:val="18"/>
+                <w:szCs w:val="18"/>
+              </w:rPr>
+            </w:pPr>
+            <w:r>
+              <w:rPr>
+                <w:rFonts w:asciiTheme="minorHAnsi" w:hAnsiTheme="minorHAnsi" w:cstheme="minorHAnsi"/>
+                <w:sz w:val="18"/>
+                <w:szCs w:val="18"/>
+              </w:rPr>
+              <w:t>Assignments Due</w:t>
+            </w:r>
+          </w:p>
+        </w:tc>
+      </w:tr>
+      <w:tr>
+        <w:trPr>
+          <w:cantSplit/>
+        </w:trPr>
+        <w:tc>
+          <w:tcPr>
+            <w:tcW w:w="1150" w:type="dxa"/>
+          </w:tcPr>
+          <w:p>
+            <w:pPr>
+              <w:rPr>
+                <w:rFonts w:asciiTheme="minorHAnsi" w:hAnsiTheme="minorHAnsi" w:cstheme="minorHAnsi"/>
+                <w:sz w:val="18"/>
+                <w:szCs w:val="18"/>
+              </w:rPr>
+            </w:pPr>
+            <w:r>
+              <w:rPr>
+                <w:rFonts w:asciiTheme="minorHAnsi" w:hAnsiTheme="minorHAnsi" w:cstheme="minorHAnsi"/>
+                <w:sz w:val="18"/>
+                <w:szCs w:val="18"/>
+              </w:rPr>
+              <w:t>Mon, Sep 1</w:t>
+            </w:r>
+            <w:r>
+              <w:rPr>
+                <w:rFonts w:asciiTheme="minorHAnsi" w:hAnsiTheme="minorHAnsi" w:cstheme="minorHAnsi"/>
+                <w:sz w:val="18"/>
+                <w:szCs w:val="18"/>
+              </w:rPr>
+              <w:t>8</w:t>
+            </w:r>
+          </w:p>
+        </w:tc>
+        <w:tc>
+          <w:tcPr>
+            <w:tcW w:w="4515" w:type="dxa"/>
+          </w:tcPr>
+          <w:p>
+            <w:pPr>
+              <w:rPr>
+                <w:rFonts w:asciiTheme="minorHAnsi" w:hAnsiTheme="minorHAnsi" w:cstheme="minorHAnsi"/>
+                <w:sz w:val="18"/>
+                <w:szCs w:val="18"/>
+              </w:rPr>
+            </w:pPr>
+            <w:r>
+              <w:rPr>
+                <w:rFonts w:asciiTheme="minorHAnsi" w:hAnsiTheme="minorHAnsi" w:cstheme="minorHAnsi"/>
+                <w:sz w:val="18"/>
+                <w:szCs w:val="18"/>
+              </w:rPr>
+              <w:t>Lecture/Lab</w:t>
+            </w:r>
+            <w:r>
+              <w:rPr>
+                <w:rFonts w:asciiTheme="minorHAnsi" w:hAnsiTheme="minorHAnsi" w:cstheme="minorHAnsi"/>
+                <w:sz w:val="18"/>
+                <w:szCs w:val="18"/>
+              </w:rPr>
+              <w:t xml:space="preserve"> (</w:t>
+            </w:r>
+            <w:r>
+              <w:rPr>
+                <w:rFonts w:asciiTheme="minorHAnsi" w:hAnsiTheme="minorHAnsi" w:cstheme="minorHAnsi"/>
+                <w:sz w:val="18"/>
+                <w:szCs w:val="18"/>
+              </w:rPr>
+              <w:t>9</w:t>
+            </w:r>
+            <w:r>
+              <w:rPr>
+                <w:rFonts w:asciiTheme="minorHAnsi" w:hAnsiTheme="minorHAnsi" w:cstheme="minorHAnsi"/>
+                <w:sz w:val="18"/>
+                <w:szCs w:val="18"/>
+              </w:rPr>
+              <w:t>)</w:t>
+            </w:r>
+          </w:p>
+          <w:p>
+            <w:pPr>
+              <w:rPr>
+                <w:rFonts w:asciiTheme="minorHAnsi" w:hAnsiTheme="minorHAnsi" w:cstheme="minorHAnsi"/>
+                <w:sz w:val="18"/>
+                <w:szCs w:val="18"/>
+              </w:rPr>
+            </w:pPr>
+            <w:r>
+              <w:rPr>
+                <w:rFonts w:asciiTheme="minorHAnsi" w:hAnsiTheme="minorHAnsi" w:cstheme="minorHAnsi"/>
+                <w:sz w:val="18"/>
+                <w:szCs w:val="18"/>
+              </w:rPr>
+              <w:t>Key Topics</w:t>
+            </w:r>
+            <w:r>
+              <w:rPr>
+                <w:rFonts w:asciiTheme="minorHAnsi" w:hAnsiTheme="minorHAnsi" w:cstheme="minorHAnsi"/>
+                <w:sz w:val="18"/>
+                <w:szCs w:val="18"/>
+              </w:rPr>
+              <w:t>:</w:t>
+            </w:r>
+          </w:p>
+          <w:p>
+            <w:pPr>
+              <w:pStyle w:val="ListParagraph"/>
+              <w:numPr>
+                <w:ilvl w:val="0"/>
+                <w:numId w:val="10"/>
+              </w:numPr>
+              <w:rPr>
+                <w:rFonts w:asciiTheme="minorHAnsi" w:hAnsiTheme="minorHAnsi" w:cstheme="minorHAnsi"/>
+                <w:sz w:val="18"/>
+                <w:szCs w:val="18"/>
+              </w:rPr>
+            </w:pPr>
+            <w:r>
+              <w:rPr>
+                <w:rFonts w:asciiTheme="minorHAnsi" w:hAnsiTheme="minorHAnsi" w:cstheme="minorHAnsi"/>
+                <w:sz w:val="18"/>
+                <w:szCs w:val="18"/>
+              </w:rPr>
+              <w:t>Cascading Style Sheets (CSS)</w:t>
+            </w:r>
+          </w:p>
+          <w:p>
+            <w:pPr>
+              <w:pStyle w:val="ListParagraph"/>
+              <w:numPr>
+                <w:ilvl w:val="0"/>
+                <w:numId w:val="10"/>
+              </w:numPr>
+              <w:rPr>
+                <w:rFonts w:asciiTheme="minorHAnsi" w:hAnsiTheme="minorHAnsi" w:cstheme="minorHAnsi"/>
+                <w:sz w:val="18"/>
+                <w:szCs w:val="18"/>
+              </w:rPr>
+            </w:pPr>
+            <w:r>
+              <w:rPr>
+                <w:rFonts w:asciiTheme="minorHAnsi" w:hAnsiTheme="minorHAnsi" w:cstheme="minorHAnsi"/>
+                <w:sz w:val="18"/>
+                <w:szCs w:val="18"/>
+              </w:rPr>
+              <w:t>Project 1</w:t>
+            </w:r>
+          </w:p>
+          <w:p>
+            <w:pPr>
+              <w:rPr>
+                <w:rFonts w:asciiTheme="minorHAnsi" w:hAnsiTheme="minorHAnsi" w:cstheme="minorHAnsi"/>
+                <w:sz w:val="18"/>
+                <w:szCs w:val="18"/>
+              </w:rPr>
+            </w:pPr>
+            <w:r>
+              <w:rPr>
+                <w:rFonts w:asciiTheme="minorHAnsi" w:hAnsiTheme="minorHAnsi" w:cstheme="minorHAnsi"/>
+                <w:sz w:val="18"/>
+                <w:szCs w:val="18"/>
+              </w:rPr>
+              <w:t>Assignment:</w:t>
+            </w:r>
+          </w:p>
+          <w:p>
+            <w:pPr>
+              <w:pStyle w:val="ListParagraph"/>
+              <w:numPr>
+                <w:ilvl w:val="0"/>
+                <w:numId w:val="9"/>
+              </w:numPr>
+              <w:rPr>
+                <w:rFonts w:asciiTheme="minorHAnsi" w:hAnsiTheme="minorHAnsi" w:cstheme="minorHAnsi"/>
+                <w:sz w:val="18"/>
+                <w:szCs w:val="18"/>
+              </w:rPr>
+            </w:pPr>
+            <w:r>
+              <w:rPr>
+                <w:rFonts w:asciiTheme="minorHAnsi" w:hAnsiTheme="minorHAnsi" w:cstheme="minorHAnsi"/>
+                <w:sz w:val="18"/>
+                <w:szCs w:val="18"/>
+              </w:rPr>
+              <w:t xml:space="preserve">Project 1, </w:t>
+            </w:r>
+            <w:r>
+              <w:rPr>
+                <w:rFonts w:asciiTheme="minorHAnsi" w:hAnsiTheme="minorHAnsi" w:cstheme="minorHAnsi"/>
+                <w:sz w:val="18"/>
+                <w:szCs w:val="18"/>
+              </w:rPr>
+              <w:t>P</w:t>
+            </w:r>
+            <w:r>
+              <w:rPr>
+                <w:rFonts w:asciiTheme="minorHAnsi" w:hAnsiTheme="minorHAnsi" w:cstheme="minorHAnsi"/>
+                <w:sz w:val="18"/>
+                <w:szCs w:val="18"/>
+              </w:rPr>
+              <w:t xml:space="preserve">roject 1, </w:t>
+            </w:r>
+            <w:r>
+              <w:rPr>
+                <w:rFonts w:asciiTheme="minorHAnsi" w:hAnsiTheme="minorHAnsi" w:cstheme="minorHAnsi"/>
+                <w:sz w:val="18"/>
+                <w:szCs w:val="18"/>
+              </w:rPr>
+              <w:t>and more P</w:t>
+            </w:r>
+            <w:r>
+              <w:rPr>
+                <w:rFonts w:asciiTheme="minorHAnsi" w:hAnsiTheme="minorHAnsi" w:cstheme="minorHAnsi"/>
+                <w:sz w:val="18"/>
+                <w:szCs w:val="18"/>
+              </w:rPr>
+              <w:t>roject 1</w:t>
+            </w:r>
+          </w:p>
+        </w:tc>
+        <w:tc>
+          <w:tcPr>
+            <w:tcW w:w="1662" w:type="dxa"/>
+          </w:tcPr>
+          <w:p>
+            <w:pPr>
+              <w:rPr>
+                <w:rFonts w:asciiTheme="minorHAnsi" w:hAnsiTheme="minorHAnsi" w:cstheme="minorHAnsi"/>
+                <w:sz w:val="18"/>
+                <w:szCs w:val="18"/>
+              </w:rPr>
+            </w:pPr>
+          </w:p>
+        </w:tc>
+        <w:tc>
+          <w:tcPr>
+            <w:tcW w:w="1663" w:type="dxa"/>
+          </w:tcPr>
+          <w:p>
+            <w:pPr>
+              <w:rPr>
+                <w:rFonts w:asciiTheme="minorHAnsi" w:hAnsiTheme="minorHAnsi" w:cstheme="minorHAnsi"/>
+                <w:sz w:val="18"/>
+                <w:szCs w:val="18"/>
+              </w:rPr>
+            </w:pPr>
+          </w:p>
+        </w:tc>
+      </w:tr>
+      <w:tr>
+        <w:trPr>
+          <w:cantSplit/>
+        </w:trPr>
+        <w:tc>
+          <w:tcPr>
+            <w:tcW w:w="1150" w:type="dxa"/>
+          </w:tcPr>
+          <w:p>
+            <w:pPr>
+              <w:rPr>
+                <w:rFonts w:asciiTheme="minorHAnsi" w:hAnsiTheme="minorHAnsi" w:cstheme="minorHAnsi"/>
+                <w:sz w:val="18"/>
+                <w:szCs w:val="18"/>
+              </w:rPr>
+            </w:pPr>
+            <w:r>
+              <w:rPr>
+                <w:rFonts w:asciiTheme="minorHAnsi" w:hAnsiTheme="minorHAnsi" w:cstheme="minorHAnsi"/>
+                <w:sz w:val="18"/>
+                <w:szCs w:val="18"/>
+              </w:rPr>
+              <w:t>Wed, Sep 20</w:t>
+            </w:r>
+          </w:p>
+        </w:tc>
+        <w:tc>
+          <w:tcPr>
+            <w:tcW w:w="4515" w:type="dxa"/>
+          </w:tcPr>
+          <w:p>
+            <w:pPr>
+              <w:rPr>
+                <w:rFonts w:asciiTheme="minorHAnsi" w:hAnsiTheme="minorHAnsi" w:cstheme="minorHAnsi"/>
+                <w:sz w:val="18"/>
+                <w:szCs w:val="18"/>
+              </w:rPr>
+            </w:pPr>
+            <w:r>
+              <w:rPr>
+                <w:rFonts w:asciiTheme="minorHAnsi" w:hAnsiTheme="minorHAnsi" w:cstheme="minorHAnsi"/>
+                <w:sz w:val="18"/>
+                <w:szCs w:val="18"/>
+              </w:rPr>
+              <w:t>Class (</w:t>
+            </w:r>
+            <w:r>
+              <w:rPr>
+                <w:rFonts w:asciiTheme="minorHAnsi" w:hAnsiTheme="minorHAnsi" w:cstheme="minorHAnsi"/>
+                <w:sz w:val="18"/>
+                <w:szCs w:val="18"/>
+              </w:rPr>
+              <w:t>10)</w:t>
+            </w:r>
+          </w:p>
+          <w:p>
+            <w:pPr>
+              <w:rPr>
+                <w:rFonts w:asciiTheme="minorHAnsi" w:hAnsiTheme="minorHAnsi" w:cstheme="minorHAnsi"/>
+                <w:sz w:val="18"/>
+                <w:szCs w:val="18"/>
+              </w:rPr>
+            </w:pPr>
+            <w:r>
+              <w:rPr>
+                <w:rFonts w:asciiTheme="minorHAnsi" w:hAnsiTheme="minorHAnsi" w:cstheme="minorHAnsi"/>
+                <w:sz w:val="18"/>
+                <w:szCs w:val="18"/>
+              </w:rPr>
+              <w:t>Key Topics:</w:t>
+            </w:r>
+          </w:p>
+          <w:p>
+            <w:pPr>
+              <w:pStyle w:val="ListParagraph"/>
+              <w:numPr>
+                <w:ilvl w:val="0"/>
+                <w:numId w:val="9"/>
+              </w:numPr>
+              <w:rPr>
+                <w:rFonts w:asciiTheme="minorHAnsi" w:hAnsiTheme="minorHAnsi" w:cstheme="minorHAnsi"/>
+                <w:sz w:val="18"/>
+                <w:szCs w:val="18"/>
+              </w:rPr>
+            </w:pPr>
+            <w:r>
+              <w:rPr>
+                <w:rFonts w:asciiTheme="minorHAnsi" w:hAnsiTheme="minorHAnsi" w:cstheme="minorHAnsi"/>
+                <w:sz w:val="18"/>
+                <w:szCs w:val="18"/>
+              </w:rPr>
+              <w:t>JavaScript</w:t>
+            </w:r>
+          </w:p>
+          <w:p>
+            <w:pPr>
+              <w:rPr>
+                <w:rFonts w:asciiTheme="minorHAnsi" w:hAnsiTheme="minorHAnsi" w:cstheme="minorHAnsi"/>
+                <w:sz w:val="18"/>
+                <w:szCs w:val="18"/>
+              </w:rPr>
+            </w:pPr>
+            <w:r>
+              <w:rPr>
+                <w:rFonts w:asciiTheme="minorHAnsi" w:hAnsiTheme="minorHAnsi" w:cstheme="minorHAnsi"/>
+                <w:sz w:val="18"/>
+                <w:szCs w:val="18"/>
+              </w:rPr>
+              <w:t>Assignment:</w:t>
+            </w:r>
+          </w:p>
+          <w:p>
+            <w:pPr>
+              <w:pStyle w:val="ListParagraph"/>
+              <w:numPr>
+                <w:ilvl w:val="0"/>
+                <w:numId w:val="9"/>
+              </w:numPr>
+              <w:rPr>
+                <w:rFonts w:asciiTheme="minorHAnsi" w:hAnsiTheme="minorHAnsi" w:cstheme="minorHAnsi"/>
+                <w:sz w:val="18"/>
+                <w:szCs w:val="18"/>
+              </w:rPr>
+            </w:pPr>
+            <w:r>
+              <w:rPr>
+                <w:rFonts w:asciiTheme="minorHAnsi" w:hAnsiTheme="minorHAnsi" w:cstheme="minorHAnsi"/>
+                <w:sz w:val="18"/>
+                <w:szCs w:val="18"/>
+              </w:rPr>
+              <w:t>… did I mention Project 1</w:t>
+            </w:r>
+          </w:p>
+        </w:tc>
+        <w:tc>
+          <w:tcPr>
+            <w:tcW w:w="1662" w:type="dxa"/>
+          </w:tcPr>
+          <w:p>
+            <w:pPr>
+              <w:rPr>
+                <w:rFonts w:asciiTheme="minorHAnsi" w:hAnsiTheme="minorHAnsi" w:cstheme="minorHAnsi"/>
+                <w:b/>
+                <w:sz w:val="18"/>
+                <w:szCs w:val="18"/>
+              </w:rPr>
+            </w:pPr>
+          </w:p>
+        </w:tc>
+        <w:tc>
+          <w:tcPr>
+            <w:tcW w:w="1663" w:type="dxa"/>
+          </w:tcPr>
+          <w:p>
+            <w:pPr>
+              <w:rPr>
+                <w:rFonts w:asciiTheme="minorHAnsi" w:hAnsiTheme="minorHAnsi" w:cstheme="minorHAnsi"/>
+                <w:sz w:val="18"/>
+                <w:szCs w:val="18"/>
+              </w:rPr>
+            </w:pPr>
+            <w:r>
+              <w:rPr>
+                <w:rFonts w:asciiTheme="minorHAnsi" w:hAnsiTheme="minorHAnsi" w:cstheme="minorHAnsi"/>
+                <w:sz w:val="18"/>
+                <w:szCs w:val="18"/>
+              </w:rPr>
+              <w:t xml:space="preserve">Project 1 </w:t>
+            </w:r>
+          </w:p>
+          <w:p>
+            <w:pPr>
+              <w:rPr>
+                <w:rFonts w:asciiTheme="minorHAnsi" w:hAnsiTheme="minorHAnsi" w:cstheme="minorHAnsi"/>
+                <w:sz w:val="18"/>
+                <w:szCs w:val="18"/>
+              </w:rPr>
+            </w:pPr>
+            <w:r>
+              <w:rPr>
+                <w:rFonts w:asciiTheme="minorHAnsi" w:hAnsiTheme="minorHAnsi" w:cstheme="minorHAnsi"/>
+                <w:sz w:val="18"/>
+                <w:szCs w:val="18"/>
+              </w:rPr>
+              <w:t xml:space="preserve">(by 11:59pm) </w:t>
+            </w:r>
+          </w:p>
+        </w:tc>
+      </w:tr>
+      <w:tr>
+        <w:trPr>
+          <w:cantSplit/>
+        </w:trPr>
+        <w:tc>
+          <w:tcPr>
+            <w:tcW w:w="1150" w:type="dxa"/>
+          </w:tcPr>
+          <w:p>
+            <w:pPr>
+              <w:rPr>
+                <w:rFonts w:asciiTheme="minorHAnsi" w:hAnsiTheme="minorHAnsi" w:cstheme="minorHAnsi"/>
+                <w:sz w:val="18"/>
+                <w:szCs w:val="18"/>
+              </w:rPr>
+            </w:pPr>
+            <w:r>
+              <w:rPr>
+                <w:rFonts w:asciiTheme="minorHAnsi" w:hAnsiTheme="minorHAnsi" w:cstheme="minorHAnsi"/>
+                <w:sz w:val="18"/>
+                <w:szCs w:val="18"/>
+              </w:rPr>
+              <w:t>Fri, Sep 22</w:t>
+            </w:r>
+          </w:p>
+        </w:tc>
+        <w:tc>
+          <w:tcPr>
+            <w:tcW w:w="4515" w:type="dxa"/>
+          </w:tcPr>
+          <w:p>
+            <w:pPr>
+              <w:rPr>
+                <w:rFonts w:asciiTheme="minorHAnsi" w:hAnsiTheme="minorHAnsi" w:cstheme="minorHAnsi"/>
+                <w:sz w:val="18"/>
+                <w:szCs w:val="18"/>
+              </w:rPr>
+            </w:pPr>
+            <w:r>
+              <w:rPr>
+                <w:rFonts w:asciiTheme="minorHAnsi" w:hAnsiTheme="minorHAnsi" w:cstheme="minorHAnsi"/>
+                <w:sz w:val="18"/>
+                <w:szCs w:val="18"/>
+              </w:rPr>
+              <w:t>Class (</w:t>
+            </w:r>
+            <w:r>
+              <w:rPr>
+                <w:rFonts w:asciiTheme="minorHAnsi" w:hAnsiTheme="minorHAnsi" w:cstheme="minorHAnsi"/>
+                <w:sz w:val="18"/>
+                <w:szCs w:val="18"/>
+              </w:rPr>
+              <w:t>11</w:t>
+            </w:r>
+            <w:r>
+              <w:rPr>
+                <w:rFonts w:asciiTheme="minorHAnsi" w:hAnsiTheme="minorHAnsi" w:cstheme="minorHAnsi"/>
+                <w:sz w:val="18"/>
+                <w:szCs w:val="18"/>
+              </w:rPr>
+              <w:t>) – Week 3</w:t>
+            </w:r>
+          </w:p>
+          <w:p>
+            <w:pPr>
+              <w:rPr>
+                <w:rFonts w:asciiTheme="minorHAnsi" w:hAnsiTheme="minorHAnsi" w:cstheme="minorHAnsi"/>
+                <w:sz w:val="18"/>
+                <w:szCs w:val="18"/>
+              </w:rPr>
+            </w:pPr>
+            <w:r>
+              <w:rPr>
+                <w:rFonts w:asciiTheme="minorHAnsi" w:hAnsiTheme="minorHAnsi" w:cstheme="minorHAnsi"/>
+                <w:sz w:val="18"/>
+                <w:szCs w:val="18"/>
+              </w:rPr>
+              <w:t>Key Topics:</w:t>
+            </w:r>
+          </w:p>
+          <w:p>
+            <w:pPr>
+              <w:pStyle w:val="ListParagraph"/>
+              <w:numPr>
+                <w:ilvl w:val="0"/>
+                <w:numId w:val="9"/>
+              </w:numPr>
+              <w:rPr>
+                <w:rFonts w:asciiTheme="minorHAnsi" w:hAnsiTheme="minorHAnsi" w:cstheme="minorHAnsi"/>
+                <w:sz w:val="18"/>
+                <w:szCs w:val="18"/>
+              </w:rPr>
+            </w:pPr>
+            <w:r>
+              <w:rPr>
+                <w:rFonts w:asciiTheme="minorHAnsi" w:hAnsiTheme="minorHAnsi" w:cstheme="minorHAnsi"/>
+                <w:sz w:val="18"/>
+                <w:szCs w:val="18"/>
+              </w:rPr>
+              <w:t>JavaScript</w:t>
+            </w:r>
+          </w:p>
+        </w:tc>
+        <w:tc>
+          <w:tcPr>
+            <w:tcW w:w="1662" w:type="dxa"/>
+          </w:tcPr>
+          <w:p>
+            <w:pPr>
+              <w:rPr>
+                <w:rFonts w:asciiTheme="minorHAnsi" w:hAnsiTheme="minorHAnsi" w:cstheme="minorHAnsi"/>
+                <w:sz w:val="18"/>
+                <w:szCs w:val="18"/>
+              </w:rPr>
+            </w:pPr>
+            <w:r>
+              <w:rPr>
+                <w:rFonts w:asciiTheme="minorHAnsi" w:hAnsiTheme="minorHAnsi" w:cstheme="minorHAnsi"/>
+                <w:sz w:val="18"/>
+                <w:szCs w:val="18"/>
+              </w:rPr>
+              <w:t>Ch4.1 through 4.10</w:t>
+            </w:r>
+          </w:p>
+        </w:tc>
+        <w:tc>
+          <w:tcPr>
+            <w:tcW w:w="1663" w:type="dxa"/>
+          </w:tcPr>
+          <w:p>
+            <w:pPr>
+              <w:rPr>
+                <w:rFonts w:asciiTheme="minorHAnsi" w:hAnsiTheme="minorHAnsi" w:cstheme="minorHAnsi"/>
+                <w:sz w:val="18"/>
+                <w:szCs w:val="18"/>
+              </w:rPr>
+            </w:pPr>
+          </w:p>
+        </w:tc>
+      </w:tr>
+    </w:tbl>
+    <w:p>
+      <w:pPr>
+        <w:rPr>
+          <w:rFonts w:asciiTheme="minorHAnsi" w:hAnsiTheme="minorHAnsi" w:cstheme="minorHAnsi"/>
+          <w:b/>
+        </w:rPr>
+      </w:pPr>
     </w:p>
     <w:sectPr>
       <w:type w:val="continuous"/>

</xml_diff>

<commit_message>
Add/update session 16 documents.
</commit_message>
<xml_diff>
--- a/CPSC-24700/Calendar-CPSC-24700-Fall2017.docx
+++ b/CPSC-24700/Calendar-CPSC-24700-Fall2017.docx
@@ -438,6 +438,7 @@
         <w:tc>
           <w:tcPr>
             <w:tcW w:w="1165" w:type="dxa"/>
+            <w:shd w:val="clear" w:color="auto" w:fill="808080" w:themeFill="background1" w:themeFillShade="80"/>
           </w:tcPr>
           <w:p>
             <w:pPr>
@@ -460,6 +461,7 @@
         <w:tc>
           <w:tcPr>
             <w:tcW w:w="4410" w:type="dxa"/>
+            <w:shd w:val="clear" w:color="auto" w:fill="808080" w:themeFill="background1" w:themeFillShade="80"/>
           </w:tcPr>
           <w:p>
             <w:pPr>
@@ -521,6 +523,7 @@
         <w:tc>
           <w:tcPr>
             <w:tcW w:w="1707" w:type="dxa"/>
+            <w:shd w:val="clear" w:color="auto" w:fill="808080" w:themeFill="background1" w:themeFillShade="80"/>
           </w:tcPr>
           <w:p>
             <w:pPr>
@@ -551,6 +554,7 @@
         <w:tc>
           <w:tcPr>
             <w:tcW w:w="1708" w:type="dxa"/>
+            <w:shd w:val="clear" w:color="auto" w:fill="808080" w:themeFill="background1" w:themeFillShade="80"/>
           </w:tcPr>
           <w:p>
             <w:pPr>
@@ -570,6 +574,7 @@
         <w:tc>
           <w:tcPr>
             <w:tcW w:w="1165" w:type="dxa"/>
+            <w:shd w:val="clear" w:color="auto" w:fill="808080" w:themeFill="background1" w:themeFillShade="80"/>
           </w:tcPr>
           <w:p>
             <w:pPr>
@@ -592,6 +597,7 @@
         <w:tc>
           <w:tcPr>
             <w:tcW w:w="4410" w:type="dxa"/>
+            <w:shd w:val="clear" w:color="auto" w:fill="808080" w:themeFill="background1" w:themeFillShade="80"/>
           </w:tcPr>
           <w:p>
             <w:pPr>
@@ -614,6 +620,7 @@
         <w:tc>
           <w:tcPr>
             <w:tcW w:w="1707" w:type="dxa"/>
+            <w:shd w:val="clear" w:color="auto" w:fill="808080" w:themeFill="background1" w:themeFillShade="80"/>
           </w:tcPr>
           <w:p>
             <w:pPr>
@@ -669,6 +676,7 @@
         <w:tc>
           <w:tcPr>
             <w:tcW w:w="1708" w:type="dxa"/>
+            <w:shd w:val="clear" w:color="auto" w:fill="808080" w:themeFill="background1" w:themeFillShade="80"/>
           </w:tcPr>
           <w:p>
             <w:pPr>
@@ -712,6 +720,7 @@
         <w:tc>
           <w:tcPr>
             <w:tcW w:w="1165" w:type="dxa"/>
+            <w:shd w:val="clear" w:color="auto" w:fill="808080" w:themeFill="background1" w:themeFillShade="80"/>
           </w:tcPr>
           <w:p>
             <w:pPr>
@@ -734,6 +743,7 @@
         <w:tc>
           <w:tcPr>
             <w:tcW w:w="4410" w:type="dxa"/>
+            <w:shd w:val="clear" w:color="auto" w:fill="808080" w:themeFill="background1" w:themeFillShade="80"/>
           </w:tcPr>
           <w:p>
             <w:pPr>
@@ -773,6 +783,7 @@
         <w:tc>
           <w:tcPr>
             <w:tcW w:w="1707" w:type="dxa"/>
+            <w:shd w:val="clear" w:color="auto" w:fill="808080" w:themeFill="background1" w:themeFillShade="80"/>
           </w:tcPr>
           <w:p>
             <w:pPr>
@@ -787,6 +798,7 @@
         <w:tc>
           <w:tcPr>
             <w:tcW w:w="1708" w:type="dxa"/>
+            <w:shd w:val="clear" w:color="auto" w:fill="808080" w:themeFill="background1" w:themeFillShade="80"/>
           </w:tcPr>
           <w:p>
             <w:pPr>
@@ -1002,6 +1014,14 @@
                 <w:szCs w:val="18"/>
               </w:rPr>
             </w:pPr>
+            <w:r>
+              <w:rPr>
+                <w:rFonts w:asciiTheme="minorHAnsi" w:hAnsiTheme="minorHAnsi" w:cstheme="minorHAnsi"/>
+                <w:sz w:val="18"/>
+                <w:szCs w:val="18"/>
+              </w:rPr>
+              <w:t>Complete Ch.5</w:t>
+            </w:r>
           </w:p>
         </w:tc>
         <w:tc>
@@ -1234,14 +1254,6 @@
                 <w:szCs w:val="18"/>
               </w:rPr>
             </w:pPr>
-            <w:r>
-              <w:rPr>
-                <w:rFonts w:asciiTheme="minorHAnsi" w:hAnsiTheme="minorHAnsi" w:cstheme="minorHAnsi"/>
-                <w:sz w:val="18"/>
-                <w:szCs w:val="18"/>
-              </w:rPr>
-              <w:t>Complete Ch.5</w:t>
-            </w:r>
           </w:p>
         </w:tc>
         <w:tc>
@@ -3222,17 +3234,7 @@
                 <w:sz w:val="18"/>
                 <w:szCs w:val="18"/>
               </w:rPr>
-              <w:t>Project</w:t>
-            </w:r>
-            <w:bookmarkStart w:id="0" w:name="_GoBack"/>
-            <w:bookmarkEnd w:id="0"/>
-            <w:r>
-              <w:rPr>
-                <w:rFonts w:asciiTheme="minorHAnsi" w:hAnsiTheme="minorHAnsi" w:cstheme="minorHAnsi"/>
-                <w:sz w:val="18"/>
-                <w:szCs w:val="18"/>
-              </w:rPr>
-              <w:t>? (by 11:59)</w:t>
+              <w:t>Project? (by 11:59)</w:t>
             </w:r>
           </w:p>
         </w:tc>
@@ -3696,28 +3698,22 @@
           <w:b/>
         </w:rPr>
       </w:pPr>
+      <w:bookmarkStart w:id="0" w:name="_GoBack"/>
+      <w:bookmarkEnd w:id="0"/>
+    </w:p>
+    <w:p>
+      <w:pPr>
+        <w:spacing w:before="240"/>
+        <w:rPr>
+          <w:rFonts w:asciiTheme="minorHAnsi" w:hAnsiTheme="minorHAnsi" w:cstheme="minorHAnsi"/>
+          <w:b/>
+        </w:rPr>
+      </w:pPr>
       <w:r>
         <w:rPr>
           <w:rFonts w:asciiTheme="minorHAnsi" w:hAnsiTheme="minorHAnsi" w:cstheme="minorHAnsi"/>
           <w:b/>
         </w:rPr>
-        <w:br w:type="page"/>
-      </w:r>
-    </w:p>
-    <w:p>
-      <w:pPr>
-        <w:spacing w:before="240"/>
-        <w:rPr>
-          <w:rFonts w:asciiTheme="minorHAnsi" w:hAnsiTheme="minorHAnsi" w:cstheme="minorHAnsi"/>
-          <w:b/>
-        </w:rPr>
-      </w:pPr>
-      <w:r>
-        <w:rPr>
-          <w:rFonts w:asciiTheme="minorHAnsi" w:hAnsiTheme="minorHAnsi" w:cstheme="minorHAnsi"/>
-          <w:b/>
-        </w:rPr>
-        <w:lastRenderedPageBreak/>
         <w:t>Archive:</w:t>
       </w:r>
     </w:p>
@@ -5568,6 +5564,7 @@
                 <w:sz w:val="18"/>
                 <w:szCs w:val="18"/>
               </w:rPr>
+              <w:lastRenderedPageBreak/>
               <w:t>Wed, Sep 13</w:t>
             </w:r>
           </w:p>
@@ -5928,7 +5925,6 @@
           <w:rFonts w:asciiTheme="minorHAnsi" w:hAnsiTheme="minorHAnsi" w:cstheme="minorHAnsi"/>
           <w:b/>
         </w:rPr>
-        <w:lastRenderedPageBreak/>
         <w:t>Course Calendar</w:t>
       </w:r>
       <w:r>

</xml_diff>

<commit_message>
Add Google Maps project, exam study guide, and session 17 documents.
</commit_message>
<xml_diff>
--- a/CPSC-24700/Calendar-CPSC-24700-Fall2017.docx
+++ b/CPSC-24700/Calendar-CPSC-24700-Fall2017.docx
@@ -818,6 +818,7 @@
         <w:tc>
           <w:tcPr>
             <w:tcW w:w="1165" w:type="dxa"/>
+            <w:shd w:val="clear" w:color="auto" w:fill="808080" w:themeFill="background1" w:themeFillShade="80"/>
           </w:tcPr>
           <w:p>
             <w:pPr>
@@ -840,6 +841,7 @@
         <w:tc>
           <w:tcPr>
             <w:tcW w:w="4410" w:type="dxa"/>
+            <w:shd w:val="clear" w:color="auto" w:fill="808080" w:themeFill="background1" w:themeFillShade="80"/>
           </w:tcPr>
           <w:p>
             <w:pPr>
@@ -862,6 +864,7 @@
         <w:tc>
           <w:tcPr>
             <w:tcW w:w="1707" w:type="dxa"/>
+            <w:shd w:val="clear" w:color="auto" w:fill="808080" w:themeFill="background1" w:themeFillShade="80"/>
           </w:tcPr>
           <w:p>
             <w:pPr>
@@ -925,6 +928,7 @@
         <w:tc>
           <w:tcPr>
             <w:tcW w:w="1708" w:type="dxa"/>
+            <w:shd w:val="clear" w:color="auto" w:fill="808080" w:themeFill="background1" w:themeFillShade="80"/>
           </w:tcPr>
           <w:p>
             <w:pPr>
@@ -960,6 +964,7 @@
         <w:tc>
           <w:tcPr>
             <w:tcW w:w="1165" w:type="dxa"/>
+            <w:shd w:val="clear" w:color="auto" w:fill="808080" w:themeFill="background1" w:themeFillShade="80"/>
           </w:tcPr>
           <w:p>
             <w:pPr>
@@ -982,6 +987,7 @@
         <w:tc>
           <w:tcPr>
             <w:tcW w:w="4410" w:type="dxa"/>
+            <w:shd w:val="clear" w:color="auto" w:fill="808080" w:themeFill="background1" w:themeFillShade="80"/>
           </w:tcPr>
           <w:p>
             <w:pPr>
@@ -1004,6 +1010,7 @@
         <w:tc>
           <w:tcPr>
             <w:tcW w:w="1707" w:type="dxa"/>
+            <w:shd w:val="clear" w:color="auto" w:fill="808080" w:themeFill="background1" w:themeFillShade="80"/>
           </w:tcPr>
           <w:p>
             <w:pPr>
@@ -1027,6 +1034,7 @@
         <w:tc>
           <w:tcPr>
             <w:tcW w:w="1708" w:type="dxa"/>
+            <w:shd w:val="clear" w:color="auto" w:fill="808080" w:themeFill="background1" w:themeFillShade="80"/>
           </w:tcPr>
           <w:p>
             <w:pPr>
@@ -1047,6 +1055,7 @@
         <w:tc>
           <w:tcPr>
             <w:tcW w:w="1165" w:type="dxa"/>
+            <w:shd w:val="clear" w:color="auto" w:fill="808080" w:themeFill="background1" w:themeFillShade="80"/>
           </w:tcPr>
           <w:p>
             <w:pPr>
@@ -1069,6 +1078,7 @@
         <w:tc>
           <w:tcPr>
             <w:tcW w:w="4410" w:type="dxa"/>
+            <w:shd w:val="clear" w:color="auto" w:fill="808080" w:themeFill="background1" w:themeFillShade="80"/>
           </w:tcPr>
           <w:p>
             <w:pPr>
@@ -1091,6 +1101,7 @@
         <w:tc>
           <w:tcPr>
             <w:tcW w:w="1707" w:type="dxa"/>
+            <w:shd w:val="clear" w:color="auto" w:fill="808080" w:themeFill="background1" w:themeFillShade="80"/>
           </w:tcPr>
           <w:p>
             <w:pPr>
@@ -1105,6 +1116,7 @@
         <w:tc>
           <w:tcPr>
             <w:tcW w:w="1708" w:type="dxa"/>
+            <w:shd w:val="clear" w:color="auto" w:fill="808080" w:themeFill="background1" w:themeFillShade="80"/>
           </w:tcPr>
           <w:p>
             <w:pPr>
@@ -1124,6 +1136,7 @@
         <w:tc>
           <w:tcPr>
             <w:tcW w:w="1165" w:type="dxa"/>
+            <w:shd w:val="clear" w:color="auto" w:fill="808080" w:themeFill="background1" w:themeFillShade="80"/>
           </w:tcPr>
           <w:p>
             <w:pPr>
@@ -1146,6 +1159,7 @@
         <w:tc>
           <w:tcPr>
             <w:tcW w:w="4410" w:type="dxa"/>
+            <w:shd w:val="clear" w:color="auto" w:fill="808080" w:themeFill="background1" w:themeFillShade="80"/>
           </w:tcPr>
           <w:p>
             <w:pPr>
@@ -1168,6 +1182,7 @@
         <w:tc>
           <w:tcPr>
             <w:tcW w:w="1707" w:type="dxa"/>
+            <w:shd w:val="clear" w:color="auto" w:fill="808080" w:themeFill="background1" w:themeFillShade="80"/>
           </w:tcPr>
           <w:p>
             <w:pPr>
@@ -1182,6 +1197,7 @@
         <w:tc>
           <w:tcPr>
             <w:tcW w:w="1708" w:type="dxa"/>
+            <w:shd w:val="clear" w:color="auto" w:fill="808080" w:themeFill="background1" w:themeFillShade="80"/>
           </w:tcPr>
           <w:p>
             <w:pPr>
@@ -1461,7 +1477,17 @@
                 <w:sz w:val="18"/>
                 <w:szCs w:val="18"/>
               </w:rPr>
-              <w:t>MIDTERM EXAM #1</w:t>
+              <w:t xml:space="preserve">MIDTERM </w:t>
+            </w:r>
+            <w:bookmarkStart w:id="0" w:name="_GoBack"/>
+            <w:bookmarkEnd w:id="0"/>
+            <w:r>
+              <w:rPr>
+                <w:rFonts w:asciiTheme="minorHAnsi" w:hAnsiTheme="minorHAnsi" w:cstheme="minorHAnsi"/>
+                <w:sz w:val="18"/>
+                <w:szCs w:val="18"/>
+              </w:rPr>
+              <w:t>EXAM #1</w:t>
             </w:r>
           </w:p>
         </w:tc>
@@ -3338,7 +3364,6 @@
                 <w:sz w:val="18"/>
                 <w:szCs w:val="18"/>
               </w:rPr>
-              <w:lastRenderedPageBreak/>
               <w:t>Mon, Dec 4</w:t>
             </w:r>
           </w:p>
@@ -3698,8 +3723,6 @@
           <w:b/>
         </w:rPr>
       </w:pPr>
-      <w:bookmarkStart w:id="0" w:name="_GoBack"/>
-      <w:bookmarkEnd w:id="0"/>
     </w:p>
     <w:p>
       <w:pPr>
@@ -5564,7 +5587,6 @@
                 <w:sz w:val="18"/>
                 <w:szCs w:val="18"/>
               </w:rPr>
-              <w:lastRenderedPageBreak/>
               <w:t>Wed, Sep 13</w:t>
             </w:r>
           </w:p>

</xml_diff>

<commit_message>
Add and update session 17 documents.
</commit_message>
<xml_diff>
--- a/CPSC-24700/Calendar-CPSC-24700-Fall2017.docx
+++ b/CPSC-24700/Calendar-CPSC-24700-Fall2017.docx
@@ -1471,24 +1471,6 @@
                 <w:szCs w:val="18"/>
               </w:rPr>
             </w:pPr>
-            <w:r>
-              <w:rPr>
-                <w:rFonts w:asciiTheme="minorHAnsi" w:hAnsiTheme="minorHAnsi" w:cstheme="minorHAnsi"/>
-                <w:sz w:val="18"/>
-                <w:szCs w:val="18"/>
-              </w:rPr>
-              <w:t xml:space="preserve">MIDTERM </w:t>
-            </w:r>
-            <w:bookmarkStart w:id="0" w:name="_GoBack"/>
-            <w:bookmarkEnd w:id="0"/>
-            <w:r>
-              <w:rPr>
-                <w:rFonts w:asciiTheme="minorHAnsi" w:hAnsiTheme="minorHAnsi" w:cstheme="minorHAnsi"/>
-                <w:sz w:val="18"/>
-                <w:szCs w:val="18"/>
-              </w:rPr>
-              <w:t>EXAM #1</w:t>
-            </w:r>
           </w:p>
         </w:tc>
       </w:tr>
@@ -1566,6 +1548,14 @@
                 <w:szCs w:val="18"/>
               </w:rPr>
             </w:pPr>
+            <w:r>
+              <w:rPr>
+                <w:rFonts w:asciiTheme="minorHAnsi" w:hAnsiTheme="minorHAnsi" w:cstheme="minorHAnsi"/>
+                <w:sz w:val="18"/>
+                <w:szCs w:val="18"/>
+              </w:rPr>
+              <w:t>MIDTERM EXAM #1</w:t>
+            </w:r>
           </w:p>
         </w:tc>
       </w:tr>
@@ -1643,14 +1633,6 @@
                 <w:szCs w:val="18"/>
               </w:rPr>
             </w:pPr>
-            <w:r>
-              <w:rPr>
-                <w:rFonts w:asciiTheme="minorHAnsi" w:hAnsiTheme="minorHAnsi" w:cstheme="minorHAnsi"/>
-                <w:sz w:val="18"/>
-                <w:szCs w:val="18"/>
-              </w:rPr>
-              <w:t>Project 3 (by 11:59)</w:t>
-            </w:r>
           </w:p>
         </w:tc>
       </w:tr>
@@ -1753,6 +1735,16 @@
                 <w:szCs w:val="18"/>
               </w:rPr>
             </w:pPr>
+            <w:bookmarkStart w:id="0" w:name="_GoBack"/>
+            <w:bookmarkEnd w:id="0"/>
+            <w:r>
+              <w:rPr>
+                <w:rFonts w:asciiTheme="minorHAnsi" w:hAnsiTheme="minorHAnsi" w:cstheme="minorHAnsi"/>
+                <w:sz w:val="18"/>
+                <w:szCs w:val="18"/>
+              </w:rPr>
+              <w:t>Project 3 (by 11:59)</w:t>
+            </w:r>
           </w:p>
         </w:tc>
       </w:tr>

</xml_diff>

<commit_message>
Update session 21 documents and add xml-and-webservices.pptx.
</commit_message>
<xml_diff>
--- a/CPSC-24700/Calendar-CPSC-24700-Fall2017.docx
+++ b/CPSC-24700/Calendar-CPSC-24700-Fall2017.docx
@@ -1217,6 +1217,7 @@
         <w:tc>
           <w:tcPr>
             <w:tcW w:w="1165" w:type="dxa"/>
+            <w:shd w:val="clear" w:color="auto" w:fill="808080" w:themeFill="background1" w:themeFillShade="80"/>
           </w:tcPr>
           <w:p>
             <w:pPr>
@@ -1239,6 +1240,7 @@
         <w:tc>
           <w:tcPr>
             <w:tcW w:w="4410" w:type="dxa"/>
+            <w:shd w:val="clear" w:color="auto" w:fill="808080" w:themeFill="background1" w:themeFillShade="80"/>
           </w:tcPr>
           <w:p>
             <w:pPr>
@@ -1261,6 +1263,7 @@
         <w:tc>
           <w:tcPr>
             <w:tcW w:w="1707" w:type="dxa"/>
+            <w:shd w:val="clear" w:color="auto" w:fill="808080" w:themeFill="background1" w:themeFillShade="80"/>
           </w:tcPr>
           <w:p>
             <w:pPr>
@@ -1275,6 +1278,7 @@
         <w:tc>
           <w:tcPr>
             <w:tcW w:w="1708" w:type="dxa"/>
+            <w:shd w:val="clear" w:color="auto" w:fill="808080" w:themeFill="background1" w:themeFillShade="80"/>
           </w:tcPr>
           <w:p>
             <w:pPr>
@@ -1294,6 +1298,7 @@
         <w:tc>
           <w:tcPr>
             <w:tcW w:w="1165" w:type="dxa"/>
+            <w:shd w:val="clear" w:color="auto" w:fill="808080" w:themeFill="background1" w:themeFillShade="80"/>
           </w:tcPr>
           <w:p>
             <w:pPr>
@@ -1316,6 +1321,7 @@
         <w:tc>
           <w:tcPr>
             <w:tcW w:w="4410" w:type="dxa"/>
+            <w:shd w:val="clear" w:color="auto" w:fill="808080" w:themeFill="background1" w:themeFillShade="80"/>
           </w:tcPr>
           <w:p>
             <w:pPr>
@@ -1338,6 +1344,7 @@
         <w:tc>
           <w:tcPr>
             <w:tcW w:w="1707" w:type="dxa"/>
+            <w:shd w:val="clear" w:color="auto" w:fill="808080" w:themeFill="background1" w:themeFillShade="80"/>
           </w:tcPr>
           <w:p>
             <w:pPr>
@@ -1352,6 +1359,7 @@
         <w:tc>
           <w:tcPr>
             <w:tcW w:w="1708" w:type="dxa"/>
+            <w:shd w:val="clear" w:color="auto" w:fill="808080" w:themeFill="background1" w:themeFillShade="80"/>
           </w:tcPr>
           <w:p>
             <w:pPr>
@@ -1379,6 +1387,7 @@
         <w:tc>
           <w:tcPr>
             <w:tcW w:w="1165" w:type="dxa"/>
+            <w:shd w:val="clear" w:color="auto" w:fill="808080" w:themeFill="background1" w:themeFillShade="80"/>
           </w:tcPr>
           <w:p>
             <w:pPr>
@@ -1401,6 +1410,7 @@
         <w:tc>
           <w:tcPr>
             <w:tcW w:w="4410" w:type="dxa"/>
+            <w:shd w:val="clear" w:color="auto" w:fill="808080" w:themeFill="background1" w:themeFillShade="80"/>
           </w:tcPr>
           <w:p>
             <w:pPr>
@@ -1440,6 +1450,7 @@
         <w:tc>
           <w:tcPr>
             <w:tcW w:w="1707" w:type="dxa"/>
+            <w:shd w:val="clear" w:color="auto" w:fill="808080" w:themeFill="background1" w:themeFillShade="80"/>
           </w:tcPr>
           <w:p>
             <w:pPr>
@@ -1462,6 +1473,7 @@
         <w:tc>
           <w:tcPr>
             <w:tcW w:w="1708" w:type="dxa"/>
+            <w:shd w:val="clear" w:color="auto" w:fill="808080" w:themeFill="background1" w:themeFillShade="80"/>
           </w:tcPr>
           <w:p>
             <w:pPr>
@@ -1481,6 +1493,7 @@
         <w:tc>
           <w:tcPr>
             <w:tcW w:w="1165" w:type="dxa"/>
+            <w:shd w:val="clear" w:color="auto" w:fill="808080" w:themeFill="background1" w:themeFillShade="80"/>
           </w:tcPr>
           <w:p>
             <w:pPr>
@@ -1503,6 +1516,7 @@
         <w:tc>
           <w:tcPr>
             <w:tcW w:w="4410" w:type="dxa"/>
+            <w:shd w:val="clear" w:color="auto" w:fill="808080" w:themeFill="background1" w:themeFillShade="80"/>
           </w:tcPr>
           <w:p>
             <w:pPr>
@@ -1525,6 +1539,7 @@
         <w:tc>
           <w:tcPr>
             <w:tcW w:w="1707" w:type="dxa"/>
+            <w:shd w:val="clear" w:color="auto" w:fill="808080" w:themeFill="background1" w:themeFillShade="80"/>
           </w:tcPr>
           <w:p>
             <w:pPr>
@@ -1539,6 +1554,7 @@
         <w:tc>
           <w:tcPr>
             <w:tcW w:w="1708" w:type="dxa"/>
+            <w:shd w:val="clear" w:color="auto" w:fill="808080" w:themeFill="background1" w:themeFillShade="80"/>
           </w:tcPr>
           <w:p>
             <w:pPr>
@@ -1735,16 +1751,6 @@
                 <w:szCs w:val="18"/>
               </w:rPr>
             </w:pPr>
-            <w:bookmarkStart w:id="0" w:name="_GoBack"/>
-            <w:bookmarkEnd w:id="0"/>
-            <w:r>
-              <w:rPr>
-                <w:rFonts w:asciiTheme="minorHAnsi" w:hAnsiTheme="minorHAnsi" w:cstheme="minorHAnsi"/>
-                <w:sz w:val="18"/>
-                <w:szCs w:val="18"/>
-              </w:rPr>
-              <w:t>Project 3 (by 11:59)</w:t>
-            </w:r>
           </w:p>
         </w:tc>
       </w:tr>
@@ -1905,7 +1911,7 @@
                 <w:sz w:val="18"/>
                 <w:szCs w:val="18"/>
               </w:rPr>
-              <w:t>Quiz 4 (by 11:59)</w:t>
+              <w:t>Project 3 (by 11:59)</w:t>
             </w:r>
           </w:p>
         </w:tc>
@@ -2009,6 +2015,24 @@
                 <w:szCs w:val="18"/>
               </w:rPr>
             </w:pPr>
+            <w:r>
+              <w:rPr>
+                <w:rFonts w:asciiTheme="minorHAnsi" w:hAnsiTheme="minorHAnsi" w:cstheme="minorHAnsi"/>
+                <w:sz w:val="18"/>
+                <w:szCs w:val="18"/>
+              </w:rPr>
+              <w:t>Qu</w:t>
+            </w:r>
+            <w:bookmarkStart w:id="0" w:name="_GoBack"/>
+            <w:bookmarkEnd w:id="0"/>
+            <w:r>
+              <w:rPr>
+                <w:rFonts w:asciiTheme="minorHAnsi" w:hAnsiTheme="minorHAnsi" w:cstheme="minorHAnsi"/>
+                <w:sz w:val="18"/>
+                <w:szCs w:val="18"/>
+              </w:rPr>
+              <w:t>iz 4 (by 11:59)</w:t>
+            </w:r>
           </w:p>
         </w:tc>
       </w:tr>

</xml_diff>

<commit_message>
Update session 23 documents.
</commit_message>
<xml_diff>
--- a/CPSC-24700/Calendar-CPSC-24700-Fall2017.docx
+++ b/CPSC-24700/Calendar-CPSC-24700-Fall2017.docx
@@ -1582,6 +1582,7 @@
         <w:tc>
           <w:tcPr>
             <w:tcW w:w="1165" w:type="dxa"/>
+            <w:shd w:val="clear" w:color="auto" w:fill="808080" w:themeFill="background1" w:themeFillShade="80"/>
           </w:tcPr>
           <w:p>
             <w:pPr>
@@ -1604,6 +1605,7 @@
         <w:tc>
           <w:tcPr>
             <w:tcW w:w="4410" w:type="dxa"/>
+            <w:shd w:val="clear" w:color="auto" w:fill="808080" w:themeFill="background1" w:themeFillShade="80"/>
           </w:tcPr>
           <w:p>
             <w:pPr>
@@ -1626,6 +1628,7 @@
         <w:tc>
           <w:tcPr>
             <w:tcW w:w="1707" w:type="dxa"/>
+            <w:shd w:val="clear" w:color="auto" w:fill="808080" w:themeFill="background1" w:themeFillShade="80"/>
           </w:tcPr>
           <w:p>
             <w:pPr>
@@ -1640,6 +1643,7 @@
         <w:tc>
           <w:tcPr>
             <w:tcW w:w="1708" w:type="dxa"/>
+            <w:shd w:val="clear" w:color="auto" w:fill="808080" w:themeFill="background1" w:themeFillShade="80"/>
           </w:tcPr>
           <w:p>
             <w:pPr>
@@ -1659,6 +1663,7 @@
         <w:tc>
           <w:tcPr>
             <w:tcW w:w="1165" w:type="dxa"/>
+            <w:shd w:val="clear" w:color="auto" w:fill="808080" w:themeFill="background1" w:themeFillShade="80"/>
           </w:tcPr>
           <w:p>
             <w:pPr>
@@ -1681,6 +1686,7 @@
         <w:tc>
           <w:tcPr>
             <w:tcW w:w="4410" w:type="dxa"/>
+            <w:shd w:val="clear" w:color="auto" w:fill="808080" w:themeFill="background1" w:themeFillShade="80"/>
           </w:tcPr>
           <w:p>
             <w:pPr>
@@ -1720,6 +1726,7 @@
         <w:tc>
           <w:tcPr>
             <w:tcW w:w="1707" w:type="dxa"/>
+            <w:shd w:val="clear" w:color="auto" w:fill="808080" w:themeFill="background1" w:themeFillShade="80"/>
           </w:tcPr>
           <w:p>
             <w:pPr>
@@ -1742,6 +1749,7 @@
         <w:tc>
           <w:tcPr>
             <w:tcW w:w="1708" w:type="dxa"/>
+            <w:shd w:val="clear" w:color="auto" w:fill="808080" w:themeFill="background1" w:themeFillShade="80"/>
           </w:tcPr>
           <w:p>
             <w:pPr>
@@ -1905,14 +1913,6 @@
                 <w:szCs w:val="18"/>
               </w:rPr>
             </w:pPr>
-            <w:r>
-              <w:rPr>
-                <w:rFonts w:asciiTheme="minorHAnsi" w:hAnsiTheme="minorHAnsi" w:cstheme="minorHAnsi"/>
-                <w:sz w:val="18"/>
-                <w:szCs w:val="18"/>
-              </w:rPr>
-              <w:t>Project 3 (by 11:59)</w:t>
-            </w:r>
           </w:p>
         </w:tc>
       </w:tr>
@@ -1962,77 +1962,61 @@
               </w:rPr>
               <w:t>Class (25) – Week 9</w:t>
             </w:r>
-          </w:p>
-          <w:p>
-            <w:pPr>
-              <w:rPr>
-                <w:rFonts w:asciiTheme="minorHAnsi" w:hAnsiTheme="minorHAnsi" w:cstheme="minorHAnsi"/>
-                <w:sz w:val="18"/>
-                <w:szCs w:val="18"/>
-              </w:rPr>
-            </w:pPr>
-            <w:r>
-              <w:rPr>
-                <w:rFonts w:asciiTheme="minorHAnsi" w:hAnsiTheme="minorHAnsi" w:cstheme="minorHAnsi"/>
-                <w:sz w:val="18"/>
-                <w:szCs w:val="18"/>
-              </w:rPr>
-              <w:t>Week 9 Lab</w:t>
-            </w:r>
-          </w:p>
-        </w:tc>
-        <w:tc>
-          <w:tcPr>
-            <w:tcW w:w="1707" w:type="dxa"/>
-          </w:tcPr>
-          <w:p>
-            <w:pPr>
-              <w:rPr>
-                <w:rFonts w:asciiTheme="minorHAnsi" w:hAnsiTheme="minorHAnsi" w:cstheme="minorHAnsi"/>
-                <w:sz w:val="18"/>
-                <w:szCs w:val="18"/>
-              </w:rPr>
-            </w:pPr>
-            <w:r>
-              <w:rPr>
-                <w:rFonts w:asciiTheme="minorHAnsi" w:hAnsiTheme="minorHAnsi" w:cstheme="minorHAnsi"/>
-                <w:sz w:val="18"/>
-                <w:szCs w:val="18"/>
-              </w:rPr>
-              <w:t>Ch.10</w:t>
-            </w:r>
-          </w:p>
-        </w:tc>
-        <w:tc>
-          <w:tcPr>
-            <w:tcW w:w="1708" w:type="dxa"/>
-          </w:tcPr>
-          <w:p>
-            <w:pPr>
-              <w:rPr>
-                <w:rFonts w:asciiTheme="minorHAnsi" w:hAnsiTheme="minorHAnsi" w:cstheme="minorHAnsi"/>
-                <w:sz w:val="18"/>
-                <w:szCs w:val="18"/>
-              </w:rPr>
-            </w:pPr>
-            <w:r>
-              <w:rPr>
-                <w:rFonts w:asciiTheme="minorHAnsi" w:hAnsiTheme="minorHAnsi" w:cstheme="minorHAnsi"/>
-                <w:sz w:val="18"/>
-                <w:szCs w:val="18"/>
-              </w:rPr>
-              <w:t>Qu</w:t>
-            </w:r>
             <w:bookmarkStart w:id="0" w:name="_GoBack"/>
             <w:bookmarkEnd w:id="0"/>
-            <w:r>
-              <w:rPr>
-                <w:rFonts w:asciiTheme="minorHAnsi" w:hAnsiTheme="minorHAnsi" w:cstheme="minorHAnsi"/>
-                <w:sz w:val="18"/>
-                <w:szCs w:val="18"/>
-              </w:rPr>
-              <w:t>iz 4 (by 11:59)</w:t>
-            </w:r>
+          </w:p>
+          <w:p>
+            <w:pPr>
+              <w:rPr>
+                <w:rFonts w:asciiTheme="minorHAnsi" w:hAnsiTheme="minorHAnsi" w:cstheme="minorHAnsi"/>
+                <w:sz w:val="18"/>
+                <w:szCs w:val="18"/>
+              </w:rPr>
+            </w:pPr>
+            <w:r>
+              <w:rPr>
+                <w:rFonts w:asciiTheme="minorHAnsi" w:hAnsiTheme="minorHAnsi" w:cstheme="minorHAnsi"/>
+                <w:sz w:val="18"/>
+                <w:szCs w:val="18"/>
+              </w:rPr>
+              <w:t>Week 9 Lab</w:t>
+            </w:r>
+          </w:p>
+        </w:tc>
+        <w:tc>
+          <w:tcPr>
+            <w:tcW w:w="1707" w:type="dxa"/>
+          </w:tcPr>
+          <w:p>
+            <w:pPr>
+              <w:rPr>
+                <w:rFonts w:asciiTheme="minorHAnsi" w:hAnsiTheme="minorHAnsi" w:cstheme="minorHAnsi"/>
+                <w:sz w:val="18"/>
+                <w:szCs w:val="18"/>
+              </w:rPr>
+            </w:pPr>
+            <w:r>
+              <w:rPr>
+                <w:rFonts w:asciiTheme="minorHAnsi" w:hAnsiTheme="minorHAnsi" w:cstheme="minorHAnsi"/>
+                <w:sz w:val="18"/>
+                <w:szCs w:val="18"/>
+              </w:rPr>
+              <w:t>Ch.10</w:t>
+            </w:r>
+          </w:p>
+        </w:tc>
+        <w:tc>
+          <w:tcPr>
+            <w:tcW w:w="1708" w:type="dxa"/>
+          </w:tcPr>
+          <w:p>
+            <w:pPr>
+              <w:rPr>
+                <w:rFonts w:asciiTheme="minorHAnsi" w:hAnsiTheme="minorHAnsi" w:cstheme="minorHAnsi"/>
+                <w:sz w:val="18"/>
+                <w:szCs w:val="18"/>
+              </w:rPr>
+            </w:pPr>
           </w:p>
         </w:tc>
       </w:tr>
@@ -2187,6 +2171,14 @@
                 <w:szCs w:val="18"/>
               </w:rPr>
             </w:pPr>
+            <w:r>
+              <w:rPr>
+                <w:rFonts w:asciiTheme="minorHAnsi" w:hAnsiTheme="minorHAnsi" w:cstheme="minorHAnsi"/>
+                <w:sz w:val="18"/>
+                <w:szCs w:val="18"/>
+              </w:rPr>
+              <w:t>Quiz 4 (by 11:59)</w:t>
+            </w:r>
           </w:p>
         </w:tc>
       </w:tr>

</xml_diff>

<commit_message>
Update session 28 documents.
</commit_message>
<xml_diff>
--- a/CPSC-24700/Calendar-CPSC-24700-Fall2017.docx
+++ b/CPSC-24700/Calendar-CPSC-24700-Fall2017.docx
@@ -1769,15 +1769,17 @@
         <w:tc>
           <w:tcPr>
             <w:tcW w:w="1165" w:type="dxa"/>
-          </w:tcPr>
-          <w:p>
-            <w:pPr>
-              <w:rPr>
-                <w:rFonts w:asciiTheme="minorHAnsi" w:hAnsiTheme="minorHAnsi" w:cstheme="minorHAnsi"/>
-                <w:sz w:val="18"/>
-                <w:szCs w:val="18"/>
-              </w:rPr>
-            </w:pPr>
+            <w:shd w:val="clear" w:color="auto" w:fill="808080" w:themeFill="background1" w:themeFillShade="80"/>
+          </w:tcPr>
+          <w:p>
+            <w:pPr>
+              <w:rPr>
+                <w:rFonts w:asciiTheme="minorHAnsi" w:hAnsiTheme="minorHAnsi" w:cstheme="minorHAnsi"/>
+                <w:sz w:val="18"/>
+                <w:szCs w:val="18"/>
+              </w:rPr>
+            </w:pPr>
+            <w:bookmarkStart w:id="0" w:name="_GoBack" w:colFirst="0" w:colLast="3"/>
             <w:r>
               <w:rPr>
                 <w:rFonts w:asciiTheme="minorHAnsi" w:hAnsiTheme="minorHAnsi" w:cstheme="minorHAnsi"/>
@@ -1791,6 +1793,7 @@
         <w:tc>
           <w:tcPr>
             <w:tcW w:w="4410" w:type="dxa"/>
+            <w:shd w:val="clear" w:color="auto" w:fill="808080" w:themeFill="background1" w:themeFillShade="80"/>
           </w:tcPr>
           <w:p>
             <w:pPr>
@@ -1813,6 +1816,7 @@
         <w:tc>
           <w:tcPr>
             <w:tcW w:w="1707" w:type="dxa"/>
+            <w:shd w:val="clear" w:color="auto" w:fill="808080" w:themeFill="background1" w:themeFillShade="80"/>
           </w:tcPr>
           <w:p>
             <w:pPr>
@@ -1827,6 +1831,7 @@
         <w:tc>
           <w:tcPr>
             <w:tcW w:w="1708" w:type="dxa"/>
+            <w:shd w:val="clear" w:color="auto" w:fill="808080" w:themeFill="background1" w:themeFillShade="80"/>
           </w:tcPr>
           <w:p>
             <w:pPr>
@@ -1846,6 +1851,7 @@
         <w:tc>
           <w:tcPr>
             <w:tcW w:w="1165" w:type="dxa"/>
+            <w:shd w:val="clear" w:color="auto" w:fill="808080" w:themeFill="background1" w:themeFillShade="80"/>
           </w:tcPr>
           <w:p>
             <w:pPr>
@@ -1868,6 +1874,7 @@
         <w:tc>
           <w:tcPr>
             <w:tcW w:w="4410" w:type="dxa"/>
+            <w:shd w:val="clear" w:color="auto" w:fill="808080" w:themeFill="background1" w:themeFillShade="80"/>
           </w:tcPr>
           <w:p>
             <w:pPr>
@@ -1890,6 +1897,7 @@
         <w:tc>
           <w:tcPr>
             <w:tcW w:w="1707" w:type="dxa"/>
+            <w:shd w:val="clear" w:color="auto" w:fill="808080" w:themeFill="background1" w:themeFillShade="80"/>
           </w:tcPr>
           <w:p>
             <w:pPr>
@@ -1904,6 +1912,7 @@
         <w:tc>
           <w:tcPr>
             <w:tcW w:w="1708" w:type="dxa"/>
+            <w:shd w:val="clear" w:color="auto" w:fill="808080" w:themeFill="background1" w:themeFillShade="80"/>
           </w:tcPr>
           <w:p>
             <w:pPr>
@@ -1923,6 +1932,7 @@
         <w:tc>
           <w:tcPr>
             <w:tcW w:w="1165" w:type="dxa"/>
+            <w:shd w:val="clear" w:color="auto" w:fill="808080" w:themeFill="background1" w:themeFillShade="80"/>
           </w:tcPr>
           <w:p>
             <w:pPr>
@@ -1945,6 +1955,7 @@
         <w:tc>
           <w:tcPr>
             <w:tcW w:w="4410" w:type="dxa"/>
+            <w:shd w:val="clear" w:color="auto" w:fill="808080" w:themeFill="background1" w:themeFillShade="80"/>
           </w:tcPr>
           <w:p>
             <w:pPr>
@@ -1962,8 +1973,6 @@
               </w:rPr>
               <w:t>Class (25) – Week 9</w:t>
             </w:r>
-            <w:bookmarkStart w:id="0" w:name="_GoBack"/>
-            <w:bookmarkEnd w:id="0"/>
           </w:p>
           <w:p>
             <w:pPr>
@@ -1986,6 +1995,7 @@
         <w:tc>
           <w:tcPr>
             <w:tcW w:w="1707" w:type="dxa"/>
+            <w:shd w:val="clear" w:color="auto" w:fill="808080" w:themeFill="background1" w:themeFillShade="80"/>
           </w:tcPr>
           <w:p>
             <w:pPr>
@@ -2008,6 +2018,7 @@
         <w:tc>
           <w:tcPr>
             <w:tcW w:w="1708" w:type="dxa"/>
+            <w:shd w:val="clear" w:color="auto" w:fill="808080" w:themeFill="background1" w:themeFillShade="80"/>
           </w:tcPr>
           <w:p>
             <w:pPr>
@@ -2020,6 +2031,7 @@
           </w:p>
         </w:tc>
       </w:tr>
+      <w:bookmarkEnd w:id="0"/>
       <w:tr>
         <w:trPr>
           <w:cantSplit/>

</xml_diff>

<commit_message>
Add contact manager v5.
</commit_message>
<xml_diff>
--- a/CPSC-24700/Calendar-CPSC-24700-Fall2017.docx
+++ b/CPSC-24700/Calendar-CPSC-24700-Fall2017.docx
@@ -1779,7 +1779,6 @@
                 <w:szCs w:val="18"/>
               </w:rPr>
             </w:pPr>
-            <w:bookmarkStart w:id="0" w:name="_GoBack" w:colFirst="0" w:colLast="3"/>
             <w:r>
               <w:rPr>
                 <w:rFonts w:asciiTheme="minorHAnsi" w:hAnsiTheme="minorHAnsi" w:cstheme="minorHAnsi"/>
@@ -2031,7 +2030,6 @@
           </w:p>
         </w:tc>
       </w:tr>
-      <w:bookmarkEnd w:id="0"/>
       <w:tr>
         <w:trPr>
           <w:cantSplit/>
@@ -2039,6 +2037,7 @@
         <w:tc>
           <w:tcPr>
             <w:tcW w:w="1165" w:type="dxa"/>
+            <w:shd w:val="clear" w:color="auto" w:fill="808080" w:themeFill="background1" w:themeFillShade="80"/>
           </w:tcPr>
           <w:p>
             <w:pPr>
@@ -2061,6 +2060,7 @@
         <w:tc>
           <w:tcPr>
             <w:tcW w:w="4410" w:type="dxa"/>
+            <w:shd w:val="clear" w:color="auto" w:fill="808080" w:themeFill="background1" w:themeFillShade="80"/>
           </w:tcPr>
           <w:p>
             <w:pPr>
@@ -2083,6 +2083,7 @@
         <w:tc>
           <w:tcPr>
             <w:tcW w:w="1707" w:type="dxa"/>
+            <w:shd w:val="clear" w:color="auto" w:fill="808080" w:themeFill="background1" w:themeFillShade="80"/>
           </w:tcPr>
           <w:p>
             <w:pPr>
@@ -2097,6 +2098,7 @@
         <w:tc>
           <w:tcPr>
             <w:tcW w:w="1708" w:type="dxa"/>
+            <w:shd w:val="clear" w:color="auto" w:fill="808080" w:themeFill="background1" w:themeFillShade="80"/>
           </w:tcPr>
           <w:p>
             <w:pPr>
@@ -2116,6 +2118,7 @@
         <w:tc>
           <w:tcPr>
             <w:tcW w:w="1165" w:type="dxa"/>
+            <w:shd w:val="clear" w:color="auto" w:fill="808080" w:themeFill="background1" w:themeFillShade="80"/>
           </w:tcPr>
           <w:p>
             <w:pPr>
@@ -2138,6 +2141,7 @@
         <w:tc>
           <w:tcPr>
             <w:tcW w:w="4410" w:type="dxa"/>
+            <w:shd w:val="clear" w:color="auto" w:fill="808080" w:themeFill="background1" w:themeFillShade="80"/>
           </w:tcPr>
           <w:p>
             <w:pPr>
@@ -2160,6 +2164,7 @@
         <w:tc>
           <w:tcPr>
             <w:tcW w:w="1707" w:type="dxa"/>
+            <w:shd w:val="clear" w:color="auto" w:fill="808080" w:themeFill="background1" w:themeFillShade="80"/>
           </w:tcPr>
           <w:p>
             <w:pPr>
@@ -2174,6 +2179,7 @@
         <w:tc>
           <w:tcPr>
             <w:tcW w:w="1708" w:type="dxa"/>
+            <w:shd w:val="clear" w:color="auto" w:fill="808080" w:themeFill="background1" w:themeFillShade="80"/>
           </w:tcPr>
           <w:p>
             <w:pPr>
@@ -2201,6 +2207,7 @@
         <w:tc>
           <w:tcPr>
             <w:tcW w:w="1165" w:type="dxa"/>
+            <w:shd w:val="clear" w:color="auto" w:fill="808080" w:themeFill="background1" w:themeFillShade="80"/>
           </w:tcPr>
           <w:p>
             <w:pPr>
@@ -2223,6 +2230,7 @@
         <w:tc>
           <w:tcPr>
             <w:tcW w:w="4410" w:type="dxa"/>
+            <w:shd w:val="clear" w:color="auto" w:fill="808080" w:themeFill="background1" w:themeFillShade="80"/>
           </w:tcPr>
           <w:p>
             <w:pPr>
@@ -2262,6 +2270,7 @@
         <w:tc>
           <w:tcPr>
             <w:tcW w:w="1707" w:type="dxa"/>
+            <w:shd w:val="clear" w:color="auto" w:fill="808080" w:themeFill="background1" w:themeFillShade="80"/>
           </w:tcPr>
           <w:p>
             <w:pPr>
@@ -2284,6 +2293,7 @@
         <w:tc>
           <w:tcPr>
             <w:tcW w:w="1708" w:type="dxa"/>
+            <w:shd w:val="clear" w:color="auto" w:fill="808080" w:themeFill="background1" w:themeFillShade="80"/>
           </w:tcPr>
           <w:p>
             <w:pPr>
@@ -2447,14 +2457,6 @@
                 <w:szCs w:val="18"/>
               </w:rPr>
             </w:pPr>
-            <w:r>
-              <w:rPr>
-                <w:rFonts w:asciiTheme="minorHAnsi" w:hAnsiTheme="minorHAnsi" w:cstheme="minorHAnsi"/>
-                <w:sz w:val="18"/>
-                <w:szCs w:val="18"/>
-              </w:rPr>
-              <w:t>Project 4 (by 11:59)</w:t>
-            </w:r>
           </w:p>
         </w:tc>
       </w:tr>
@@ -2543,6 +2545,8 @@
               </w:rPr>
               <w:t>Ch.13</w:t>
             </w:r>
+            <w:bookmarkStart w:id="0" w:name="_GoBack"/>
+            <w:bookmarkEnd w:id="0"/>
           </w:p>
         </w:tc>
         <w:tc>
@@ -2634,6 +2638,14 @@
                 <w:szCs w:val="18"/>
               </w:rPr>
             </w:pPr>
+            <w:r>
+              <w:rPr>
+                <w:rFonts w:asciiTheme="minorHAnsi" w:hAnsiTheme="minorHAnsi" w:cstheme="minorHAnsi"/>
+                <w:sz w:val="18"/>
+                <w:szCs w:val="18"/>
+              </w:rPr>
+              <w:t>Project 4 (by 11:59)</w:t>
+            </w:r>
           </w:p>
         </w:tc>
       </w:tr>
@@ -3274,14 +3286,6 @@
                 <w:szCs w:val="18"/>
               </w:rPr>
             </w:pPr>
-            <w:r>
-              <w:rPr>
-                <w:rFonts w:asciiTheme="minorHAnsi" w:hAnsiTheme="minorHAnsi" w:cstheme="minorHAnsi"/>
-                <w:sz w:val="18"/>
-                <w:szCs w:val="18"/>
-              </w:rPr>
-              <w:t>Project? (by 11:59)</w:t>
-            </w:r>
           </w:p>
         </w:tc>
       </w:tr>
@@ -3519,7 +3523,15 @@
                 <w:sz w:val="18"/>
                 <w:szCs w:val="18"/>
               </w:rPr>
-              <w:t>Project 6 (by 11:59)</w:t>
+              <w:t>Project 5</w:t>
+            </w:r>
+            <w:r>
+              <w:rPr>
+                <w:rFonts w:asciiTheme="minorHAnsi" w:hAnsiTheme="minorHAnsi" w:cstheme="minorHAnsi"/>
+                <w:sz w:val="18"/>
+                <w:szCs w:val="18"/>
+              </w:rPr>
+              <w:t xml:space="preserve"> (by 11:59)</w:t>
             </w:r>
           </w:p>
         </w:tc>

</xml_diff>

<commit_message>
Update session 31 documents.
</commit_message>
<xml_diff>
--- a/CPSC-24700/Calendar-CPSC-24700-Fall2017.docx
+++ b/CPSC-24700/Calendar-CPSC-24700-Fall2017.docx
@@ -2280,14 +2280,6 @@
                 <w:szCs w:val="18"/>
               </w:rPr>
             </w:pPr>
-            <w:r>
-              <w:rPr>
-                <w:rFonts w:asciiTheme="minorHAnsi" w:hAnsiTheme="minorHAnsi" w:cstheme="minorHAnsi"/>
-                <w:sz w:val="18"/>
-                <w:szCs w:val="18"/>
-              </w:rPr>
-              <w:t>Ch.9</w:t>
-            </w:r>
           </w:p>
         </w:tc>
         <w:tc>
@@ -2443,6 +2435,14 @@
                 <w:szCs w:val="18"/>
               </w:rPr>
             </w:pPr>
+            <w:r>
+              <w:rPr>
+                <w:rFonts w:asciiTheme="minorHAnsi" w:hAnsiTheme="minorHAnsi" w:cstheme="minorHAnsi"/>
+                <w:sz w:val="18"/>
+                <w:szCs w:val="18"/>
+              </w:rPr>
+              <w:t>Ch.9</w:t>
+            </w:r>
           </w:p>
         </w:tc>
         <w:tc>
@@ -2507,23 +2507,6 @@
               <w:t>Class (31) – Week 11</w:t>
             </w:r>
           </w:p>
-          <w:p>
-            <w:pPr>
-              <w:rPr>
-                <w:rFonts w:asciiTheme="minorHAnsi" w:hAnsiTheme="minorHAnsi" w:cstheme="minorHAnsi"/>
-                <w:sz w:val="18"/>
-                <w:szCs w:val="18"/>
-              </w:rPr>
-            </w:pPr>
-            <w:r>
-              <w:rPr>
-                <w:rFonts w:asciiTheme="minorHAnsi" w:hAnsiTheme="minorHAnsi" w:cstheme="minorHAnsi"/>
-                <w:sz w:val="18"/>
-                <w:szCs w:val="18"/>
-              </w:rPr>
-              <w:t>Week 11 Lab</w:t>
-            </w:r>
-          </w:p>
         </w:tc>
         <w:tc>
           <w:tcPr>
@@ -2537,16 +2520,6 @@
                 <w:szCs w:val="18"/>
               </w:rPr>
             </w:pPr>
-            <w:r>
-              <w:rPr>
-                <w:rFonts w:asciiTheme="minorHAnsi" w:hAnsiTheme="minorHAnsi" w:cstheme="minorHAnsi"/>
-                <w:sz w:val="18"/>
-                <w:szCs w:val="18"/>
-              </w:rPr>
-              <w:t>Ch.13</w:t>
-            </w:r>
-            <w:bookmarkStart w:id="0" w:name="_GoBack"/>
-            <w:bookmarkEnd w:id="0"/>
           </w:p>
         </w:tc>
         <w:tc>
@@ -2648,6 +2621,8 @@
             </w:r>
           </w:p>
         </w:tc>
+        <w:bookmarkStart w:id="0" w:name="_GoBack"/>
+        <w:bookmarkEnd w:id="0"/>
       </w:tr>
       <w:tr>
         <w:trPr>
@@ -2802,6 +2777,14 @@
                 <w:szCs w:val="18"/>
               </w:rPr>
             </w:pPr>
+            <w:r>
+              <w:rPr>
+                <w:rFonts w:asciiTheme="minorHAnsi" w:hAnsiTheme="minorHAnsi" w:cstheme="minorHAnsi"/>
+                <w:sz w:val="18"/>
+                <w:szCs w:val="18"/>
+              </w:rPr>
+              <w:t>Ch.13</w:t>
+            </w:r>
           </w:p>
         </w:tc>
         <w:tc>
@@ -3523,15 +3506,7 @@
                 <w:sz w:val="18"/>
                 <w:szCs w:val="18"/>
               </w:rPr>
-              <w:t>Project 5</w:t>
-            </w:r>
-            <w:r>
-              <w:rPr>
-                <w:rFonts w:asciiTheme="minorHAnsi" w:hAnsiTheme="minorHAnsi" w:cstheme="minorHAnsi"/>
-                <w:sz w:val="18"/>
-                <w:szCs w:val="18"/>
-              </w:rPr>
-              <w:t xml:space="preserve"> (by 11:59)</w:t>
+              <w:t>Project 5 (by 11:59)</w:t>
             </w:r>
           </w:p>
         </w:tc>

</xml_diff>

<commit_message>
Update session 33 documents.
</commit_message>
<xml_diff>
--- a/CPSC-24700/Calendar-CPSC-24700-Fall2017.docx
+++ b/CPSC-24700/Calendar-CPSC-24700-Fall2017.docx
@@ -2305,6 +2305,7 @@
         <w:tc>
           <w:tcPr>
             <w:tcW w:w="1165" w:type="dxa"/>
+            <w:shd w:val="clear" w:color="auto" w:fill="808080" w:themeFill="background1" w:themeFillShade="80"/>
           </w:tcPr>
           <w:p>
             <w:pPr>
@@ -2327,6 +2328,7 @@
         <w:tc>
           <w:tcPr>
             <w:tcW w:w="4410" w:type="dxa"/>
+            <w:shd w:val="clear" w:color="auto" w:fill="808080" w:themeFill="background1" w:themeFillShade="80"/>
           </w:tcPr>
           <w:p>
             <w:pPr>
@@ -2349,6 +2351,7 @@
         <w:tc>
           <w:tcPr>
             <w:tcW w:w="1707" w:type="dxa"/>
+            <w:shd w:val="clear" w:color="auto" w:fill="808080" w:themeFill="background1" w:themeFillShade="80"/>
           </w:tcPr>
           <w:p>
             <w:pPr>
@@ -2363,6 +2366,7 @@
         <w:tc>
           <w:tcPr>
             <w:tcW w:w="1708" w:type="dxa"/>
+            <w:shd w:val="clear" w:color="auto" w:fill="808080" w:themeFill="background1" w:themeFillShade="80"/>
           </w:tcPr>
           <w:p>
             <w:pPr>
@@ -2382,6 +2386,7 @@
         <w:tc>
           <w:tcPr>
             <w:tcW w:w="1165" w:type="dxa"/>
+            <w:shd w:val="clear" w:color="auto" w:fill="808080" w:themeFill="background1" w:themeFillShade="80"/>
           </w:tcPr>
           <w:p>
             <w:pPr>
@@ -2404,6 +2409,7 @@
         <w:tc>
           <w:tcPr>
             <w:tcW w:w="4410" w:type="dxa"/>
+            <w:shd w:val="clear" w:color="auto" w:fill="808080" w:themeFill="background1" w:themeFillShade="80"/>
           </w:tcPr>
           <w:p>
             <w:pPr>
@@ -2426,6 +2432,7 @@
         <w:tc>
           <w:tcPr>
             <w:tcW w:w="1707" w:type="dxa"/>
+            <w:shd w:val="clear" w:color="auto" w:fill="808080" w:themeFill="background1" w:themeFillShade="80"/>
           </w:tcPr>
           <w:p>
             <w:pPr>
@@ -2448,6 +2455,7 @@
         <w:tc>
           <w:tcPr>
             <w:tcW w:w="1708" w:type="dxa"/>
+            <w:shd w:val="clear" w:color="auto" w:fill="808080" w:themeFill="background1" w:themeFillShade="80"/>
           </w:tcPr>
           <w:p>
             <w:pPr>
@@ -2467,6 +2475,7 @@
         <w:tc>
           <w:tcPr>
             <w:tcW w:w="1165" w:type="dxa"/>
+            <w:shd w:val="clear" w:color="auto" w:fill="808080" w:themeFill="background1" w:themeFillShade="80"/>
           </w:tcPr>
           <w:p>
             <w:pPr>
@@ -2489,6 +2498,7 @@
         <w:tc>
           <w:tcPr>
             <w:tcW w:w="4410" w:type="dxa"/>
+            <w:shd w:val="clear" w:color="auto" w:fill="808080" w:themeFill="background1" w:themeFillShade="80"/>
           </w:tcPr>
           <w:p>
             <w:pPr>
@@ -2511,6 +2521,7 @@
         <w:tc>
           <w:tcPr>
             <w:tcW w:w="1707" w:type="dxa"/>
+            <w:shd w:val="clear" w:color="auto" w:fill="808080" w:themeFill="background1" w:themeFillShade="80"/>
           </w:tcPr>
           <w:p>
             <w:pPr>
@@ -2525,6 +2536,7 @@
         <w:tc>
           <w:tcPr>
             <w:tcW w:w="1708" w:type="dxa"/>
+            <w:shd w:val="clear" w:color="auto" w:fill="808080" w:themeFill="background1" w:themeFillShade="80"/>
           </w:tcPr>
           <w:p>
             <w:pPr>
@@ -2621,8 +2633,6 @@
             </w:r>
           </w:p>
         </w:tc>
-        <w:bookmarkStart w:id="0" w:name="_GoBack"/>
-        <w:bookmarkEnd w:id="0"/>
       </w:tr>
       <w:tr>
         <w:trPr>
@@ -2763,6 +2773,8 @@
               </w:rPr>
               <w:t>Class (34) – Week 12</w:t>
             </w:r>
+            <w:bookmarkStart w:id="0" w:name="_GoBack"/>
+            <w:bookmarkEnd w:id="0"/>
           </w:p>
         </w:tc>
         <w:tc>

</xml_diff>

<commit_message>
Update session 37 documents and add link to mapreduce presentation.
</commit_message>
<xml_diff>
--- a/CPSC-24700/Calendar-CPSC-24700-Fall2017.docx
+++ b/CPSC-24700/Calendar-CPSC-24700-Fall2017.docx
@@ -329,8 +329,8 @@
         <w:tblLook w:val="04A0" w:firstRow="1" w:lastRow="0" w:firstColumn="1" w:lastColumn="0" w:noHBand="0" w:noVBand="1"/>
       </w:tblPr>
       <w:tblGrid>
-        <w:gridCol w:w="1165"/>
-        <w:gridCol w:w="4410"/>
+        <w:gridCol w:w="1254"/>
+        <w:gridCol w:w="4321"/>
         <w:gridCol w:w="1707"/>
         <w:gridCol w:w="1708"/>
       </w:tblGrid>
@@ -340,7 +340,7 @@
         </w:trPr>
         <w:tc>
           <w:tcPr>
-            <w:tcW w:w="1165" w:type="dxa"/>
+            <w:tcW w:w="1254" w:type="dxa"/>
             <w:shd w:val="clear" w:color="auto" w:fill="BFBFBF" w:themeFill="background1" w:themeFillShade="BF"/>
           </w:tcPr>
           <w:p>
@@ -363,7 +363,7 @@
         </w:tc>
         <w:tc>
           <w:tcPr>
-            <w:tcW w:w="4410" w:type="dxa"/>
+            <w:tcW w:w="4321" w:type="dxa"/>
             <w:shd w:val="clear" w:color="auto" w:fill="BFBFBF" w:themeFill="background1" w:themeFillShade="BF"/>
           </w:tcPr>
           <w:p>
@@ -437,7 +437,7 @@
         </w:trPr>
         <w:tc>
           <w:tcPr>
-            <w:tcW w:w="1165" w:type="dxa"/>
+            <w:tcW w:w="1254" w:type="dxa"/>
             <w:shd w:val="clear" w:color="auto" w:fill="808080" w:themeFill="background1" w:themeFillShade="80"/>
           </w:tcPr>
           <w:p>
@@ -460,7 +460,7 @@
         </w:tc>
         <w:tc>
           <w:tcPr>
-            <w:tcW w:w="4410" w:type="dxa"/>
+            <w:tcW w:w="4321" w:type="dxa"/>
             <w:shd w:val="clear" w:color="auto" w:fill="808080" w:themeFill="background1" w:themeFillShade="80"/>
           </w:tcPr>
           <w:p>
@@ -573,7 +573,7 @@
         </w:trPr>
         <w:tc>
           <w:tcPr>
-            <w:tcW w:w="1165" w:type="dxa"/>
+            <w:tcW w:w="1254" w:type="dxa"/>
             <w:shd w:val="clear" w:color="auto" w:fill="808080" w:themeFill="background1" w:themeFillShade="80"/>
           </w:tcPr>
           <w:p>
@@ -596,7 +596,7 @@
         </w:tc>
         <w:tc>
           <w:tcPr>
-            <w:tcW w:w="4410" w:type="dxa"/>
+            <w:tcW w:w="4321" w:type="dxa"/>
             <w:shd w:val="clear" w:color="auto" w:fill="808080" w:themeFill="background1" w:themeFillShade="80"/>
           </w:tcPr>
           <w:p>
@@ -719,7 +719,7 @@
         </w:trPr>
         <w:tc>
           <w:tcPr>
-            <w:tcW w:w="1165" w:type="dxa"/>
+            <w:tcW w:w="1254" w:type="dxa"/>
             <w:shd w:val="clear" w:color="auto" w:fill="808080" w:themeFill="background1" w:themeFillShade="80"/>
           </w:tcPr>
           <w:p>
@@ -742,7 +742,7 @@
         </w:tc>
         <w:tc>
           <w:tcPr>
-            <w:tcW w:w="4410" w:type="dxa"/>
+            <w:tcW w:w="4321" w:type="dxa"/>
             <w:shd w:val="clear" w:color="auto" w:fill="808080" w:themeFill="background1" w:themeFillShade="80"/>
           </w:tcPr>
           <w:p>
@@ -817,7 +817,7 @@
         </w:trPr>
         <w:tc>
           <w:tcPr>
-            <w:tcW w:w="1165" w:type="dxa"/>
+            <w:tcW w:w="1254" w:type="dxa"/>
             <w:shd w:val="clear" w:color="auto" w:fill="808080" w:themeFill="background1" w:themeFillShade="80"/>
           </w:tcPr>
           <w:p>
@@ -840,7 +840,7 @@
         </w:tc>
         <w:tc>
           <w:tcPr>
-            <w:tcW w:w="4410" w:type="dxa"/>
+            <w:tcW w:w="4321" w:type="dxa"/>
             <w:shd w:val="clear" w:color="auto" w:fill="808080" w:themeFill="background1" w:themeFillShade="80"/>
           </w:tcPr>
           <w:p>
@@ -963,7 +963,7 @@
         </w:trPr>
         <w:tc>
           <w:tcPr>
-            <w:tcW w:w="1165" w:type="dxa"/>
+            <w:tcW w:w="1254" w:type="dxa"/>
             <w:shd w:val="clear" w:color="auto" w:fill="808080" w:themeFill="background1" w:themeFillShade="80"/>
           </w:tcPr>
           <w:p>
@@ -986,7 +986,7 @@
         </w:tc>
         <w:tc>
           <w:tcPr>
-            <w:tcW w:w="4410" w:type="dxa"/>
+            <w:tcW w:w="4321" w:type="dxa"/>
             <w:shd w:val="clear" w:color="auto" w:fill="808080" w:themeFill="background1" w:themeFillShade="80"/>
           </w:tcPr>
           <w:p>
@@ -1054,7 +1054,7 @@
         </w:trPr>
         <w:tc>
           <w:tcPr>
-            <w:tcW w:w="1165" w:type="dxa"/>
+            <w:tcW w:w="1254" w:type="dxa"/>
             <w:shd w:val="clear" w:color="auto" w:fill="808080" w:themeFill="background1" w:themeFillShade="80"/>
           </w:tcPr>
           <w:p>
@@ -1077,7 +1077,7 @@
         </w:tc>
         <w:tc>
           <w:tcPr>
-            <w:tcW w:w="4410" w:type="dxa"/>
+            <w:tcW w:w="4321" w:type="dxa"/>
             <w:shd w:val="clear" w:color="auto" w:fill="808080" w:themeFill="background1" w:themeFillShade="80"/>
           </w:tcPr>
           <w:p>
@@ -1135,7 +1135,7 @@
         </w:trPr>
         <w:tc>
           <w:tcPr>
-            <w:tcW w:w="1165" w:type="dxa"/>
+            <w:tcW w:w="1254" w:type="dxa"/>
             <w:shd w:val="clear" w:color="auto" w:fill="808080" w:themeFill="background1" w:themeFillShade="80"/>
           </w:tcPr>
           <w:p>
@@ -1158,7 +1158,7 @@
         </w:tc>
         <w:tc>
           <w:tcPr>
-            <w:tcW w:w="4410" w:type="dxa"/>
+            <w:tcW w:w="4321" w:type="dxa"/>
             <w:shd w:val="clear" w:color="auto" w:fill="808080" w:themeFill="background1" w:themeFillShade="80"/>
           </w:tcPr>
           <w:p>
@@ -1216,7 +1216,7 @@
         </w:trPr>
         <w:tc>
           <w:tcPr>
-            <w:tcW w:w="1165" w:type="dxa"/>
+            <w:tcW w:w="1254" w:type="dxa"/>
             <w:shd w:val="clear" w:color="auto" w:fill="808080" w:themeFill="background1" w:themeFillShade="80"/>
           </w:tcPr>
           <w:p>
@@ -1239,7 +1239,7 @@
         </w:tc>
         <w:tc>
           <w:tcPr>
-            <w:tcW w:w="4410" w:type="dxa"/>
+            <w:tcW w:w="4321" w:type="dxa"/>
             <w:shd w:val="clear" w:color="auto" w:fill="808080" w:themeFill="background1" w:themeFillShade="80"/>
           </w:tcPr>
           <w:p>
@@ -1297,7 +1297,7 @@
         </w:trPr>
         <w:tc>
           <w:tcPr>
-            <w:tcW w:w="1165" w:type="dxa"/>
+            <w:tcW w:w="1254" w:type="dxa"/>
             <w:shd w:val="clear" w:color="auto" w:fill="808080" w:themeFill="background1" w:themeFillShade="80"/>
           </w:tcPr>
           <w:p>
@@ -1320,7 +1320,7 @@
         </w:tc>
         <w:tc>
           <w:tcPr>
-            <w:tcW w:w="4410" w:type="dxa"/>
+            <w:tcW w:w="4321" w:type="dxa"/>
             <w:shd w:val="clear" w:color="auto" w:fill="808080" w:themeFill="background1" w:themeFillShade="80"/>
           </w:tcPr>
           <w:p>
@@ -1386,7 +1386,7 @@
         </w:trPr>
         <w:tc>
           <w:tcPr>
-            <w:tcW w:w="1165" w:type="dxa"/>
+            <w:tcW w:w="1254" w:type="dxa"/>
             <w:shd w:val="clear" w:color="auto" w:fill="808080" w:themeFill="background1" w:themeFillShade="80"/>
           </w:tcPr>
           <w:p>
@@ -1409,7 +1409,7 @@
         </w:tc>
         <w:tc>
           <w:tcPr>
-            <w:tcW w:w="4410" w:type="dxa"/>
+            <w:tcW w:w="4321" w:type="dxa"/>
             <w:shd w:val="clear" w:color="auto" w:fill="808080" w:themeFill="background1" w:themeFillShade="80"/>
           </w:tcPr>
           <w:p>
@@ -1492,7 +1492,7 @@
         </w:trPr>
         <w:tc>
           <w:tcPr>
-            <w:tcW w:w="1165" w:type="dxa"/>
+            <w:tcW w:w="1254" w:type="dxa"/>
             <w:shd w:val="clear" w:color="auto" w:fill="808080" w:themeFill="background1" w:themeFillShade="80"/>
           </w:tcPr>
           <w:p>
@@ -1515,7 +1515,7 @@
         </w:tc>
         <w:tc>
           <w:tcPr>
-            <w:tcW w:w="4410" w:type="dxa"/>
+            <w:tcW w:w="4321" w:type="dxa"/>
             <w:shd w:val="clear" w:color="auto" w:fill="808080" w:themeFill="background1" w:themeFillShade="80"/>
           </w:tcPr>
           <w:p>
@@ -1581,7 +1581,7 @@
         </w:trPr>
         <w:tc>
           <w:tcPr>
-            <w:tcW w:w="1165" w:type="dxa"/>
+            <w:tcW w:w="1254" w:type="dxa"/>
             <w:shd w:val="clear" w:color="auto" w:fill="808080" w:themeFill="background1" w:themeFillShade="80"/>
           </w:tcPr>
           <w:p>
@@ -1604,7 +1604,7 @@
         </w:tc>
         <w:tc>
           <w:tcPr>
-            <w:tcW w:w="4410" w:type="dxa"/>
+            <w:tcW w:w="4321" w:type="dxa"/>
             <w:shd w:val="clear" w:color="auto" w:fill="808080" w:themeFill="background1" w:themeFillShade="80"/>
           </w:tcPr>
           <w:p>
@@ -1662,7 +1662,7 @@
         </w:trPr>
         <w:tc>
           <w:tcPr>
-            <w:tcW w:w="1165" w:type="dxa"/>
+            <w:tcW w:w="1254" w:type="dxa"/>
             <w:shd w:val="clear" w:color="auto" w:fill="808080" w:themeFill="background1" w:themeFillShade="80"/>
           </w:tcPr>
           <w:p>
@@ -1685,7 +1685,7 @@
         </w:tc>
         <w:tc>
           <w:tcPr>
-            <w:tcW w:w="4410" w:type="dxa"/>
+            <w:tcW w:w="4321" w:type="dxa"/>
             <w:shd w:val="clear" w:color="auto" w:fill="808080" w:themeFill="background1" w:themeFillShade="80"/>
           </w:tcPr>
           <w:p>
@@ -1768,7 +1768,7 @@
         </w:trPr>
         <w:tc>
           <w:tcPr>
-            <w:tcW w:w="1165" w:type="dxa"/>
+            <w:tcW w:w="1254" w:type="dxa"/>
             <w:shd w:val="clear" w:color="auto" w:fill="808080" w:themeFill="background1" w:themeFillShade="80"/>
           </w:tcPr>
           <w:p>
@@ -1791,7 +1791,7 @@
         </w:tc>
         <w:tc>
           <w:tcPr>
-            <w:tcW w:w="4410" w:type="dxa"/>
+            <w:tcW w:w="4321" w:type="dxa"/>
             <w:shd w:val="clear" w:color="auto" w:fill="808080" w:themeFill="background1" w:themeFillShade="80"/>
           </w:tcPr>
           <w:p>
@@ -1849,7 +1849,7 @@
         </w:trPr>
         <w:tc>
           <w:tcPr>
-            <w:tcW w:w="1165" w:type="dxa"/>
+            <w:tcW w:w="1254" w:type="dxa"/>
             <w:shd w:val="clear" w:color="auto" w:fill="808080" w:themeFill="background1" w:themeFillShade="80"/>
           </w:tcPr>
           <w:p>
@@ -1872,7 +1872,7 @@
         </w:tc>
         <w:tc>
           <w:tcPr>
-            <w:tcW w:w="4410" w:type="dxa"/>
+            <w:tcW w:w="4321" w:type="dxa"/>
             <w:shd w:val="clear" w:color="auto" w:fill="808080" w:themeFill="background1" w:themeFillShade="80"/>
           </w:tcPr>
           <w:p>
@@ -1930,7 +1930,7 @@
         </w:trPr>
         <w:tc>
           <w:tcPr>
-            <w:tcW w:w="1165" w:type="dxa"/>
+            <w:tcW w:w="1254" w:type="dxa"/>
             <w:shd w:val="clear" w:color="auto" w:fill="808080" w:themeFill="background1" w:themeFillShade="80"/>
           </w:tcPr>
           <w:p>
@@ -1953,7 +1953,7 @@
         </w:tc>
         <w:tc>
           <w:tcPr>
-            <w:tcW w:w="4410" w:type="dxa"/>
+            <w:tcW w:w="4321" w:type="dxa"/>
             <w:shd w:val="clear" w:color="auto" w:fill="808080" w:themeFill="background1" w:themeFillShade="80"/>
           </w:tcPr>
           <w:p>
@@ -2036,7 +2036,7 @@
         </w:trPr>
         <w:tc>
           <w:tcPr>
-            <w:tcW w:w="1165" w:type="dxa"/>
+            <w:tcW w:w="1254" w:type="dxa"/>
             <w:shd w:val="clear" w:color="auto" w:fill="808080" w:themeFill="background1" w:themeFillShade="80"/>
           </w:tcPr>
           <w:p>
@@ -2059,7 +2059,7 @@
         </w:tc>
         <w:tc>
           <w:tcPr>
-            <w:tcW w:w="4410" w:type="dxa"/>
+            <w:tcW w:w="4321" w:type="dxa"/>
             <w:shd w:val="clear" w:color="auto" w:fill="808080" w:themeFill="background1" w:themeFillShade="80"/>
           </w:tcPr>
           <w:p>
@@ -2117,7 +2117,7 @@
         </w:trPr>
         <w:tc>
           <w:tcPr>
-            <w:tcW w:w="1165" w:type="dxa"/>
+            <w:tcW w:w="1254" w:type="dxa"/>
             <w:shd w:val="clear" w:color="auto" w:fill="808080" w:themeFill="background1" w:themeFillShade="80"/>
           </w:tcPr>
           <w:p>
@@ -2140,7 +2140,7 @@
         </w:tc>
         <w:tc>
           <w:tcPr>
-            <w:tcW w:w="4410" w:type="dxa"/>
+            <w:tcW w:w="4321" w:type="dxa"/>
             <w:shd w:val="clear" w:color="auto" w:fill="808080" w:themeFill="background1" w:themeFillShade="80"/>
           </w:tcPr>
           <w:p>
@@ -2206,7 +2206,7 @@
         </w:trPr>
         <w:tc>
           <w:tcPr>
-            <w:tcW w:w="1165" w:type="dxa"/>
+            <w:tcW w:w="1254" w:type="dxa"/>
             <w:shd w:val="clear" w:color="auto" w:fill="808080" w:themeFill="background1" w:themeFillShade="80"/>
           </w:tcPr>
           <w:p>
@@ -2229,7 +2229,7 @@
         </w:tc>
         <w:tc>
           <w:tcPr>
-            <w:tcW w:w="4410" w:type="dxa"/>
+            <w:tcW w:w="4321" w:type="dxa"/>
             <w:shd w:val="clear" w:color="auto" w:fill="808080" w:themeFill="background1" w:themeFillShade="80"/>
           </w:tcPr>
           <w:p>
@@ -2304,7 +2304,7 @@
         </w:trPr>
         <w:tc>
           <w:tcPr>
-            <w:tcW w:w="1165" w:type="dxa"/>
+            <w:tcW w:w="1254" w:type="dxa"/>
             <w:shd w:val="clear" w:color="auto" w:fill="808080" w:themeFill="background1" w:themeFillShade="80"/>
           </w:tcPr>
           <w:p>
@@ -2327,7 +2327,7 @@
         </w:tc>
         <w:tc>
           <w:tcPr>
-            <w:tcW w:w="4410" w:type="dxa"/>
+            <w:tcW w:w="4321" w:type="dxa"/>
             <w:shd w:val="clear" w:color="auto" w:fill="808080" w:themeFill="background1" w:themeFillShade="80"/>
           </w:tcPr>
           <w:p>
@@ -2385,7 +2385,7 @@
         </w:trPr>
         <w:tc>
           <w:tcPr>
-            <w:tcW w:w="1165" w:type="dxa"/>
+            <w:tcW w:w="1254" w:type="dxa"/>
             <w:shd w:val="clear" w:color="auto" w:fill="808080" w:themeFill="background1" w:themeFillShade="80"/>
           </w:tcPr>
           <w:p>
@@ -2408,7 +2408,7 @@
         </w:tc>
         <w:tc>
           <w:tcPr>
-            <w:tcW w:w="4410" w:type="dxa"/>
+            <w:tcW w:w="4321" w:type="dxa"/>
             <w:shd w:val="clear" w:color="auto" w:fill="808080" w:themeFill="background1" w:themeFillShade="80"/>
           </w:tcPr>
           <w:p>
@@ -2474,7 +2474,7 @@
         </w:trPr>
         <w:tc>
           <w:tcPr>
-            <w:tcW w:w="1165" w:type="dxa"/>
+            <w:tcW w:w="1254" w:type="dxa"/>
             <w:shd w:val="clear" w:color="auto" w:fill="808080" w:themeFill="background1" w:themeFillShade="80"/>
           </w:tcPr>
           <w:p>
@@ -2497,7 +2497,7 @@
         </w:tc>
         <w:tc>
           <w:tcPr>
-            <w:tcW w:w="4410" w:type="dxa"/>
+            <w:tcW w:w="4321" w:type="dxa"/>
             <w:shd w:val="clear" w:color="auto" w:fill="808080" w:themeFill="background1" w:themeFillShade="80"/>
           </w:tcPr>
           <w:p>
@@ -2555,7 +2555,8 @@
         </w:trPr>
         <w:tc>
           <w:tcPr>
-            <w:tcW w:w="1165" w:type="dxa"/>
+            <w:tcW w:w="1254" w:type="dxa"/>
+            <w:shd w:val="clear" w:color="auto" w:fill="808080" w:themeFill="background1" w:themeFillShade="80"/>
           </w:tcPr>
           <w:p>
             <w:pPr>
@@ -2577,7 +2578,8 @@
         </w:tc>
         <w:tc>
           <w:tcPr>
-            <w:tcW w:w="4410" w:type="dxa"/>
+            <w:tcW w:w="4321" w:type="dxa"/>
+            <w:shd w:val="clear" w:color="auto" w:fill="808080" w:themeFill="background1" w:themeFillShade="80"/>
           </w:tcPr>
           <w:p>
             <w:pPr>
@@ -2600,6 +2602,7 @@
         <w:tc>
           <w:tcPr>
             <w:tcW w:w="1707" w:type="dxa"/>
+            <w:shd w:val="clear" w:color="auto" w:fill="808080" w:themeFill="background1" w:themeFillShade="80"/>
           </w:tcPr>
           <w:p>
             <w:pPr>
@@ -2614,6 +2617,7 @@
         <w:tc>
           <w:tcPr>
             <w:tcW w:w="1708" w:type="dxa"/>
+            <w:shd w:val="clear" w:color="auto" w:fill="808080" w:themeFill="background1" w:themeFillShade="80"/>
           </w:tcPr>
           <w:p>
             <w:pPr>
@@ -2640,7 +2644,8 @@
         </w:trPr>
         <w:tc>
           <w:tcPr>
-            <w:tcW w:w="1165" w:type="dxa"/>
+            <w:tcW w:w="1254" w:type="dxa"/>
+            <w:shd w:val="clear" w:color="auto" w:fill="808080" w:themeFill="background1" w:themeFillShade="80"/>
           </w:tcPr>
           <w:p>
             <w:pPr>
@@ -2662,7 +2667,8 @@
         </w:tc>
         <w:tc>
           <w:tcPr>
-            <w:tcW w:w="4410" w:type="dxa"/>
+            <w:tcW w:w="4321" w:type="dxa"/>
+            <w:shd w:val="clear" w:color="auto" w:fill="808080" w:themeFill="background1" w:themeFillShade="80"/>
           </w:tcPr>
           <w:p>
             <w:pPr>
@@ -2685,6 +2691,7 @@
         <w:tc>
           <w:tcPr>
             <w:tcW w:w="1707" w:type="dxa"/>
+            <w:shd w:val="clear" w:color="auto" w:fill="808080" w:themeFill="background1" w:themeFillShade="80"/>
           </w:tcPr>
           <w:p>
             <w:pPr>
@@ -2699,6 +2706,7 @@
         <w:tc>
           <w:tcPr>
             <w:tcW w:w="1708" w:type="dxa"/>
+            <w:shd w:val="clear" w:color="auto" w:fill="808080" w:themeFill="background1" w:themeFillShade="80"/>
           </w:tcPr>
           <w:p>
             <w:pPr>
@@ -2733,7 +2741,8 @@
         </w:trPr>
         <w:tc>
           <w:tcPr>
-            <w:tcW w:w="1165" w:type="dxa"/>
+            <w:tcW w:w="1254" w:type="dxa"/>
+            <w:shd w:val="clear" w:color="auto" w:fill="808080" w:themeFill="background1" w:themeFillShade="80"/>
           </w:tcPr>
           <w:p>
             <w:pPr>
@@ -2755,7 +2764,8 @@
         </w:tc>
         <w:tc>
           <w:tcPr>
-            <w:tcW w:w="4410" w:type="dxa"/>
+            <w:tcW w:w="4321" w:type="dxa"/>
+            <w:shd w:val="clear" w:color="auto" w:fill="808080" w:themeFill="background1" w:themeFillShade="80"/>
           </w:tcPr>
           <w:p>
             <w:pPr>
@@ -2773,13 +2783,12 @@
               </w:rPr>
               <w:t>Class (34) – Week 12</w:t>
             </w:r>
-            <w:bookmarkStart w:id="0" w:name="_GoBack"/>
-            <w:bookmarkEnd w:id="0"/>
           </w:p>
         </w:tc>
         <w:tc>
           <w:tcPr>
             <w:tcW w:w="1707" w:type="dxa"/>
+            <w:shd w:val="clear" w:color="auto" w:fill="808080" w:themeFill="background1" w:themeFillShade="80"/>
           </w:tcPr>
           <w:p>
             <w:pPr>
@@ -2802,6 +2811,7 @@
         <w:tc>
           <w:tcPr>
             <w:tcW w:w="1708" w:type="dxa"/>
+            <w:shd w:val="clear" w:color="auto" w:fill="808080" w:themeFill="background1" w:themeFillShade="80"/>
           </w:tcPr>
           <w:p>
             <w:pPr>
@@ -2820,7 +2830,8 @@
         </w:trPr>
         <w:tc>
           <w:tcPr>
-            <w:tcW w:w="1165" w:type="dxa"/>
+            <w:tcW w:w="1254" w:type="dxa"/>
+            <w:shd w:val="clear" w:color="auto" w:fill="808080" w:themeFill="background1" w:themeFillShade="80"/>
           </w:tcPr>
           <w:p>
             <w:pPr>
@@ -2842,7 +2853,8 @@
         </w:tc>
         <w:tc>
           <w:tcPr>
-            <w:tcW w:w="4410" w:type="dxa"/>
+            <w:tcW w:w="4321" w:type="dxa"/>
+            <w:shd w:val="clear" w:color="auto" w:fill="808080" w:themeFill="background1" w:themeFillShade="80"/>
           </w:tcPr>
           <w:p>
             <w:pPr>
@@ -2865,6 +2877,7 @@
         <w:tc>
           <w:tcPr>
             <w:tcW w:w="1707" w:type="dxa"/>
+            <w:shd w:val="clear" w:color="auto" w:fill="808080" w:themeFill="background1" w:themeFillShade="80"/>
           </w:tcPr>
           <w:p>
             <w:pPr>
@@ -2879,6 +2892,7 @@
         <w:tc>
           <w:tcPr>
             <w:tcW w:w="1708" w:type="dxa"/>
+            <w:shd w:val="clear" w:color="auto" w:fill="808080" w:themeFill="background1" w:themeFillShade="80"/>
           </w:tcPr>
           <w:p>
             <w:pPr>
@@ -2905,7 +2919,8 @@
         </w:trPr>
         <w:tc>
           <w:tcPr>
-            <w:tcW w:w="1165" w:type="dxa"/>
+            <w:tcW w:w="1254" w:type="dxa"/>
+            <w:shd w:val="clear" w:color="auto" w:fill="808080" w:themeFill="background1" w:themeFillShade="80"/>
           </w:tcPr>
           <w:p>
             <w:pPr>
@@ -2927,7 +2942,8 @@
         </w:tc>
         <w:tc>
           <w:tcPr>
-            <w:tcW w:w="4410" w:type="dxa"/>
+            <w:tcW w:w="4321" w:type="dxa"/>
+            <w:shd w:val="clear" w:color="auto" w:fill="808080" w:themeFill="background1" w:themeFillShade="80"/>
           </w:tcPr>
           <w:p>
             <w:pPr>
@@ -2950,6 +2966,7 @@
         <w:tc>
           <w:tcPr>
             <w:tcW w:w="1707" w:type="dxa"/>
+            <w:shd w:val="clear" w:color="auto" w:fill="808080" w:themeFill="background1" w:themeFillShade="80"/>
           </w:tcPr>
           <w:p>
             <w:pPr>
@@ -2964,6 +2981,7 @@
         <w:tc>
           <w:tcPr>
             <w:tcW w:w="1708" w:type="dxa"/>
+            <w:shd w:val="clear" w:color="auto" w:fill="808080" w:themeFill="background1" w:themeFillShade="80"/>
           </w:tcPr>
           <w:p>
             <w:pPr>
@@ -2982,7 +3000,8 @@
         </w:trPr>
         <w:tc>
           <w:tcPr>
-            <w:tcW w:w="1165" w:type="dxa"/>
+            <w:tcW w:w="1254" w:type="dxa"/>
+            <w:shd w:val="clear" w:color="auto" w:fill="808080" w:themeFill="background1" w:themeFillShade="80"/>
           </w:tcPr>
           <w:p>
             <w:pPr>
@@ -3004,7 +3023,8 @@
         </w:tc>
         <w:tc>
           <w:tcPr>
-            <w:tcW w:w="4410" w:type="dxa"/>
+            <w:tcW w:w="4321" w:type="dxa"/>
+            <w:shd w:val="clear" w:color="auto" w:fill="808080" w:themeFill="background1" w:themeFillShade="80"/>
           </w:tcPr>
           <w:p>
             <w:pPr>
@@ -3027,6 +3047,7 @@
         <w:tc>
           <w:tcPr>
             <w:tcW w:w="1707" w:type="dxa"/>
+            <w:shd w:val="clear" w:color="auto" w:fill="808080" w:themeFill="background1" w:themeFillShade="80"/>
           </w:tcPr>
           <w:p>
             <w:pPr>
@@ -3041,6 +3062,7 @@
         <w:tc>
           <w:tcPr>
             <w:tcW w:w="1708" w:type="dxa"/>
+            <w:shd w:val="clear" w:color="auto" w:fill="808080" w:themeFill="background1" w:themeFillShade="80"/>
           </w:tcPr>
           <w:p>
             <w:pPr>
@@ -3059,7 +3081,8 @@
         </w:trPr>
         <w:tc>
           <w:tcPr>
-            <w:tcW w:w="1165" w:type="dxa"/>
+            <w:tcW w:w="1254" w:type="dxa"/>
+            <w:shd w:val="clear" w:color="auto" w:fill="808080" w:themeFill="background1" w:themeFillShade="80"/>
           </w:tcPr>
           <w:p>
             <w:pPr>
@@ -3081,7 +3104,8 @@
         </w:tc>
         <w:tc>
           <w:tcPr>
-            <w:tcW w:w="4410" w:type="dxa"/>
+            <w:tcW w:w="4321" w:type="dxa"/>
+            <w:shd w:val="clear" w:color="auto" w:fill="808080" w:themeFill="background1" w:themeFillShade="80"/>
           </w:tcPr>
           <w:p>
             <w:pPr>
@@ -3104,6 +3128,7 @@
         <w:tc>
           <w:tcPr>
             <w:tcW w:w="1707" w:type="dxa"/>
+            <w:shd w:val="clear" w:color="auto" w:fill="808080" w:themeFill="background1" w:themeFillShade="80"/>
           </w:tcPr>
           <w:p>
             <w:pPr>
@@ -3118,6 +3143,7 @@
         <w:tc>
           <w:tcPr>
             <w:tcW w:w="1708" w:type="dxa"/>
+            <w:shd w:val="clear" w:color="auto" w:fill="808080" w:themeFill="background1" w:themeFillShade="80"/>
           </w:tcPr>
           <w:p>
             <w:pPr>
@@ -3136,7 +3162,8 @@
         </w:trPr>
         <w:tc>
           <w:tcPr>
-            <w:tcW w:w="1165" w:type="dxa"/>
+            <w:tcW w:w="1254" w:type="dxa"/>
+            <w:shd w:val="clear" w:color="auto" w:fill="808080" w:themeFill="background1" w:themeFillShade="80"/>
           </w:tcPr>
           <w:p>
             <w:pPr>
@@ -3158,7 +3185,8 @@
         </w:tc>
         <w:tc>
           <w:tcPr>
-            <w:tcW w:w="4410" w:type="dxa"/>
+            <w:tcW w:w="4321" w:type="dxa"/>
+            <w:shd w:val="clear" w:color="auto" w:fill="808080" w:themeFill="background1" w:themeFillShade="80"/>
           </w:tcPr>
           <w:p>
             <w:pPr>
@@ -3181,20 +3209,30 @@
         <w:tc>
           <w:tcPr>
             <w:tcW w:w="1707" w:type="dxa"/>
-          </w:tcPr>
-          <w:p>
-            <w:pPr>
-              <w:rPr>
-                <w:rFonts w:asciiTheme="minorHAnsi" w:hAnsiTheme="minorHAnsi" w:cstheme="minorHAnsi"/>
-                <w:sz w:val="18"/>
-                <w:szCs w:val="18"/>
-              </w:rPr>
-            </w:pPr>
+            <w:shd w:val="clear" w:color="auto" w:fill="808080" w:themeFill="background1" w:themeFillShade="80"/>
+          </w:tcPr>
+          <w:p>
+            <w:pPr>
+              <w:rPr>
+                <w:rFonts w:asciiTheme="minorHAnsi" w:hAnsiTheme="minorHAnsi" w:cstheme="minorHAnsi"/>
+                <w:sz w:val="18"/>
+                <w:szCs w:val="18"/>
+              </w:rPr>
+            </w:pPr>
+            <w:r>
+              <w:rPr>
+                <w:rFonts w:asciiTheme="minorHAnsi" w:hAnsiTheme="minorHAnsi" w:cstheme="minorHAnsi"/>
+                <w:sz w:val="18"/>
+                <w:szCs w:val="18"/>
+              </w:rPr>
+              <w:t>Ch.13 Databases</w:t>
+            </w:r>
           </w:p>
         </w:tc>
         <w:tc>
           <w:tcPr>
             <w:tcW w:w="1708" w:type="dxa"/>
+            <w:shd w:val="clear" w:color="auto" w:fill="808080" w:themeFill="background1" w:themeFillShade="80"/>
           </w:tcPr>
           <w:p>
             <w:pPr>
@@ -3213,7 +3251,7 @@
         </w:trPr>
         <w:tc>
           <w:tcPr>
-            <w:tcW w:w="1165" w:type="dxa"/>
+            <w:tcW w:w="1254" w:type="dxa"/>
           </w:tcPr>
           <w:p>
             <w:pPr>
@@ -3235,7 +3273,7 @@
         </w:tc>
         <w:tc>
           <w:tcPr>
-            <w:tcW w:w="4410" w:type="dxa"/>
+            <w:tcW w:w="4321" w:type="dxa"/>
           </w:tcPr>
           <w:p>
             <w:pPr>
@@ -3290,7 +3328,7 @@
         </w:trPr>
         <w:tc>
           <w:tcPr>
-            <w:tcW w:w="1165" w:type="dxa"/>
+            <w:tcW w:w="1254" w:type="dxa"/>
           </w:tcPr>
           <w:p>
             <w:pPr>
@@ -3312,7 +3350,7 @@
         </w:tc>
         <w:tc>
           <w:tcPr>
-            <w:tcW w:w="4410" w:type="dxa"/>
+            <w:tcW w:w="4321" w:type="dxa"/>
           </w:tcPr>
           <w:p>
             <w:pPr>
@@ -3367,7 +3405,7 @@
         </w:trPr>
         <w:tc>
           <w:tcPr>
-            <w:tcW w:w="1165" w:type="dxa"/>
+            <w:tcW w:w="1254" w:type="dxa"/>
           </w:tcPr>
           <w:p>
             <w:pPr>
@@ -3389,7 +3427,7 @@
         </w:tc>
         <w:tc>
           <w:tcPr>
-            <w:tcW w:w="4410" w:type="dxa"/>
+            <w:tcW w:w="4321" w:type="dxa"/>
           </w:tcPr>
           <w:p>
             <w:pPr>
@@ -3444,7 +3482,7 @@
         </w:trPr>
         <w:tc>
           <w:tcPr>
-            <w:tcW w:w="1165" w:type="dxa"/>
+            <w:tcW w:w="1254" w:type="dxa"/>
           </w:tcPr>
           <w:p>
             <w:pPr>
@@ -3466,7 +3504,7 @@
         </w:tc>
         <w:tc>
           <w:tcPr>
-            <w:tcW w:w="4410" w:type="dxa"/>
+            <w:tcW w:w="4321" w:type="dxa"/>
           </w:tcPr>
           <w:p>
             <w:pPr>
@@ -3529,7 +3567,7 @@
         </w:trPr>
         <w:tc>
           <w:tcPr>
-            <w:tcW w:w="1165" w:type="dxa"/>
+            <w:tcW w:w="1254" w:type="dxa"/>
           </w:tcPr>
           <w:p>
             <w:pPr>
@@ -3551,7 +3589,7 @@
         </w:tc>
         <w:tc>
           <w:tcPr>
-            <w:tcW w:w="4410" w:type="dxa"/>
+            <w:tcW w:w="4321" w:type="dxa"/>
           </w:tcPr>
           <w:p>
             <w:pPr>
@@ -3647,7 +3685,7 @@
         </w:trPr>
         <w:tc>
           <w:tcPr>
-            <w:tcW w:w="1165" w:type="dxa"/>
+            <w:tcW w:w="1254" w:type="dxa"/>
           </w:tcPr>
           <w:p>
             <w:pPr>
@@ -3669,7 +3707,7 @@
         </w:tc>
         <w:tc>
           <w:tcPr>
-            <w:tcW w:w="4410" w:type="dxa"/>
+            <w:tcW w:w="4321" w:type="dxa"/>
           </w:tcPr>
           <w:p>
             <w:pPr>
@@ -3781,6 +3819,8 @@
         </w:rPr>
         <w:t xml:space="preserve"> – Week 1</w:t>
       </w:r>
+      <w:bookmarkStart w:id="0" w:name="_GoBack"/>
+      <w:bookmarkEnd w:id="0"/>
     </w:p>
     <w:tbl>
       <w:tblPr>

</xml_diff>

<commit_message>
Update session 38 documents.
</commit_message>
<xml_diff>
--- a/CPSC-24700/Calendar-CPSC-24700-Fall2017.docx
+++ b/CPSC-24700/Calendar-CPSC-24700-Fall2017.docx
@@ -3252,6 +3252,7 @@
         <w:tc>
           <w:tcPr>
             <w:tcW w:w="1254" w:type="dxa"/>
+            <w:shd w:val="clear" w:color="auto" w:fill="808080" w:themeFill="background1" w:themeFillShade="80"/>
           </w:tcPr>
           <w:p>
             <w:pPr>
@@ -3274,6 +3275,7 @@
         <w:tc>
           <w:tcPr>
             <w:tcW w:w="4321" w:type="dxa"/>
+            <w:shd w:val="clear" w:color="auto" w:fill="808080" w:themeFill="background1" w:themeFillShade="80"/>
           </w:tcPr>
           <w:p>
             <w:pPr>
@@ -3296,6 +3298,7 @@
         <w:tc>
           <w:tcPr>
             <w:tcW w:w="1707" w:type="dxa"/>
+            <w:shd w:val="clear" w:color="auto" w:fill="808080" w:themeFill="background1" w:themeFillShade="80"/>
           </w:tcPr>
           <w:p>
             <w:pPr>
@@ -3310,6 +3313,7 @@
         <w:tc>
           <w:tcPr>
             <w:tcW w:w="1708" w:type="dxa"/>
+            <w:shd w:val="clear" w:color="auto" w:fill="808080" w:themeFill="background1" w:themeFillShade="80"/>
           </w:tcPr>
           <w:p>
             <w:pPr>
@@ -3605,7 +3609,17 @@
                 <w:sz w:val="18"/>
                 <w:szCs w:val="18"/>
               </w:rPr>
-              <w:t>Last Regular Class (41) – Week 15</w:t>
+              <w:t>Last Regular Clas</w:t>
+            </w:r>
+            <w:bookmarkStart w:id="0" w:name="_GoBack"/>
+            <w:bookmarkEnd w:id="0"/>
+            <w:r>
+              <w:rPr>
+                <w:rFonts w:asciiTheme="minorHAnsi" w:hAnsiTheme="minorHAnsi" w:cstheme="minorHAnsi"/>
+                <w:sz w:val="18"/>
+                <w:szCs w:val="18"/>
+              </w:rPr>
+              <w:t>s (41) – Week 15</w:t>
             </w:r>
           </w:p>
           <w:p>
@@ -3819,8 +3833,6 @@
         </w:rPr>
         <w:t xml:space="preserve"> – Week 1</w:t>
       </w:r>
-      <w:bookmarkStart w:id="0" w:name="_GoBack"/>
-      <w:bookmarkEnd w:id="0"/>
     </w:p>
     <w:tbl>
       <w:tblPr>

</xml_diff>

<commit_message>
Update session 39 documents.
</commit_message>
<xml_diff>
--- a/CPSC-24700/Calendar-CPSC-24700-Fall2017.docx
+++ b/CPSC-24700/Calendar-CPSC-24700-Fall2017.docx
@@ -3205,6 +3205,15 @@
               <w:t>Class (36) – Week 14</w:t>
             </w:r>
           </w:p>
+          <w:p>
+            <w:pPr>
+              <w:rPr>
+                <w:rFonts w:asciiTheme="minorHAnsi" w:hAnsiTheme="minorHAnsi" w:cstheme="minorHAnsi"/>
+                <w:sz w:val="18"/>
+                <w:szCs w:val="18"/>
+              </w:rPr>
+            </w:pPr>
+          </w:p>
         </w:tc>
         <w:tc>
           <w:tcPr>
@@ -3294,6 +3303,15 @@
               <w:t>Class (37) – Week 14</w:t>
             </w:r>
           </w:p>
+          <w:p>
+            <w:pPr>
+              <w:rPr>
+                <w:rFonts w:asciiTheme="minorHAnsi" w:hAnsiTheme="minorHAnsi" w:cstheme="minorHAnsi"/>
+                <w:sz w:val="18"/>
+                <w:szCs w:val="18"/>
+              </w:rPr>
+            </w:pPr>
+          </w:p>
         </w:tc>
         <w:tc>
           <w:tcPr>
@@ -3333,6 +3351,7 @@
         <w:tc>
           <w:tcPr>
             <w:tcW w:w="1254" w:type="dxa"/>
+            <w:shd w:val="clear" w:color="auto" w:fill="808080" w:themeFill="background1" w:themeFillShade="80"/>
           </w:tcPr>
           <w:p>
             <w:pPr>
@@ -3355,6 +3374,7 @@
         <w:tc>
           <w:tcPr>
             <w:tcW w:w="4321" w:type="dxa"/>
+            <w:shd w:val="clear" w:color="auto" w:fill="808080" w:themeFill="background1" w:themeFillShade="80"/>
           </w:tcPr>
           <w:p>
             <w:pPr>
@@ -3373,10 +3393,20 @@
               <w:t>Class (38) – Week 14</w:t>
             </w:r>
           </w:p>
+          <w:p>
+            <w:pPr>
+              <w:rPr>
+                <w:rFonts w:asciiTheme="minorHAnsi" w:hAnsiTheme="minorHAnsi" w:cstheme="minorHAnsi"/>
+                <w:sz w:val="18"/>
+                <w:szCs w:val="18"/>
+              </w:rPr>
+            </w:pPr>
+          </w:p>
         </w:tc>
         <w:tc>
           <w:tcPr>
             <w:tcW w:w="1707" w:type="dxa"/>
+            <w:shd w:val="clear" w:color="auto" w:fill="808080" w:themeFill="background1" w:themeFillShade="80"/>
           </w:tcPr>
           <w:p>
             <w:pPr>
@@ -3391,6 +3421,7 @@
         <w:tc>
           <w:tcPr>
             <w:tcW w:w="1708" w:type="dxa"/>
+            <w:shd w:val="clear" w:color="auto" w:fill="808080" w:themeFill="background1" w:themeFillShade="80"/>
           </w:tcPr>
           <w:p>
             <w:pPr>
@@ -3463,6 +3494,14 @@
                 <w:szCs w:val="18"/>
               </w:rPr>
             </w:pPr>
+            <w:r>
+              <w:rPr>
+                <w:rFonts w:asciiTheme="minorHAnsi" w:hAnsiTheme="minorHAnsi" w:cstheme="minorHAnsi"/>
+                <w:sz w:val="18"/>
+                <w:szCs w:val="18"/>
+              </w:rPr>
+              <w:t>Cloud Computing &amp; Map Reduce</w:t>
+            </w:r>
           </w:p>
         </w:tc>
         <w:tc>
@@ -3527,6 +3566,15 @@
               <w:t>Class (40) – Week 15</w:t>
             </w:r>
           </w:p>
+          <w:p>
+            <w:pPr>
+              <w:rPr>
+                <w:rFonts w:asciiTheme="minorHAnsi" w:hAnsiTheme="minorHAnsi" w:cstheme="minorHAnsi"/>
+                <w:sz w:val="18"/>
+                <w:szCs w:val="18"/>
+              </w:rPr>
+            </w:pPr>
+          </w:p>
         </w:tc>
         <w:tc>
           <w:tcPr>
@@ -3609,17 +3657,7 @@
                 <w:sz w:val="18"/>
                 <w:szCs w:val="18"/>
               </w:rPr>
-              <w:t>Last Regular Clas</w:t>
-            </w:r>
-            <w:bookmarkStart w:id="0" w:name="_GoBack"/>
-            <w:bookmarkEnd w:id="0"/>
-            <w:r>
-              <w:rPr>
-                <w:rFonts w:asciiTheme="minorHAnsi" w:hAnsiTheme="minorHAnsi" w:cstheme="minorHAnsi"/>
-                <w:sz w:val="18"/>
-                <w:szCs w:val="18"/>
-              </w:rPr>
-              <w:t>s (41) – Week 15</w:t>
+              <w:t>Last Regular Class (41) – Week 15</w:t>
             </w:r>
           </w:p>
           <w:p>
@@ -3740,6 +3778,15 @@
               <w:t>Final Exam 4-6pm in normal meeting room (AS-104-A)</w:t>
             </w:r>
           </w:p>
+          <w:p>
+            <w:pPr>
+              <w:rPr>
+                <w:rFonts w:asciiTheme="minorHAnsi" w:hAnsiTheme="minorHAnsi" w:cstheme="minorHAnsi"/>
+                <w:sz w:val="18"/>
+                <w:szCs w:val="18"/>
+              </w:rPr>
+            </w:pPr>
+          </w:p>
         </w:tc>
         <w:tc>
           <w:tcPr>
@@ -3794,6 +3841,8 @@
           <w:b/>
         </w:rPr>
       </w:pPr>
+      <w:bookmarkStart w:id="0" w:name="_GoBack"/>
+      <w:bookmarkEnd w:id="0"/>
     </w:p>
     <w:p>
       <w:pPr>

</xml_diff>

<commit_message>
Update session 42 documents.
</commit_message>
<xml_diff>
--- a/CPSC-24700/Calendar-CPSC-24700-Fall2017.docx
+++ b/CPSC-24700/Calendar-CPSC-24700-Fall2017.docx
@@ -3441,6 +3441,7 @@
         <w:tc>
           <w:tcPr>
             <w:tcW w:w="1254" w:type="dxa"/>
+            <w:shd w:val="clear" w:color="auto" w:fill="808080" w:themeFill="background1" w:themeFillShade="80"/>
           </w:tcPr>
           <w:p>
             <w:pPr>
@@ -3463,6 +3464,7 @@
         <w:tc>
           <w:tcPr>
             <w:tcW w:w="4321" w:type="dxa"/>
+            <w:shd w:val="clear" w:color="auto" w:fill="808080" w:themeFill="background1" w:themeFillShade="80"/>
           </w:tcPr>
           <w:p>
             <w:pPr>
@@ -3485,6 +3487,7 @@
         <w:tc>
           <w:tcPr>
             <w:tcW w:w="1707" w:type="dxa"/>
+            <w:shd w:val="clear" w:color="auto" w:fill="808080" w:themeFill="background1" w:themeFillShade="80"/>
           </w:tcPr>
           <w:p>
             <w:pPr>
@@ -3507,6 +3510,7 @@
         <w:tc>
           <w:tcPr>
             <w:tcW w:w="1708" w:type="dxa"/>
+            <w:shd w:val="clear" w:color="auto" w:fill="808080" w:themeFill="background1" w:themeFillShade="80"/>
           </w:tcPr>
           <w:p>
             <w:pPr>
@@ -3526,6 +3530,7 @@
         <w:tc>
           <w:tcPr>
             <w:tcW w:w="1254" w:type="dxa"/>
+            <w:shd w:val="clear" w:color="auto" w:fill="808080" w:themeFill="background1" w:themeFillShade="80"/>
           </w:tcPr>
           <w:p>
             <w:pPr>
@@ -3548,6 +3553,7 @@
         <w:tc>
           <w:tcPr>
             <w:tcW w:w="4321" w:type="dxa"/>
+            <w:shd w:val="clear" w:color="auto" w:fill="808080" w:themeFill="background1" w:themeFillShade="80"/>
           </w:tcPr>
           <w:p>
             <w:pPr>
@@ -3579,6 +3585,7 @@
         <w:tc>
           <w:tcPr>
             <w:tcW w:w="1707" w:type="dxa"/>
+            <w:shd w:val="clear" w:color="auto" w:fill="808080" w:themeFill="background1" w:themeFillShade="80"/>
           </w:tcPr>
           <w:p>
             <w:pPr>
@@ -3593,6 +3600,7 @@
         <w:tc>
           <w:tcPr>
             <w:tcW w:w="1708" w:type="dxa"/>
+            <w:shd w:val="clear" w:color="auto" w:fill="808080" w:themeFill="background1" w:themeFillShade="80"/>
           </w:tcPr>
           <w:p>
             <w:pPr>
@@ -3620,6 +3628,7 @@
         <w:tc>
           <w:tcPr>
             <w:tcW w:w="1254" w:type="dxa"/>
+            <w:shd w:val="clear" w:color="auto" w:fill="808080" w:themeFill="background1" w:themeFillShade="80"/>
           </w:tcPr>
           <w:p>
             <w:pPr>
@@ -3642,6 +3651,7 @@
         <w:tc>
           <w:tcPr>
             <w:tcW w:w="4321" w:type="dxa"/>
+            <w:shd w:val="clear" w:color="auto" w:fill="808080" w:themeFill="background1" w:themeFillShade="80"/>
           </w:tcPr>
           <w:p>
             <w:pPr>
@@ -3681,6 +3691,7 @@
         <w:tc>
           <w:tcPr>
             <w:tcW w:w="1707" w:type="dxa"/>
+            <w:shd w:val="clear" w:color="auto" w:fill="808080" w:themeFill="background1" w:themeFillShade="80"/>
           </w:tcPr>
           <w:p>
             <w:pPr>
@@ -3695,6 +3706,7 @@
         <w:tc>
           <w:tcPr>
             <w:tcW w:w="1708" w:type="dxa"/>
+            <w:shd w:val="clear" w:color="auto" w:fill="808080" w:themeFill="background1" w:themeFillShade="80"/>
           </w:tcPr>
           <w:p>
             <w:pPr>
@@ -3738,6 +3750,7 @@
         <w:tc>
           <w:tcPr>
             <w:tcW w:w="1254" w:type="dxa"/>
+            <w:shd w:val="clear" w:color="auto" w:fill="808080" w:themeFill="background1" w:themeFillShade="80"/>
           </w:tcPr>
           <w:p>
             <w:pPr>
@@ -3760,6 +3773,7 @@
         <w:tc>
           <w:tcPr>
             <w:tcW w:w="4321" w:type="dxa"/>
+            <w:shd w:val="clear" w:color="auto" w:fill="808080" w:themeFill="background1" w:themeFillShade="80"/>
           </w:tcPr>
           <w:p>
             <w:pPr>
@@ -3791,6 +3805,7 @@
         <w:tc>
           <w:tcPr>
             <w:tcW w:w="1707" w:type="dxa"/>
+            <w:shd w:val="clear" w:color="auto" w:fill="808080" w:themeFill="background1" w:themeFillShade="80"/>
           </w:tcPr>
           <w:p>
             <w:pPr>
@@ -3805,6 +3820,7 @@
         <w:tc>
           <w:tcPr>
             <w:tcW w:w="1708" w:type="dxa"/>
+            <w:shd w:val="clear" w:color="auto" w:fill="808080" w:themeFill="background1" w:themeFillShade="80"/>
           </w:tcPr>
           <w:p>
             <w:pPr>
@@ -3841,8 +3857,6 @@
           <w:b/>
         </w:rPr>
       </w:pPr>
-      <w:bookmarkStart w:id="0" w:name="_GoBack"/>
-      <w:bookmarkEnd w:id="0"/>
     </w:p>
     <w:p>
       <w:pPr>
@@ -3859,6 +3873,8 @@
         </w:rPr>
         <w:t>Archive:</w:t>
       </w:r>
+      <w:bookmarkStart w:id="0" w:name="_GoBack"/>
+      <w:bookmarkEnd w:id="0"/>
     </w:p>
     <w:p>
       <w:pPr>

</xml_diff>